<commit_message>
Prima di aggiornare a ESP
</commit_message>
<xml_diff>
--- a/WEB_Auto/Resources/ITA_Manuale di utilizzo WEB_Auto 1.4.docx
+++ b/WEB_Auto/Resources/ITA_Manuale di utilizzo WEB_Auto 1.4.docx
@@ -99,7 +99,7 @@
         <mc:AlternateContent>
           <mc:Choice Requires="wps">
             <w:drawing>
-              <wp:anchor distT="0" distB="0" distL="114300" distR="114300" simplePos="0" relativeHeight="251644416" behindDoc="0" locked="0" layoutInCell="1" allowOverlap="1" wp14:anchorId="655731A1" wp14:editId="1BF55B10">
+              <wp:anchor distT="0" distB="0" distL="114300" distR="114300" simplePos="0" relativeHeight="251636736" behindDoc="0" locked="0" layoutInCell="1" allowOverlap="1" wp14:anchorId="655731A1" wp14:editId="1BF55B10">
                 <wp:simplePos x="0" y="0"/>
                 <wp:positionH relativeFrom="column">
                   <wp:posOffset>3092784</wp:posOffset>
@@ -160,11 +160,11 @@
           </mc:Choice>
           <mc:Fallback>
             <w:pict>
-              <v:shapetype w14:anchorId="4CAA975E" id="_x0000_t32" coordsize="21600,21600" o:spt="32" o:oned="t" path="m,l21600,21600e" filled="f">
+              <v:shapetype w14:anchorId="48DFD51A" id="_x0000_t32" coordsize="21600,21600" o:spt="32" o:oned="t" path="m,l21600,21600e" filled="f">
                 <v:path arrowok="t" fillok="f" o:connecttype="none"/>
                 <o:lock v:ext="edit" shapetype="t"/>
               </v:shapetype>
-              <v:shape id="Connettore 2 115" o:spid="_x0000_s1026" type="#_x0000_t32" style="position:absolute;margin-left:243.55pt;margin-top:16.2pt;width:47.4pt;height:40.75pt;flip:x;z-index:251644416;visibility:visible;mso-wrap-style:square;mso-width-percent:0;mso-height-percent:0;mso-wrap-distance-left:9pt;mso-wrap-distance-top:0;mso-wrap-distance-right:9pt;mso-wrap-distance-bottom:0;mso-position-horizontal:absolute;mso-position-horizontal-relative:text;mso-position-vertical:absolute;mso-position-vertical-relative:text;mso-width-percent:0;mso-height-percent:0;mso-width-relative:margin;mso-height-relative:margin" o:gfxdata="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" strokecolor="red" strokeweight="2pt">
+              <v:shape id="Connettore 2 115" o:spid="_x0000_s1026" type="#_x0000_t32" style="position:absolute;margin-left:243.55pt;margin-top:16.2pt;width:47.4pt;height:40.75pt;flip:x;z-index:251636736;visibility:visible;mso-wrap-style:square;mso-width-percent:0;mso-height-percent:0;mso-wrap-distance-left:9pt;mso-wrap-distance-top:0;mso-wrap-distance-right:9pt;mso-wrap-distance-bottom:0;mso-position-horizontal:absolute;mso-position-horizontal-relative:text;mso-position-vertical:absolute;mso-position-vertical-relative:text;mso-width-percent:0;mso-height-percent:0;mso-width-relative:margin;mso-height-relative:margin" o:gfxdata="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" strokecolor="red" strokeweight="2pt">
                 <v:stroke endarrow="block"/>
                 <v:shadow on="t" color="black" opacity="24903f" origin=",.5" offset="0,.55556mm"/>
               </v:shape>
@@ -504,7 +504,7 @@
         <mc:AlternateContent>
           <mc:Choice Requires="wps">
             <w:drawing>
-              <wp:anchor distT="0" distB="0" distL="114300" distR="114300" simplePos="0" relativeHeight="251647488" behindDoc="0" locked="0" layoutInCell="1" allowOverlap="1" wp14:anchorId="14FF2930" wp14:editId="7AA73552">
+              <wp:anchor distT="0" distB="0" distL="114300" distR="114300" simplePos="0" relativeHeight="251638784" behindDoc="0" locked="0" layoutInCell="1" allowOverlap="1" wp14:anchorId="14FF2930" wp14:editId="7AA73552">
                 <wp:simplePos x="0" y="0"/>
                 <wp:positionH relativeFrom="column">
                   <wp:posOffset>3394710</wp:posOffset>
@@ -565,7 +565,7 @@
           </mc:Choice>
           <mc:Fallback>
             <w:pict>
-              <v:shape w14:anchorId="01718DA8" id="Connettore 2 125" o:spid="_x0000_s1026" type="#_x0000_t32" style="position:absolute;margin-left:267.3pt;margin-top:216.1pt;width:32.4pt;height:71.3pt;flip:y;z-index:251647488;visibility:visible;mso-wrap-style:square;mso-width-percent:0;mso-height-percent:0;mso-wrap-distance-left:9pt;mso-wrap-distance-top:0;mso-wrap-distance-right:9pt;mso-wrap-distance-bottom:0;mso-position-horizontal:absolute;mso-position-horizontal-relative:text;mso-position-vertical:absolute;mso-position-vertical-relative:text;mso-width-percent:0;mso-height-percent:0;mso-width-relative:margin;mso-height-relative:margin" o:gfxdata="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" strokecolor="red" strokeweight="2pt">
+              <v:shape w14:anchorId="23D7A321" id="Connettore 2 125" o:spid="_x0000_s1026" type="#_x0000_t32" style="position:absolute;margin-left:267.3pt;margin-top:216.1pt;width:32.4pt;height:71.3pt;flip:y;z-index:251638784;visibility:visible;mso-wrap-style:square;mso-width-percent:0;mso-height-percent:0;mso-wrap-distance-left:9pt;mso-wrap-distance-top:0;mso-wrap-distance-right:9pt;mso-wrap-distance-bottom:0;mso-position-horizontal:absolute;mso-position-horizontal-relative:text;mso-position-vertical:absolute;mso-position-vertical-relative:text;mso-width-percent:0;mso-height-percent:0;mso-width-relative:margin;mso-height-relative:margin" o:gfxdata="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" strokecolor="red" strokeweight="2pt">
                 <v:stroke endarrow="block"/>
                 <v:shadow on="t" color="black" opacity="24903f" origin=",.5" offset="0,.55556mm"/>
               </v:shape>
@@ -682,7 +682,7 @@
         <mc:AlternateContent>
           <mc:Choice Requires="wps">
             <w:drawing>
-              <wp:anchor distT="0" distB="0" distL="114300" distR="114300" simplePos="0" relativeHeight="251646464" behindDoc="0" locked="0" layoutInCell="1" allowOverlap="1" wp14:anchorId="30127886" wp14:editId="003FF167">
+              <wp:anchor distT="0" distB="0" distL="114300" distR="114300" simplePos="0" relativeHeight="251637760" behindDoc="0" locked="0" layoutInCell="1" allowOverlap="1" wp14:anchorId="30127886" wp14:editId="003FF167">
                 <wp:simplePos x="0" y="0"/>
                 <wp:positionH relativeFrom="column">
                   <wp:posOffset>2471684</wp:posOffset>
@@ -743,7 +743,7 @@
           </mc:Choice>
           <mc:Fallback>
             <w:pict>
-              <v:shape w14:anchorId="30E292BF" id="Connettore 2 124" o:spid="_x0000_s1026" type="#_x0000_t32" style="position:absolute;margin-left:194.6pt;margin-top:178.95pt;width:25.8pt;height:107.3pt;flip:x y;z-index:251646464;visibility:visible;mso-wrap-style:square;mso-width-percent:0;mso-height-percent:0;mso-wrap-distance-left:9pt;mso-wrap-distance-top:0;mso-wrap-distance-right:9pt;mso-wrap-distance-bottom:0;mso-position-horizontal:absolute;mso-position-horizontal-relative:text;mso-position-vertical:absolute;mso-position-vertical-relative:text;mso-width-percent:0;mso-height-percent:0;mso-width-relative:margin;mso-height-relative:margin" o:gfxdata="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" strokecolor="red" strokeweight="2pt">
+              <v:shape w14:anchorId="7DFB0274" id="Connettore 2 124" o:spid="_x0000_s1026" type="#_x0000_t32" style="position:absolute;margin-left:194.6pt;margin-top:178.95pt;width:25.8pt;height:107.3pt;flip:x y;z-index:251637760;visibility:visible;mso-wrap-style:square;mso-width-percent:0;mso-height-percent:0;mso-wrap-distance-left:9pt;mso-wrap-distance-top:0;mso-wrap-distance-right:9pt;mso-wrap-distance-bottom:0;mso-position-horizontal:absolute;mso-position-horizontal-relative:text;mso-position-vertical:absolute;mso-position-vertical-relative:text;mso-width-percent:0;mso-height-percent:0;mso-width-relative:margin;mso-height-relative:margin" o:gfxdata="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" strokecolor="red" strokeweight="2pt">
                 <v:stroke endarrow="block"/>
                 <v:shadow on="t" color="black" opacity="24903f" origin=",.5" offset="0,.55556mm"/>
               </v:shape>
@@ -841,7 +841,7 @@
         <mc:AlternateContent>
           <mc:Choice Requires="wps">
             <w:drawing>
-              <wp:anchor distT="0" distB="0" distL="114300" distR="114300" simplePos="0" relativeHeight="251657728" behindDoc="0" locked="0" layoutInCell="1" allowOverlap="1" wp14:anchorId="4BBDE44C" wp14:editId="49755F5B">
+              <wp:anchor distT="0" distB="0" distL="114300" distR="114300" simplePos="0" relativeHeight="251651072" behindDoc="0" locked="0" layoutInCell="1" allowOverlap="1" wp14:anchorId="4BBDE44C" wp14:editId="49755F5B">
                 <wp:simplePos x="0" y="0"/>
                 <wp:positionH relativeFrom="column">
                   <wp:posOffset>-7709</wp:posOffset>
@@ -984,7 +984,7 @@
           </mc:Choice>
           <mc:Fallback>
             <w:pict>
-              <v:rect w14:anchorId="4BBDE44C" id="Rettangolo 179" o:spid="_x0000_s1026" style="position:absolute;margin-left:-.6pt;margin-top:1.8pt;width:487.25pt;height:115.55pt;z-index:251657728;visibility:visible;mso-wrap-style:square;mso-width-percent:0;mso-height-percent:0;mso-wrap-distance-left:9pt;mso-wrap-distance-top:0;mso-wrap-distance-right:9pt;mso-wrap-distance-bottom:0;mso-position-horizontal:absolute;mso-position-horizontal-relative:text;mso-position-vertical:absolute;mso-position-vertical-relative:text;mso-width-percent:0;mso-height-percent:0;mso-width-relative:margin;mso-height-relative:margin;v-text-anchor:middle" o:gfxdata="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" fillcolor="#652523 [1637]" strokecolor="#bc4542 [3045]">
+              <v:rect w14:anchorId="4BBDE44C" id="Rettangolo 179" o:spid="_x0000_s1026" style="position:absolute;margin-left:-.6pt;margin-top:1.8pt;width:487.25pt;height:115.55pt;z-index:251651072;visibility:visible;mso-wrap-style:square;mso-width-percent:0;mso-height-percent:0;mso-wrap-distance-left:9pt;mso-wrap-distance-top:0;mso-wrap-distance-right:9pt;mso-wrap-distance-bottom:0;mso-position-horizontal:absolute;mso-position-horizontal-relative:text;mso-position-vertical:absolute;mso-position-vertical-relative:text;mso-width-percent:0;mso-height-percent:0;mso-width-relative:margin;mso-height-relative:margin;v-text-anchor:middle" o:gfxdata="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" fillcolor="#652523 [1637]" strokecolor="#bc4542 [3045]">
                 <v:fill color2="#ba4442 [3013]" rotate="t" angle="180" colors="0 #9b2d2a;52429f #cb3d3a;1 #ce3b37" focus="100%" type="gradient">
                   <o:fill v:ext="view" type="gradientUnscaled"/>
                 </v:fill>
@@ -1386,7 +1386,7 @@
         <mc:AlternateContent>
           <mc:Choice Requires="wps">
             <w:drawing>
-              <wp:anchor distT="0" distB="0" distL="114300" distR="114300" simplePos="0" relativeHeight="251680256" behindDoc="0" locked="0" layoutInCell="1" allowOverlap="1" wp14:anchorId="6D95A82E" wp14:editId="36D7F81B">
+              <wp:anchor distT="0" distB="0" distL="114300" distR="114300" simplePos="0" relativeHeight="251678720" behindDoc="0" locked="0" layoutInCell="1" allowOverlap="1" wp14:anchorId="6D95A82E" wp14:editId="36D7F81B">
                 <wp:simplePos x="0" y="0"/>
                 <wp:positionH relativeFrom="column">
                   <wp:posOffset>3118484</wp:posOffset>
@@ -1447,7 +1447,7 @@
           </mc:Choice>
           <mc:Fallback>
             <w:pict>
-              <v:shape w14:anchorId="0D1F2F88" id="Connettore 2 162" o:spid="_x0000_s1026" type="#_x0000_t32" style="position:absolute;margin-left:245.55pt;margin-top:124.35pt;width:173.75pt;height:19.5pt;flip:x;z-index:251680256;visibility:visible;mso-wrap-style:square;mso-width-percent:0;mso-height-percent:0;mso-wrap-distance-left:9pt;mso-wrap-distance-top:0;mso-wrap-distance-right:9pt;mso-wrap-distance-bottom:0;mso-position-horizontal:absolute;mso-position-horizontal-relative:text;mso-position-vertical:absolute;mso-position-vertical-relative:text;mso-width-percent:0;mso-height-percent:0;mso-width-relative:margin;mso-height-relative:margin" o:gfxdata="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" strokecolor="red">
+              <v:shape w14:anchorId="03BBCE7A" id="Connettore 2 162" o:spid="_x0000_s1026" type="#_x0000_t32" style="position:absolute;margin-left:245.55pt;margin-top:124.35pt;width:173.75pt;height:19.5pt;flip:x;z-index:251678720;visibility:visible;mso-wrap-style:square;mso-width-percent:0;mso-height-percent:0;mso-wrap-distance-left:9pt;mso-wrap-distance-top:0;mso-wrap-distance-right:9pt;mso-wrap-distance-bottom:0;mso-position-horizontal:absolute;mso-position-horizontal-relative:text;mso-position-vertical:absolute;mso-position-vertical-relative:text;mso-width-percent:0;mso-height-percent:0;mso-width-relative:margin;mso-height-relative:margin" o:gfxdata="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" strokecolor="red">
                 <v:stroke endarrow="block"/>
               </v:shape>
             </w:pict>
@@ -1462,7 +1462,7 @@
         <mc:AlternateContent>
           <mc:Choice Requires="wps">
             <w:drawing>
-              <wp:anchor distT="0" distB="0" distL="114300" distR="114300" simplePos="0" relativeHeight="251679232" behindDoc="0" locked="0" layoutInCell="1" allowOverlap="1" wp14:anchorId="0360E333" wp14:editId="1655F9AE">
+              <wp:anchor distT="0" distB="0" distL="114300" distR="114300" simplePos="0" relativeHeight="251677696" behindDoc="0" locked="0" layoutInCell="1" allowOverlap="1" wp14:anchorId="0360E333" wp14:editId="1655F9AE">
                 <wp:simplePos x="0" y="0"/>
                 <wp:positionH relativeFrom="column">
                   <wp:posOffset>5372366</wp:posOffset>
@@ -1536,7 +1536,7 @@
           </mc:Choice>
           <mc:Fallback>
             <w:pict>
-              <v:rect w14:anchorId="0360E333" id="Rettangolo 161" o:spid="_x0000_s1027" style="position:absolute;margin-left:423pt;margin-top:75.3pt;width:1in;height:92.95pt;z-index:251679232;visibility:visible;mso-wrap-style:square;mso-width-percent:0;mso-height-percent:0;mso-wrap-distance-left:9pt;mso-wrap-distance-top:0;mso-wrap-distance-right:9pt;mso-wrap-distance-bottom:0;mso-position-horizontal:absolute;mso-position-horizontal-relative:text;mso-position-vertical:absolute;mso-position-vertical-relative:text;mso-width-percent:0;mso-height-percent:0;mso-width-relative:margin;mso-height-relative:margin;v-text-anchor:middle" o:gfxdata="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" fillcolor="#4f81bd [3204]" strokecolor="#243f60 [1604]" strokeweight="2pt">
+              <v:rect w14:anchorId="0360E333" id="Rettangolo 161" o:spid="_x0000_s1027" style="position:absolute;margin-left:423pt;margin-top:75.3pt;width:1in;height:92.95pt;z-index:251677696;visibility:visible;mso-wrap-style:square;mso-width-percent:0;mso-height-percent:0;mso-wrap-distance-left:9pt;mso-wrap-distance-top:0;mso-wrap-distance-right:9pt;mso-wrap-distance-bottom:0;mso-position-horizontal:absolute;mso-position-horizontal-relative:text;mso-position-vertical:absolute;mso-position-vertical-relative:text;mso-width-percent:0;mso-height-percent:0;mso-width-relative:margin;mso-height-relative:margin;v-text-anchor:middle" o:gfxdata="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" fillcolor="#4f81bd [3204]" strokecolor="#243f60 [1604]" strokeweight="2pt">
                 <v:textbox>
                   <w:txbxContent>
                     <w:p>
@@ -1706,7 +1706,7 @@
         <mc:AlternateContent>
           <mc:Choice Requires="wps">
             <w:drawing>
-              <wp:anchor distT="0" distB="0" distL="114300" distR="114300" simplePos="0" relativeHeight="251615744" behindDoc="0" locked="0" layoutInCell="1" allowOverlap="1" wp14:anchorId="62FE13BC" wp14:editId="03E25602">
+              <wp:anchor distT="0" distB="0" distL="114300" distR="114300" simplePos="0" relativeHeight="251610112" behindDoc="0" locked="0" layoutInCell="1" allowOverlap="1" wp14:anchorId="62FE13BC" wp14:editId="03E25602">
                 <wp:simplePos x="0" y="0"/>
                 <wp:positionH relativeFrom="column">
                   <wp:posOffset>1874254</wp:posOffset>
@@ -1767,7 +1767,7 @@
           </mc:Choice>
           <mc:Fallback>
             <w:pict>
-              <v:shape w14:anchorId="7173F947" id="Connettore 2 4" o:spid="_x0000_s1026" type="#_x0000_t32" style="position:absolute;margin-left:147.6pt;margin-top:68.25pt;width:306pt;height:16.2pt;flip:x y;z-index:251615744;visibility:visible;mso-wrap-style:square;mso-width-percent:0;mso-height-percent:0;mso-wrap-distance-left:9pt;mso-wrap-distance-top:0;mso-wrap-distance-right:9pt;mso-wrap-distance-bottom:0;mso-position-horizontal:absolute;mso-position-horizontal-relative:text;mso-position-vertical:absolute;mso-position-vertical-relative:text;mso-width-percent:0;mso-height-percent:0;mso-width-relative:margin;mso-height-relative:margin" o:gfxdata="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" strokecolor="red">
+              <v:shape w14:anchorId="33F3AC1B" id="Connettore 2 4" o:spid="_x0000_s1026" type="#_x0000_t32" style="position:absolute;margin-left:147.6pt;margin-top:68.25pt;width:306pt;height:16.2pt;flip:x y;z-index:251610112;visibility:visible;mso-wrap-style:square;mso-width-percent:0;mso-height-percent:0;mso-wrap-distance-left:9pt;mso-wrap-distance-top:0;mso-wrap-distance-right:9pt;mso-wrap-distance-bottom:0;mso-position-horizontal:absolute;mso-position-horizontal-relative:text;mso-position-vertical:absolute;mso-position-vertical-relative:text;mso-width-percent:0;mso-height-percent:0;mso-width-relative:margin;mso-height-relative:margin" o:gfxdata="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" strokecolor="red">
                 <v:stroke endarrow="block"/>
               </v:shape>
             </w:pict>
@@ -1782,7 +1782,7 @@
         <mc:AlternateContent>
           <mc:Choice Requires="wps">
             <w:drawing>
-              <wp:anchor distT="0" distB="0" distL="114300" distR="114300" simplePos="0" relativeHeight="251616768" behindDoc="0" locked="0" layoutInCell="1" allowOverlap="1" wp14:anchorId="2747194A" wp14:editId="1D0A4519">
+              <wp:anchor distT="0" distB="0" distL="114300" distR="114300" simplePos="0" relativeHeight="251611136" behindDoc="0" locked="0" layoutInCell="1" allowOverlap="1" wp14:anchorId="2747194A" wp14:editId="1D0A4519">
                 <wp:simplePos x="0" y="0"/>
                 <wp:positionH relativeFrom="column">
                   <wp:posOffset>5782945</wp:posOffset>
@@ -1864,7 +1864,7 @@
           </mc:Choice>
           <mc:Fallback>
             <w:pict>
-              <v:rect w14:anchorId="2747194A" id="Rettangolo 6" o:spid="_x0000_s1028" style="position:absolute;margin-left:455.35pt;margin-top:64.25pt;width:1in;height:39.75pt;z-index:251616768;visibility:visible;mso-wrap-style:square;mso-width-percent:0;mso-height-percent:0;mso-wrap-distance-left:9pt;mso-wrap-distance-top:0;mso-wrap-distance-right:9pt;mso-wrap-distance-bottom:0;mso-position-horizontal:absolute;mso-position-horizontal-relative:text;mso-position-vertical:absolute;mso-position-vertical-relative:text;mso-width-percent:0;mso-height-percent:0;mso-width-relative:margin;mso-height-relative:margin;v-text-anchor:middle" o:gfxdata="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" fillcolor="#4f81bd [3204]" strokecolor="#243f60 [1604]" strokeweight="2pt">
+              <v:rect w14:anchorId="2747194A" id="Rettangolo 6" o:spid="_x0000_s1028" style="position:absolute;margin-left:455.35pt;margin-top:64.25pt;width:1in;height:39.75pt;z-index:251611136;visibility:visible;mso-wrap-style:square;mso-width-percent:0;mso-height-percent:0;mso-wrap-distance-left:9pt;mso-wrap-distance-top:0;mso-wrap-distance-right:9pt;mso-wrap-distance-bottom:0;mso-position-horizontal:absolute;mso-position-horizontal-relative:text;mso-position-vertical:absolute;mso-position-vertical-relative:text;mso-width-percent:0;mso-height-percent:0;mso-width-relative:margin;mso-height-relative:margin;v-text-anchor:middle" o:gfxdata="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" fillcolor="#4f81bd [3204]" strokecolor="#243f60 [1604]" strokeweight="2pt">
                 <v:textbox>
                   <w:txbxContent>
                     <w:p>
@@ -2006,7 +2006,7 @@
         <mc:AlternateContent>
           <mc:Choice Requires="wps">
             <w:drawing>
-              <wp:anchor distT="0" distB="0" distL="114300" distR="114300" simplePos="0" relativeHeight="251668992" behindDoc="0" locked="0" layoutInCell="1" allowOverlap="1" wp14:anchorId="51B75321" wp14:editId="40E5D5A5">
+              <wp:anchor distT="0" distB="0" distL="114300" distR="114300" simplePos="0" relativeHeight="251666432" behindDoc="0" locked="0" layoutInCell="1" allowOverlap="1" wp14:anchorId="51B75321" wp14:editId="40E5D5A5">
                 <wp:simplePos x="0" y="0"/>
                 <wp:positionH relativeFrom="column">
                   <wp:posOffset>4989594</wp:posOffset>
@@ -2067,7 +2067,7 @@
           </mc:Choice>
           <mc:Fallback>
             <w:pict>
-              <v:shape w14:anchorId="2B567CC4" id="Connettore 2 15" o:spid="_x0000_s1026" type="#_x0000_t32" style="position:absolute;margin-left:392.9pt;margin-top:162.25pt;width:58.35pt;height:121.95pt;flip:x y;z-index:251668992;visibility:visible;mso-wrap-style:square;mso-width-percent:0;mso-height-percent:0;mso-wrap-distance-left:9pt;mso-wrap-distance-top:0;mso-wrap-distance-right:9pt;mso-wrap-distance-bottom:0;mso-position-horizontal:absolute;mso-position-horizontal-relative:text;mso-position-vertical:absolute;mso-position-vertical-relative:text;mso-width-percent:0;mso-height-percent:0;mso-width-relative:margin;mso-height-relative:margin" o:gfxdata="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" strokecolor="red">
+              <v:shape w14:anchorId="2190647C" id="Connettore 2 15" o:spid="_x0000_s1026" type="#_x0000_t32" style="position:absolute;margin-left:392.9pt;margin-top:162.25pt;width:58.35pt;height:121.95pt;flip:x y;z-index:251666432;visibility:visible;mso-wrap-style:square;mso-width-percent:0;mso-height-percent:0;mso-wrap-distance-left:9pt;mso-wrap-distance-top:0;mso-wrap-distance-right:9pt;mso-wrap-distance-bottom:0;mso-position-horizontal:absolute;mso-position-horizontal-relative:text;mso-position-vertical:absolute;mso-position-vertical-relative:text;mso-width-percent:0;mso-height-percent:0;mso-width-relative:margin;mso-height-relative:margin" o:gfxdata="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" strokecolor="red">
                 <v:stroke endarrow="block"/>
               </v:shape>
             </w:pict>
@@ -2082,7 +2082,7 @@
         <mc:AlternateContent>
           <mc:Choice Requires="wps">
             <w:drawing>
-              <wp:anchor distT="0" distB="0" distL="114300" distR="114300" simplePos="0" relativeHeight="251617792" behindDoc="0" locked="0" layoutInCell="1" allowOverlap="1" wp14:anchorId="2502C36D" wp14:editId="4C41E545">
+              <wp:anchor distT="0" distB="0" distL="114300" distR="114300" simplePos="0" relativeHeight="251612160" behindDoc="0" locked="0" layoutInCell="1" allowOverlap="1" wp14:anchorId="2502C36D" wp14:editId="4C41E545">
                 <wp:simplePos x="0" y="0"/>
                 <wp:positionH relativeFrom="column">
                   <wp:posOffset>3213734</wp:posOffset>
@@ -2143,7 +2143,7 @@
           </mc:Choice>
           <mc:Fallback>
             <w:pict>
-              <v:shape w14:anchorId="3D7C23AA" id="Connettore 2 13" o:spid="_x0000_s1026" type="#_x0000_t32" style="position:absolute;margin-left:253.05pt;margin-top:112.95pt;width:188.25pt;height:28.45pt;flip:x y;z-index:251617792;visibility:visible;mso-wrap-style:square;mso-width-percent:0;mso-height-percent:0;mso-wrap-distance-left:9pt;mso-wrap-distance-top:0;mso-wrap-distance-right:9pt;mso-wrap-distance-bottom:0;mso-position-horizontal:absolute;mso-position-horizontal-relative:text;mso-position-vertical:absolute;mso-position-vertical-relative:text;mso-width-percent:0;mso-height-percent:0;mso-width-relative:margin;mso-height-relative:margin" o:gfxdata="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" strokecolor="red">
+              <v:shape w14:anchorId="76D2020C" id="Connettore 2 13" o:spid="_x0000_s1026" type="#_x0000_t32" style="position:absolute;margin-left:253.05pt;margin-top:112.95pt;width:188.25pt;height:28.45pt;flip:x y;z-index:251612160;visibility:visible;mso-wrap-style:square;mso-width-percent:0;mso-height-percent:0;mso-wrap-distance-left:9pt;mso-wrap-distance-top:0;mso-wrap-distance-right:9pt;mso-wrap-distance-bottom:0;mso-position-horizontal:absolute;mso-position-horizontal-relative:text;mso-position-vertical:absolute;mso-position-vertical-relative:text;mso-width-percent:0;mso-height-percent:0;mso-width-relative:margin;mso-height-relative:margin" o:gfxdata="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" strokecolor="red">
                 <v:stroke endarrow="block"/>
               </v:shape>
             </w:pict>
@@ -2158,7 +2158,7 @@
         <mc:AlternateContent>
           <mc:Choice Requires="wps">
             <w:drawing>
-              <wp:anchor distT="0" distB="0" distL="114300" distR="114300" simplePos="0" relativeHeight="251640320" behindDoc="0" locked="0" layoutInCell="1" allowOverlap="1" wp14:anchorId="67CB5398" wp14:editId="1705691A">
+              <wp:anchor distT="0" distB="0" distL="114300" distR="114300" simplePos="0" relativeHeight="251632640" behindDoc="0" locked="0" layoutInCell="1" allowOverlap="1" wp14:anchorId="67CB5398" wp14:editId="1705691A">
                 <wp:simplePos x="0" y="0"/>
                 <wp:positionH relativeFrom="column">
                   <wp:posOffset>5671184</wp:posOffset>
@@ -2232,7 +2232,7 @@
           </mc:Choice>
           <mc:Fallback>
             <w:pict>
-              <v:rect w14:anchorId="67CB5398" id="Rettangolo 14" o:spid="_x0000_s1029" style="position:absolute;margin-left:446.55pt;margin-top:261.8pt;width:84.75pt;height:93.75pt;z-index:251640320;visibility:visible;mso-wrap-style:square;mso-width-percent:0;mso-height-percent:0;mso-wrap-distance-left:9pt;mso-wrap-distance-top:0;mso-wrap-distance-right:9pt;mso-wrap-distance-bottom:0;mso-position-horizontal:absolute;mso-position-horizontal-relative:text;mso-position-vertical:absolute;mso-position-vertical-relative:text;mso-width-percent:0;mso-height-percent:0;mso-width-relative:margin;mso-height-relative:margin;v-text-anchor:middle" o:gfxdata="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" fillcolor="#4f81bd [3204]" strokecolor="#243f60 [1604]" strokeweight="2pt">
+              <v:rect w14:anchorId="67CB5398" id="Rettangolo 14" o:spid="_x0000_s1029" style="position:absolute;margin-left:446.55pt;margin-top:261.8pt;width:84.75pt;height:93.75pt;z-index:251632640;visibility:visible;mso-wrap-style:square;mso-width-percent:0;mso-height-percent:0;mso-wrap-distance-left:9pt;mso-wrap-distance-top:0;mso-wrap-distance-right:9pt;mso-wrap-distance-bottom:0;mso-position-horizontal:absolute;mso-position-horizontal-relative:text;mso-position-vertical:absolute;mso-position-vertical-relative:text;mso-width-percent:0;mso-height-percent:0;mso-width-relative:margin;mso-height-relative:margin;v-text-anchor:middle" o:gfxdata="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" fillcolor="#4f81bd [3204]" strokecolor="#243f60 [1604]" strokeweight="2pt">
                 <v:textbox>
                   <w:txbxContent>
                     <w:p>
@@ -2258,7 +2258,7 @@
         <mc:AlternateContent>
           <mc:Choice Requires="wps">
             <w:drawing>
-              <wp:anchor distT="0" distB="0" distL="114300" distR="114300" simplePos="0" relativeHeight="251638272" behindDoc="0" locked="0" layoutInCell="1" allowOverlap="1" wp14:anchorId="39A7B51C" wp14:editId="459DC68A">
+              <wp:anchor distT="0" distB="0" distL="114300" distR="114300" simplePos="0" relativeHeight="251630592" behindDoc="0" locked="0" layoutInCell="1" allowOverlap="1" wp14:anchorId="39A7B51C" wp14:editId="459DC68A">
                 <wp:simplePos x="0" y="0"/>
                 <wp:positionH relativeFrom="column">
                   <wp:posOffset>5661659</wp:posOffset>
@@ -2342,7 +2342,7 @@
           </mc:Choice>
           <mc:Fallback>
             <w:pict>
-              <v:rect w14:anchorId="39A7B51C" id="Rettangolo 12" o:spid="_x0000_s1030" style="position:absolute;margin-left:445.8pt;margin-top:99.8pt;width:86.25pt;height:151.5pt;z-index:251638272;visibility:visible;mso-wrap-style:square;mso-width-percent:0;mso-height-percent:0;mso-wrap-distance-left:9pt;mso-wrap-distance-top:0;mso-wrap-distance-right:9pt;mso-wrap-distance-bottom:0;mso-position-horizontal:absolute;mso-position-horizontal-relative:text;mso-position-vertical:absolute;mso-position-vertical-relative:text;mso-width-percent:0;mso-height-percent:0;mso-width-relative:margin;mso-height-relative:margin;v-text-anchor:middle" o:gfxdata="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" fillcolor="#4f81bd [3204]" strokecolor="#243f60 [1604]" strokeweight="2pt">
+              <v:rect w14:anchorId="39A7B51C" id="Rettangolo 12" o:spid="_x0000_s1030" style="position:absolute;margin-left:445.8pt;margin-top:99.8pt;width:86.25pt;height:151.5pt;z-index:251630592;visibility:visible;mso-wrap-style:square;mso-width-percent:0;mso-height-percent:0;mso-wrap-distance-left:9pt;mso-wrap-distance-top:0;mso-wrap-distance-right:9pt;mso-wrap-distance-bottom:0;mso-position-horizontal:absolute;mso-position-horizontal-relative:text;mso-position-vertical:absolute;mso-position-vertical-relative:text;mso-width-percent:0;mso-height-percent:0;mso-width-relative:margin;mso-height-relative:margin;v-text-anchor:middle" o:gfxdata="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" fillcolor="#4f81bd [3204]" strokecolor="#243f60 [1604]" strokeweight="2pt">
                 <v:textbox>
                   <w:txbxContent>
                     <w:p>
@@ -2457,7 +2457,7 @@
         <mc:AlternateContent>
           <mc:Choice Requires="wps">
             <w:drawing>
-              <wp:anchor distT="0" distB="0" distL="114300" distR="114300" simplePos="0" relativeHeight="251672064" behindDoc="0" locked="0" layoutInCell="1" allowOverlap="1" wp14:anchorId="6AC7F70F" wp14:editId="4C9B7899">
+              <wp:anchor distT="0" distB="0" distL="114300" distR="114300" simplePos="0" relativeHeight="251669504" behindDoc="0" locked="0" layoutInCell="1" allowOverlap="1" wp14:anchorId="6AC7F70F" wp14:editId="4C9B7899">
                 <wp:simplePos x="0" y="0"/>
                 <wp:positionH relativeFrom="column">
                   <wp:posOffset>1682868</wp:posOffset>
@@ -2518,7 +2518,7 @@
           </mc:Choice>
           <mc:Fallback>
             <w:pict>
-              <v:shape w14:anchorId="095E3195" id="Connettore 2 150" o:spid="_x0000_s1026" type="#_x0000_t32" style="position:absolute;margin-left:132.5pt;margin-top:275pt;width:320.65pt;height:110.5pt;flip:x y;z-index:251672064;visibility:visible;mso-wrap-style:square;mso-width-percent:0;mso-height-percent:0;mso-wrap-distance-left:9pt;mso-wrap-distance-top:0;mso-wrap-distance-right:9pt;mso-wrap-distance-bottom:0;mso-position-horizontal:absolute;mso-position-horizontal-relative:text;mso-position-vertical:absolute;mso-position-vertical-relative:text;mso-width-percent:0;mso-height-percent:0;mso-width-relative:margin;mso-height-relative:margin" o:gfxdata="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" strokecolor="red">
+              <v:shape w14:anchorId="15425E84" id="Connettore 2 150" o:spid="_x0000_s1026" type="#_x0000_t32" style="position:absolute;margin-left:132.5pt;margin-top:275pt;width:320.65pt;height:110.5pt;flip:x y;z-index:251669504;visibility:visible;mso-wrap-style:square;mso-width-percent:0;mso-height-percent:0;mso-wrap-distance-left:9pt;mso-wrap-distance-top:0;mso-wrap-distance-right:9pt;mso-wrap-distance-bottom:0;mso-position-horizontal:absolute;mso-position-horizontal-relative:text;mso-position-vertical:absolute;mso-position-vertical-relative:text;mso-width-percent:0;mso-height-percent:0;mso-width-relative:margin;mso-height-relative:margin" o:gfxdata="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" strokecolor="red">
                 <v:stroke endarrow="block"/>
               </v:shape>
             </w:pict>
@@ -2533,7 +2533,7 @@
         <mc:AlternateContent>
           <mc:Choice Requires="wps">
             <w:drawing>
-              <wp:anchor distT="0" distB="0" distL="114300" distR="114300" simplePos="0" relativeHeight="251622912" behindDoc="0" locked="0" layoutInCell="1" allowOverlap="1" wp14:anchorId="125D80FF" wp14:editId="036E5888">
+              <wp:anchor distT="0" distB="0" distL="114300" distR="114300" simplePos="0" relativeHeight="251616256" behindDoc="0" locked="0" layoutInCell="1" allowOverlap="1" wp14:anchorId="125D80FF" wp14:editId="036E5888">
                 <wp:simplePos x="0" y="0"/>
                 <wp:positionH relativeFrom="column">
                   <wp:posOffset>5637899</wp:posOffset>
@@ -2601,13 +2601,8 @@
                               <w:t>S</w:t>
                             </w:r>
                             <w:r>
-                              <w:t>elezionare il tipo perizia (</w:t>
+                              <w:t>elezionare il tipo perizia (pre</w:t>
                             </w:r>
-                            <w:proofErr w:type="spellStart"/>
-                            <w:r>
-                              <w:t>pre</w:t>
-                            </w:r>
-                            <w:proofErr w:type="spellEnd"/>
                             <w:r>
                               <w:t>-</w:t>
                             </w:r>
@@ -2617,13 +2612,8 @@
                             <w:r>
                               <w:t>-</w:t>
                             </w:r>
-                            <w:proofErr w:type="spellStart"/>
                             <w:r>
-                              <w:t>discharge</w:t>
-                            </w:r>
-                            <w:proofErr w:type="spellEnd"/>
-                            <w:r>
-                              <w:t>)</w:t>
+                              <w:t>discharge)</w:t>
                             </w:r>
                           </w:p>
                           <w:p>
@@ -2670,7 +2660,7 @@
           </mc:Choice>
           <mc:Fallback>
             <w:pict>
-              <v:rect w14:anchorId="125D80FF" id="Rettangolo 19" o:spid="_x0000_s1031" style="position:absolute;margin-left:443.95pt;margin-top:140.15pt;width:81pt;height:358.35pt;z-index:251622912;visibility:visible;mso-wrap-style:square;mso-width-percent:0;mso-height-percent:0;mso-wrap-distance-left:9pt;mso-wrap-distance-top:0;mso-wrap-distance-right:9pt;mso-wrap-distance-bottom:0;mso-position-horizontal:absolute;mso-position-horizontal-relative:text;mso-position-vertical:absolute;mso-position-vertical-relative:text;mso-width-percent:0;mso-height-percent:0;mso-width-relative:margin;mso-height-relative:margin;v-text-anchor:middle" o:gfxdata="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" fillcolor="#4f81bd [3204]" strokecolor="#243f60 [1604]" strokeweight="2pt">
+              <v:rect w14:anchorId="125D80FF" id="Rettangolo 19" o:spid="_x0000_s1031" style="position:absolute;margin-left:443.95pt;margin-top:140.15pt;width:81pt;height:358.35pt;z-index:251616256;visibility:visible;mso-wrap-style:square;mso-width-percent:0;mso-height-percent:0;mso-wrap-distance-left:9pt;mso-wrap-distance-top:0;mso-wrap-distance-right:9pt;mso-wrap-distance-bottom:0;mso-position-horizontal:absolute;mso-position-horizontal-relative:text;mso-position-vertical:absolute;mso-position-vertical-relative:text;mso-width-percent:0;mso-height-percent:0;mso-width-relative:margin;mso-height-relative:margin;v-text-anchor:middle" o:gfxdata="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" fillcolor="#4f81bd [3204]" strokecolor="#243f60 [1604]" strokeweight="2pt">
                 <v:textbox>
                   <w:txbxContent>
                     <w:p>
@@ -2697,13 +2687,8 @@
                         <w:t>S</w:t>
                       </w:r>
                       <w:r>
-                        <w:t>elezionare il tipo perizia (</w:t>
+                        <w:t>elezionare il tipo perizia (pre</w:t>
                       </w:r>
-                      <w:proofErr w:type="spellStart"/>
-                      <w:r>
-                        <w:t>pre</w:t>
-                      </w:r>
-                      <w:proofErr w:type="spellEnd"/>
                       <w:r>
                         <w:t>-</w:t>
                       </w:r>
@@ -2713,13 +2698,8 @@
                       <w:r>
                         <w:t>-</w:t>
                       </w:r>
-                      <w:proofErr w:type="spellStart"/>
                       <w:r>
-                        <w:t>discharge</w:t>
-                      </w:r>
-                      <w:proofErr w:type="spellEnd"/>
-                      <w:r>
-                        <w:t>)</w:t>
+                        <w:t>discharge)</w:t>
                       </w:r>
                     </w:p>
                     <w:p>
@@ -2759,7 +2739,7 @@
         <mc:AlternateContent>
           <mc:Choice Requires="wps">
             <w:drawing>
-              <wp:anchor distT="0" distB="0" distL="114300" distR="114300" simplePos="0" relativeHeight="251670016" behindDoc="0" locked="0" layoutInCell="1" allowOverlap="1" wp14:anchorId="2D553965" wp14:editId="3B470FCE">
+              <wp:anchor distT="0" distB="0" distL="114300" distR="114300" simplePos="0" relativeHeight="251667456" behindDoc="0" locked="0" layoutInCell="1" allowOverlap="1" wp14:anchorId="2D553965" wp14:editId="3B470FCE">
                 <wp:simplePos x="0" y="0"/>
                 <wp:positionH relativeFrom="column">
                   <wp:posOffset>4702514</wp:posOffset>
@@ -2820,7 +2800,7 @@
           </mc:Choice>
           <mc:Fallback>
             <w:pict>
-              <v:shape w14:anchorId="722D1F9E" id="Connettore 2 144" o:spid="_x0000_s1026" type="#_x0000_t32" style="position:absolute;margin-left:370.3pt;margin-top:192.95pt;width:101.25pt;height:3.6pt;flip:x;z-index:251670016;visibility:visible;mso-wrap-style:square;mso-width-percent:0;mso-height-percent:0;mso-wrap-distance-left:9pt;mso-wrap-distance-top:0;mso-wrap-distance-right:9pt;mso-wrap-distance-bottom:0;mso-position-horizontal:absolute;mso-position-horizontal-relative:text;mso-position-vertical:absolute;mso-position-vertical-relative:text;mso-width-percent:0;mso-height-percent:0;mso-width-relative:margin;mso-height-relative:margin" o:gfxdata="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" strokecolor="red">
+              <v:shape w14:anchorId="1D88917F" id="Connettore 2 144" o:spid="_x0000_s1026" type="#_x0000_t32" style="position:absolute;margin-left:370.3pt;margin-top:192.95pt;width:101.25pt;height:3.6pt;flip:x;z-index:251667456;visibility:visible;mso-wrap-style:square;mso-width-percent:0;mso-height-percent:0;mso-wrap-distance-left:9pt;mso-wrap-distance-top:0;mso-wrap-distance-right:9pt;mso-wrap-distance-bottom:0;mso-position-horizontal:absolute;mso-position-horizontal-relative:text;mso-position-vertical:absolute;mso-position-vertical-relative:text;mso-width-percent:0;mso-height-percent:0;mso-width-relative:margin;mso-height-relative:margin" o:gfxdata="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" strokecolor="red">
                 <v:stroke endarrow="block"/>
               </v:shape>
             </w:pict>
@@ -2835,7 +2815,7 @@
         <mc:AlternateContent>
           <mc:Choice Requires="wps">
             <w:drawing>
-              <wp:anchor distT="0" distB="0" distL="114300" distR="114300" simplePos="0" relativeHeight="251671040" behindDoc="0" locked="0" layoutInCell="1" allowOverlap="1" wp14:anchorId="33EA5EB8" wp14:editId="303626BB">
+              <wp:anchor distT="0" distB="0" distL="114300" distR="114300" simplePos="0" relativeHeight="251668480" behindDoc="0" locked="0" layoutInCell="1" allowOverlap="1" wp14:anchorId="33EA5EB8" wp14:editId="303626BB">
                 <wp:simplePos x="0" y="0"/>
                 <wp:positionH relativeFrom="column">
                   <wp:posOffset>4808840</wp:posOffset>
@@ -2896,7 +2876,7 @@
           </mc:Choice>
           <mc:Fallback>
             <w:pict>
-              <v:shape w14:anchorId="78A25FDE" id="Connettore 2 145" o:spid="_x0000_s1026" type="#_x0000_t32" style="position:absolute;margin-left:378.65pt;margin-top:235.65pt;width:87.9pt;height:46pt;flip:x y;z-index:251671040;visibility:visible;mso-wrap-style:square;mso-width-percent:0;mso-height-percent:0;mso-wrap-distance-left:9pt;mso-wrap-distance-top:0;mso-wrap-distance-right:9pt;mso-wrap-distance-bottom:0;mso-position-horizontal:absolute;mso-position-horizontal-relative:text;mso-position-vertical:absolute;mso-position-vertical-relative:text;mso-width-percent:0;mso-height-percent:0;mso-width-relative:margin;mso-height-relative:margin" o:gfxdata="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" strokecolor="red">
+              <v:shape w14:anchorId="5716AD4A" id="Connettore 2 145" o:spid="_x0000_s1026" type="#_x0000_t32" style="position:absolute;margin-left:378.65pt;margin-top:235.65pt;width:87.9pt;height:46pt;flip:x y;z-index:251668480;visibility:visible;mso-wrap-style:square;mso-width-percent:0;mso-height-percent:0;mso-wrap-distance-left:9pt;mso-wrap-distance-top:0;mso-wrap-distance-right:9pt;mso-wrap-distance-bottom:0;mso-position-horizontal:absolute;mso-position-horizontal-relative:text;mso-position-vertical:absolute;mso-position-vertical-relative:text;mso-width-percent:0;mso-height-percent:0;mso-width-relative:margin;mso-height-relative:margin" o:gfxdata="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" strokecolor="red">
                 <v:stroke endarrow="block"/>
               </v:shape>
             </w:pict>
@@ -3124,7 +3104,6 @@
         </w:rPr>
         <w:t xml:space="preserve"> (</w:t>
       </w:r>
-      <w:proofErr w:type="spellStart"/>
       <w:r>
         <w:rPr>
           <w:b/>
@@ -3133,9 +3112,8 @@
           <w:sz w:val="28"/>
           <w:szCs w:val="28"/>
         </w:rPr>
-        <w:t>Interchange</w:t>
-      </w:r>
-      <w:proofErr w:type="spellEnd"/>
+        <w:t>Interchange Damage Report</w:t>
+      </w:r>
       <w:r>
         <w:rPr>
           <w:b/>
@@ -3144,38 +3122,6 @@
           <w:sz w:val="28"/>
           <w:szCs w:val="28"/>
         </w:rPr>
-        <w:t xml:space="preserve"> </w:t>
-      </w:r>
-      <w:proofErr w:type="spellStart"/>
-      <w:r>
-        <w:rPr>
-          <w:b/>
-          <w:bCs/>
-          <w:color w:val="FD5C41"/>
-          <w:sz w:val="28"/>
-          <w:szCs w:val="28"/>
-        </w:rPr>
-        <w:t>Damage</w:t>
-      </w:r>
-      <w:proofErr w:type="spellEnd"/>
-      <w:r>
-        <w:rPr>
-          <w:b/>
-          <w:bCs/>
-          <w:color w:val="FD5C41"/>
-          <w:sz w:val="28"/>
-          <w:szCs w:val="28"/>
-        </w:rPr>
-        <w:t xml:space="preserve"> Report</w:t>
-      </w:r>
-      <w:r>
-        <w:rPr>
-          <w:b/>
-          <w:bCs/>
-          <w:color w:val="FD5C41"/>
-          <w:sz w:val="28"/>
-          <w:szCs w:val="28"/>
-        </w:rPr>
         <w:t>)</w:t>
       </w:r>
     </w:p>
@@ -3285,7 +3231,7 @@
         <mc:AlternateContent>
           <mc:Choice Requires="wps">
             <w:drawing>
-              <wp:anchor distT="0" distB="0" distL="114300" distR="114300" simplePos="0" relativeHeight="251676160" behindDoc="0" locked="0" layoutInCell="1" allowOverlap="1" wp14:anchorId="1238B734" wp14:editId="378743EC">
+              <wp:anchor distT="0" distB="0" distL="114300" distR="114300" simplePos="0" relativeHeight="251674624" behindDoc="0" locked="0" layoutInCell="1" allowOverlap="1" wp14:anchorId="1238B734" wp14:editId="378743EC">
                 <wp:simplePos x="0" y="0"/>
                 <wp:positionH relativeFrom="column">
                   <wp:posOffset>1100632</wp:posOffset>
@@ -3346,7 +3292,7 @@
           </mc:Choice>
           <mc:Fallback>
             <w:pict>
-              <v:shape w14:anchorId="10F58153" id="Connettore 2 153" o:spid="_x0000_s1026" type="#_x0000_t32" style="position:absolute;margin-left:86.65pt;margin-top:176.5pt;width:3.6pt;height:162.4pt;flip:x y;z-index:251676160;visibility:visible;mso-wrap-style:square;mso-width-percent:0;mso-height-percent:0;mso-wrap-distance-left:9pt;mso-wrap-distance-top:0;mso-wrap-distance-right:9pt;mso-wrap-distance-bottom:0;mso-position-horizontal:absolute;mso-position-horizontal-relative:text;mso-position-vertical:absolute;mso-position-vertical-relative:text;mso-width-percent:0;mso-height-percent:0;mso-width-relative:margin;mso-height-relative:margin" o:gfxdata="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" strokecolor="red">
+              <v:shape w14:anchorId="335BE704" id="Connettore 2 153" o:spid="_x0000_s1026" type="#_x0000_t32" style="position:absolute;margin-left:86.65pt;margin-top:176.5pt;width:3.6pt;height:162.4pt;flip:x y;z-index:251674624;visibility:visible;mso-wrap-style:square;mso-width-percent:0;mso-height-percent:0;mso-wrap-distance-left:9pt;mso-wrap-distance-top:0;mso-wrap-distance-right:9pt;mso-wrap-distance-bottom:0;mso-position-horizontal:absolute;mso-position-horizontal-relative:text;mso-position-vertical:absolute;mso-position-vertical-relative:text;mso-width-percent:0;mso-height-percent:0;mso-width-relative:margin;mso-height-relative:margin" o:gfxdata="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" strokecolor="red">
                 <v:stroke endarrow="block"/>
               </v:shape>
             </w:pict>
@@ -3361,7 +3307,7 @@
         <mc:AlternateContent>
           <mc:Choice Requires="wps">
             <w:drawing>
-              <wp:anchor distT="0" distB="0" distL="114300" distR="114300" simplePos="0" relativeHeight="251677184" behindDoc="0" locked="0" layoutInCell="1" allowOverlap="1" wp14:anchorId="19FD4D6F" wp14:editId="5B459098">
+              <wp:anchor distT="0" distB="0" distL="114300" distR="114300" simplePos="0" relativeHeight="251675648" behindDoc="0" locked="0" layoutInCell="1" allowOverlap="1" wp14:anchorId="19FD4D6F" wp14:editId="5B459098">
                 <wp:simplePos x="0" y="0"/>
                 <wp:positionH relativeFrom="column">
                   <wp:posOffset>5499957</wp:posOffset>
@@ -3461,7 +3407,7 @@
           </mc:Choice>
           <mc:Fallback>
             <w:pict>
-              <v:rect w14:anchorId="19FD4D6F" id="Rettangolo 154" o:spid="_x0000_s1032" style="position:absolute;margin-left:433.05pt;margin-top:44.25pt;width:81.4pt;height:112.2pt;z-index:251677184;visibility:visible;mso-wrap-style:square;mso-width-percent:0;mso-height-percent:0;mso-wrap-distance-left:9pt;mso-wrap-distance-top:0;mso-wrap-distance-right:9pt;mso-wrap-distance-bottom:0;mso-position-horizontal:absolute;mso-position-horizontal-relative:text;mso-position-vertical:absolute;mso-position-vertical-relative:text;mso-width-percent:0;mso-height-percent:0;mso-width-relative:margin;mso-height-relative:margin;v-text-anchor:middle" o:gfxdata="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" fillcolor="#4f81bd [3204]" strokecolor="#243f60 [1604]" strokeweight="2pt">
+              <v:rect w14:anchorId="19FD4D6F" id="Rettangolo 154" o:spid="_x0000_s1032" style="position:absolute;margin-left:433.05pt;margin-top:44.25pt;width:81.4pt;height:112.2pt;z-index:251675648;visibility:visible;mso-wrap-style:square;mso-width-percent:0;mso-height-percent:0;mso-wrap-distance-left:9pt;mso-wrap-distance-top:0;mso-wrap-distance-right:9pt;mso-wrap-distance-bottom:0;mso-position-horizontal:absolute;mso-position-horizontal-relative:text;mso-position-vertical:absolute;mso-position-vertical-relative:text;mso-width-percent:0;mso-height-percent:0;mso-width-relative:margin;mso-height-relative:margin;v-text-anchor:middle" o:gfxdata="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" fillcolor="#4f81bd [3204]" strokecolor="#243f60 [1604]" strokeweight="2pt">
                 <v:textbox>
                   <w:txbxContent>
                     <w:p>
@@ -3513,7 +3459,7 @@
         <mc:AlternateContent>
           <mc:Choice Requires="wps">
             <w:drawing>
-              <wp:anchor distT="0" distB="0" distL="114300" distR="114300" simplePos="0" relativeHeight="251678208" behindDoc="0" locked="0" layoutInCell="1" allowOverlap="1" wp14:anchorId="1CAB8ACE" wp14:editId="16C90B96">
+              <wp:anchor distT="0" distB="0" distL="114300" distR="114300" simplePos="0" relativeHeight="251676672" behindDoc="0" locked="0" layoutInCell="1" allowOverlap="1" wp14:anchorId="1CAB8ACE" wp14:editId="16C90B96">
                 <wp:simplePos x="0" y="0"/>
                 <wp:positionH relativeFrom="column">
                   <wp:posOffset>2331453</wp:posOffset>
@@ -3574,7 +3520,7 @@
           </mc:Choice>
           <mc:Fallback>
             <w:pict>
-              <v:shape w14:anchorId="43F52E0B" id="Connettore 2 155" o:spid="_x0000_s1026" type="#_x0000_t32" style="position:absolute;margin-left:183.6pt;margin-top:89.4pt;width:244.4pt;height:3.6pt;flip:x;z-index:251678208;visibility:visible;mso-wrap-style:square;mso-width-percent:0;mso-height-percent:0;mso-wrap-distance-left:9pt;mso-wrap-distance-top:0;mso-wrap-distance-right:9pt;mso-wrap-distance-bottom:0;mso-position-horizontal:absolute;mso-position-horizontal-relative:text;mso-position-vertical:absolute;mso-position-vertical-relative:text;mso-width-percent:0;mso-height-percent:0;mso-width-relative:margin;mso-height-relative:margin" o:gfxdata="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" strokecolor="red">
+              <v:shape w14:anchorId="2085415B" id="Connettore 2 155" o:spid="_x0000_s1026" type="#_x0000_t32" style="position:absolute;margin-left:183.6pt;margin-top:89.4pt;width:244.4pt;height:3.6pt;flip:x;z-index:251676672;visibility:visible;mso-wrap-style:square;mso-width-percent:0;mso-height-percent:0;mso-wrap-distance-left:9pt;mso-wrap-distance-top:0;mso-wrap-distance-right:9pt;mso-wrap-distance-bottom:0;mso-position-horizontal:absolute;mso-position-horizontal-relative:text;mso-position-vertical:absolute;mso-position-vertical-relative:text;mso-width-percent:0;mso-height-percent:0;mso-width-relative:margin;mso-height-relative:margin" o:gfxdata="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" strokecolor="red">
                 <v:stroke endarrow="block"/>
               </v:shape>
             </w:pict>
@@ -3589,7 +3535,7 @@
         <mc:AlternateContent>
           <mc:Choice Requires="wps">
             <w:drawing>
-              <wp:anchor distT="0" distB="0" distL="114300" distR="114300" simplePos="0" relativeHeight="251628032" behindDoc="0" locked="0" layoutInCell="1" allowOverlap="1" wp14:anchorId="6DAB7B0A" wp14:editId="39CE3057">
+              <wp:anchor distT="0" distB="0" distL="114300" distR="114300" simplePos="0" relativeHeight="251621376" behindDoc="0" locked="0" layoutInCell="1" allowOverlap="1" wp14:anchorId="6DAB7B0A" wp14:editId="39CE3057">
                 <wp:simplePos x="0" y="0"/>
                 <wp:positionH relativeFrom="column">
                   <wp:posOffset>1608439</wp:posOffset>
@@ -3650,7 +3596,7 @@
           </mc:Choice>
           <mc:Fallback>
             <w:pict>
-              <v:shape w14:anchorId="4987C949" id="Connettore 2 26" o:spid="_x0000_s1026" type="#_x0000_t32" style="position:absolute;margin-left:126.65pt;margin-top:188.25pt;width:303.05pt;height:36.6pt;flip:x y;z-index:251628032;visibility:visible;mso-wrap-style:square;mso-width-percent:0;mso-height-percent:0;mso-wrap-distance-left:9pt;mso-wrap-distance-top:0;mso-wrap-distance-right:9pt;mso-wrap-distance-bottom:0;mso-position-horizontal:absolute;mso-position-horizontal-relative:text;mso-position-vertical:absolute;mso-position-vertical-relative:text;mso-width-percent:0;mso-height-percent:0;mso-width-relative:margin;mso-height-relative:margin" o:gfxdata="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" strokecolor="red">
+              <v:shape w14:anchorId="03DD1B06" id="Connettore 2 26" o:spid="_x0000_s1026" type="#_x0000_t32" style="position:absolute;margin-left:126.65pt;margin-top:188.25pt;width:303.05pt;height:36.6pt;flip:x y;z-index:251621376;visibility:visible;mso-wrap-style:square;mso-width-percent:0;mso-height-percent:0;mso-wrap-distance-left:9pt;mso-wrap-distance-top:0;mso-wrap-distance-right:9pt;mso-wrap-distance-bottom:0;mso-position-horizontal:absolute;mso-position-horizontal-relative:text;mso-position-vertical:absolute;mso-position-vertical-relative:text;mso-width-percent:0;mso-height-percent:0;mso-width-relative:margin;mso-height-relative:margin" o:gfxdata="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" strokecolor="red">
                 <v:stroke endarrow="block"/>
               </v:shape>
             </w:pict>
@@ -3665,7 +3611,7 @@
         <mc:AlternateContent>
           <mc:Choice Requires="wps">
             <w:drawing>
-              <wp:anchor distT="0" distB="0" distL="114300" distR="114300" simplePos="0" relativeHeight="251664896" behindDoc="0" locked="0" layoutInCell="1" allowOverlap="1" wp14:anchorId="4DAA7223" wp14:editId="362151F2">
+              <wp:anchor distT="0" distB="0" distL="114300" distR="114300" simplePos="0" relativeHeight="251660288" behindDoc="0" locked="0" layoutInCell="1" allowOverlap="1" wp14:anchorId="4DAA7223" wp14:editId="362151F2">
                 <wp:simplePos x="0" y="0"/>
                 <wp:positionH relativeFrom="column">
                   <wp:posOffset>5552440</wp:posOffset>
@@ -3736,7 +3682,7 @@
           </mc:Choice>
           <mc:Fallback>
             <w:pict>
-              <v:rect w14:anchorId="4DAA7223" id="Rettangolo 78" o:spid="_x0000_s1033" style="position:absolute;margin-left:437.2pt;margin-top:168.95pt;width:77.25pt;height:127.25pt;z-index:251664896;visibility:visible;mso-wrap-style:square;mso-height-percent:0;mso-wrap-distance-left:9pt;mso-wrap-distance-top:0;mso-wrap-distance-right:9pt;mso-wrap-distance-bottom:0;mso-position-horizontal:absolute;mso-position-horizontal-relative:text;mso-position-vertical:absolute;mso-position-vertical-relative:text;mso-height-percent:0;mso-height-relative:margin;v-text-anchor:middle" o:gfxdata="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" fillcolor="#4f81bd [3204]" strokecolor="#243f60 [1604]" strokeweight="2pt">
+              <v:rect w14:anchorId="4DAA7223" id="Rettangolo 78" o:spid="_x0000_s1033" style="position:absolute;margin-left:437.2pt;margin-top:168.95pt;width:77.25pt;height:127.25pt;z-index:251660288;visibility:visible;mso-wrap-style:square;mso-height-percent:0;mso-wrap-distance-left:9pt;mso-wrap-distance-top:0;mso-wrap-distance-right:9pt;mso-wrap-distance-bottom:0;mso-position-horizontal:absolute;mso-position-horizontal-relative:text;mso-position-vertical:absolute;mso-position-vertical-relative:text;mso-height-percent:0;mso-height-relative:margin;v-text-anchor:middle" o:gfxdata="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" fillcolor="#4f81bd [3204]" strokecolor="#243f60 [1604]" strokeweight="2pt">
                 <v:textbox>
                   <w:txbxContent>
                     <w:p>
@@ -3818,7 +3764,7 @@
         <mc:AlternateContent>
           <mc:Choice Requires="wps">
             <w:drawing>
-              <wp:anchor distT="0" distB="0" distL="114300" distR="114300" simplePos="0" relativeHeight="251674112" behindDoc="0" locked="0" layoutInCell="1" allowOverlap="1" wp14:anchorId="420790B9" wp14:editId="4F27F591">
+              <wp:anchor distT="0" distB="0" distL="114300" distR="114300" simplePos="0" relativeHeight="251671552" behindDoc="0" locked="0" layoutInCell="1" allowOverlap="1" wp14:anchorId="420790B9" wp14:editId="4F27F591">
                 <wp:simplePos x="0" y="0"/>
                 <wp:positionH relativeFrom="column">
                   <wp:posOffset>608980</wp:posOffset>
@@ -4085,7 +4031,7 @@
           </mc:Choice>
           <mc:Fallback>
             <w:pict>
-              <v:rect w14:anchorId="420790B9" id="Rettangolo 48" o:spid="_x0000_s1034" style="position:absolute;left:0;text-align:left;margin-left:47.95pt;margin-top:2.6pt;width:426.95pt;height:161.6pt;z-index:251674112;visibility:visible;mso-wrap-style:square;mso-width-percent:0;mso-height-percent:0;mso-wrap-distance-left:9pt;mso-wrap-distance-top:0;mso-wrap-distance-right:9pt;mso-wrap-distance-bottom:0;mso-position-horizontal:absolute;mso-position-horizontal-relative:text;mso-position-vertical:absolute;mso-position-vertical-relative:text;mso-width-percent:0;mso-height-percent:0;mso-width-relative:margin;mso-height-relative:margin;v-text-anchor:middle" o:gfxdata="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" fillcolor="#652523 [1637]" strokecolor="#bc4542 [3045]">
+              <v:rect w14:anchorId="420790B9" id="Rettangolo 48" o:spid="_x0000_s1034" style="position:absolute;left:0;text-align:left;margin-left:47.95pt;margin-top:2.6pt;width:426.95pt;height:161.6pt;z-index:251671552;visibility:visible;mso-wrap-style:square;mso-width-percent:0;mso-height-percent:0;mso-wrap-distance-left:9pt;mso-wrap-distance-top:0;mso-wrap-distance-right:9pt;mso-wrap-distance-bottom:0;mso-position-horizontal:absolute;mso-position-horizontal-relative:text;mso-position-vertical:absolute;mso-position-vertical-relative:text;mso-width-percent:0;mso-height-percent:0;mso-width-relative:margin;mso-height-relative:margin;v-text-anchor:middle" o:gfxdata="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" fillcolor="#652523 [1637]" strokecolor="#bc4542 [3045]">
                 <v:fill color2="#ba4442 [3013]" rotate="t" angle="180" colors="0 #9b2d2a;52429f #cb3d3a;1 #ce3b37" focus="100%" type="gradient">
                   <o:fill v:ext="view" type="gradientUnscaled"/>
                 </v:fill>
@@ -4432,7 +4378,7 @@
         <mc:AlternateContent>
           <mc:Choice Requires="wps">
             <w:drawing>
-              <wp:anchor distT="0" distB="0" distL="114300" distR="114300" simplePos="0" relativeHeight="251637248" behindDoc="0" locked="0" layoutInCell="1" allowOverlap="1" wp14:anchorId="3CB774D7" wp14:editId="4B04A8C5">
+              <wp:anchor distT="0" distB="0" distL="114300" distR="114300" simplePos="0" relativeHeight="251629568" behindDoc="0" locked="0" layoutInCell="1" allowOverlap="1" wp14:anchorId="3CB774D7" wp14:editId="4B04A8C5">
                 <wp:simplePos x="0" y="0"/>
                 <wp:positionH relativeFrom="column">
                   <wp:posOffset>1927417</wp:posOffset>
@@ -4493,7 +4439,7 @@
           </mc:Choice>
           <mc:Fallback>
             <w:pict>
-              <v:shape w14:anchorId="2646B984" id="Connettore 2 23" o:spid="_x0000_s1026" type="#_x0000_t32" style="position:absolute;margin-left:151.75pt;margin-top:138.25pt;width:282.15pt;height:35.15pt;flip:x;z-index:251637248;visibility:visible;mso-wrap-style:square;mso-width-percent:0;mso-height-percent:0;mso-wrap-distance-left:9pt;mso-wrap-distance-top:0;mso-wrap-distance-right:9pt;mso-wrap-distance-bottom:0;mso-position-horizontal:absolute;mso-position-horizontal-relative:text;mso-position-vertical:absolute;mso-position-vertical-relative:text;mso-width-percent:0;mso-height-percent:0;mso-width-relative:margin;mso-height-relative:margin" o:gfxdata="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" strokecolor="red">
+              <v:shape w14:anchorId="3BCAD6FE" id="Connettore 2 23" o:spid="_x0000_s1026" type="#_x0000_t32" style="position:absolute;margin-left:151.75pt;margin-top:138.25pt;width:282.15pt;height:35.15pt;flip:x;z-index:251629568;visibility:visible;mso-wrap-style:square;mso-width-percent:0;mso-height-percent:0;mso-wrap-distance-left:9pt;mso-wrap-distance-top:0;mso-wrap-distance-right:9pt;mso-wrap-distance-bottom:0;mso-position-horizontal:absolute;mso-position-horizontal-relative:text;mso-position-vertical:absolute;mso-position-vertical-relative:text;mso-width-percent:0;mso-height-percent:0;mso-width-relative:margin;mso-height-relative:margin" o:gfxdata="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" strokecolor="red">
                 <v:stroke endarrow="block"/>
               </v:shape>
             </w:pict>
@@ -4508,7 +4454,7 @@
         <mc:AlternateContent>
           <mc:Choice Requires="wps">
             <w:drawing>
-              <wp:anchor distT="0" distB="0" distL="114300" distR="114300" simplePos="0" relativeHeight="251662848" behindDoc="0" locked="0" layoutInCell="1" allowOverlap="1" wp14:anchorId="093517B2" wp14:editId="0CCB7964">
+              <wp:anchor distT="0" distB="0" distL="114300" distR="114300" simplePos="0" relativeHeight="251657216" behindDoc="0" locked="0" layoutInCell="1" allowOverlap="1" wp14:anchorId="093517B2" wp14:editId="0CCB7964">
                 <wp:simplePos x="0" y="0"/>
                 <wp:positionH relativeFrom="column">
                   <wp:posOffset>757836</wp:posOffset>
@@ -4569,7 +4515,7 @@
           </mc:Choice>
           <mc:Fallback>
             <w:pict>
-              <v:shape w14:anchorId="4F8214D3" id="Connettore 2 27" o:spid="_x0000_s1026" type="#_x0000_t32" style="position:absolute;margin-left:59.65pt;margin-top:187.65pt;width:371.7pt;height:52.75pt;flip:x y;z-index:251662848;visibility:visible;mso-wrap-style:square;mso-width-percent:0;mso-height-percent:0;mso-wrap-distance-left:9pt;mso-wrap-distance-top:0;mso-wrap-distance-right:9pt;mso-wrap-distance-bottom:0;mso-position-horizontal:absolute;mso-position-horizontal-relative:text;mso-position-vertical:absolute;mso-position-vertical-relative:text;mso-width-percent:0;mso-height-percent:0;mso-width-relative:margin;mso-height-relative:margin" o:gfxdata="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" strokecolor="red">
+              <v:shape w14:anchorId="51BF8FD5" id="Connettore 2 27" o:spid="_x0000_s1026" type="#_x0000_t32" style="position:absolute;margin-left:59.65pt;margin-top:187.65pt;width:371.7pt;height:52.75pt;flip:x y;z-index:251657216;visibility:visible;mso-wrap-style:square;mso-width-percent:0;mso-height-percent:0;mso-wrap-distance-left:9pt;mso-wrap-distance-top:0;mso-wrap-distance-right:9pt;mso-wrap-distance-bottom:0;mso-position-horizontal:absolute;mso-position-horizontal-relative:text;mso-position-vertical:absolute;mso-position-vertical-relative:text;mso-width-percent:0;mso-height-percent:0;mso-width-relative:margin;mso-height-relative:margin" o:gfxdata="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" strokecolor="red">
                 <v:stroke endarrow="block"/>
               </v:shape>
             </w:pict>
@@ -4584,7 +4530,7 @@
         <mc:AlternateContent>
           <mc:Choice Requires="wps">
             <w:drawing>
-              <wp:anchor distT="0" distB="0" distL="114300" distR="114300" simplePos="0" relativeHeight="251666944" behindDoc="0" locked="0" layoutInCell="1" allowOverlap="1" wp14:anchorId="6F4B6679" wp14:editId="74FCB369">
+              <wp:anchor distT="0" distB="0" distL="114300" distR="114300" simplePos="0" relativeHeight="251663360" behindDoc="0" locked="0" layoutInCell="1" allowOverlap="1" wp14:anchorId="6F4B6679" wp14:editId="74FCB369">
                 <wp:simplePos x="0" y="0"/>
                 <wp:positionH relativeFrom="column">
                   <wp:posOffset>5574384</wp:posOffset>
@@ -4680,7 +4626,7 @@
           </mc:Choice>
           <mc:Fallback>
             <w:pict>
-              <v:rect w14:anchorId="6F4B6679" id="Rettangolo 79" o:spid="_x0000_s1035" style="position:absolute;margin-left:438.95pt;margin-top:104.8pt;width:81.75pt;height:187.55pt;z-index:251666944;visibility:visible;mso-wrap-style:square;mso-height-percent:0;mso-wrap-distance-left:9pt;mso-wrap-distance-top:0;mso-wrap-distance-right:9pt;mso-wrap-distance-bottom:0;mso-position-horizontal:absolute;mso-position-horizontal-relative:text;mso-position-vertical:absolute;mso-position-vertical-relative:text;mso-height-percent:0;mso-height-relative:margin;v-text-anchor:middle" o:gfxdata="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" fillcolor="#4f81bd [3204]" strokecolor="#243f60 [1604]" strokeweight="2pt">
+              <v:rect w14:anchorId="6F4B6679" id="Rettangolo 79" o:spid="_x0000_s1035" style="position:absolute;margin-left:438.95pt;margin-top:104.8pt;width:81.75pt;height:187.55pt;z-index:251663360;visibility:visible;mso-wrap-style:square;mso-height-percent:0;mso-wrap-distance-left:9pt;mso-wrap-distance-top:0;mso-wrap-distance-right:9pt;mso-wrap-distance-bottom:0;mso-position-horizontal:absolute;mso-position-horizontal-relative:text;mso-position-vertical:absolute;mso-position-vertical-relative:text;mso-height-percent:0;mso-height-relative:margin;v-text-anchor:middle" o:gfxdata="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" fillcolor="#4f81bd [3204]" strokecolor="#243f60 [1604]" strokeweight="2pt">
                 <v:textbox>
                   <w:txbxContent>
                     <w:p>
@@ -4815,7 +4761,7 @@
         <mc:AlternateContent>
           <mc:Choice Requires="wps">
             <w:drawing>
-              <wp:anchor distT="0" distB="0" distL="114300" distR="114300" simplePos="0" relativeHeight="251621888" behindDoc="0" locked="0" layoutInCell="1" allowOverlap="1" wp14:anchorId="3646C621" wp14:editId="3132B15F">
+              <wp:anchor distT="0" distB="0" distL="114300" distR="114300" simplePos="0" relativeHeight="251615232" behindDoc="0" locked="0" layoutInCell="1" allowOverlap="1" wp14:anchorId="3646C621" wp14:editId="3132B15F">
                 <wp:simplePos x="0" y="0"/>
                 <wp:positionH relativeFrom="column">
                   <wp:posOffset>5423535</wp:posOffset>
@@ -4966,7 +4912,7 @@
           </mc:Choice>
           <mc:Fallback>
             <w:pict>
-              <v:rect w14:anchorId="3646C621" id="Rettangolo 31" o:spid="_x0000_s1036" style="position:absolute;left:0;text-align:left;margin-left:427.05pt;margin-top:-7.2pt;width:81pt;height:152.25pt;z-index:251621888;visibility:visible;mso-wrap-style:square;mso-width-percent:0;mso-height-percent:0;mso-wrap-distance-left:9pt;mso-wrap-distance-top:0;mso-wrap-distance-right:9pt;mso-wrap-distance-bottom:0;mso-position-horizontal:absolute;mso-position-horizontal-relative:text;mso-position-vertical:absolute;mso-position-vertical-relative:text;mso-width-percent:0;mso-height-percent:0;mso-width-relative:margin;mso-height-relative:margin;v-text-anchor:middle" o:gfxdata="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" fillcolor="#4f81bd" strokecolor="#385d8a" strokeweight="2pt">
+              <v:rect w14:anchorId="3646C621" id="Rettangolo 31" o:spid="_x0000_s1036" style="position:absolute;left:0;text-align:left;margin-left:427.05pt;margin-top:-7.2pt;width:81pt;height:152.25pt;z-index:251615232;visibility:visible;mso-wrap-style:square;mso-width-percent:0;mso-height-percent:0;mso-wrap-distance-left:9pt;mso-wrap-distance-top:0;mso-wrap-distance-right:9pt;mso-wrap-distance-bottom:0;mso-position-horizontal:absolute;mso-position-horizontal-relative:text;mso-position-vertical:absolute;mso-position-vertical-relative:text;mso-width-percent:0;mso-height-percent:0;mso-width-relative:margin;mso-height-relative:margin;v-text-anchor:middle" o:gfxdata="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" fillcolor="#4f81bd" strokecolor="#385d8a" strokeweight="2pt">
                 <v:textbox>
                   <w:txbxContent>
                     <w:p>
@@ -5092,7 +5038,7 @@
         <mc:AlternateContent>
           <mc:Choice Requires="wps">
             <w:drawing>
-              <wp:anchor distT="0" distB="0" distL="114300" distR="114300" simplePos="0" relativeHeight="251620864" behindDoc="0" locked="0" layoutInCell="1" allowOverlap="1" wp14:anchorId="7F848407" wp14:editId="00CB5B0A">
+              <wp:anchor distT="0" distB="0" distL="114300" distR="114300" simplePos="0" relativeHeight="251614208" behindDoc="0" locked="0" layoutInCell="1" allowOverlap="1" wp14:anchorId="7F848407" wp14:editId="00CB5B0A">
                 <wp:simplePos x="0" y="0"/>
                 <wp:positionH relativeFrom="column">
                   <wp:posOffset>5468133</wp:posOffset>
@@ -5248,7 +5194,7 @@
           </mc:Choice>
           <mc:Fallback>
             <w:pict>
-              <v:rect w14:anchorId="7F848407" id="Rettangolo 33" o:spid="_x0000_s1037" style="position:absolute;margin-left:430.55pt;margin-top:130.05pt;width:85.15pt;height:283pt;z-index:251620864;visibility:visible;mso-wrap-style:square;mso-width-percent:0;mso-height-percent:0;mso-wrap-distance-left:9pt;mso-wrap-distance-top:0;mso-wrap-distance-right:9pt;mso-wrap-distance-bottom:0;mso-position-horizontal:absolute;mso-position-horizontal-relative:text;mso-position-vertical:absolute;mso-position-vertical-relative:text;mso-width-percent:0;mso-height-percent:0;mso-width-relative:margin;mso-height-relative:margin;v-text-anchor:middle" o:gfxdata="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" fillcolor="#4f81bd" strokecolor="#385d8a" strokeweight="2pt">
+              <v:rect w14:anchorId="7F848407" id="Rettangolo 33" o:spid="_x0000_s1037" style="position:absolute;margin-left:430.55pt;margin-top:130.05pt;width:85.15pt;height:283pt;z-index:251614208;visibility:visible;mso-wrap-style:square;mso-width-percent:0;mso-height-percent:0;mso-wrap-distance-left:9pt;mso-wrap-distance-top:0;mso-wrap-distance-right:9pt;mso-wrap-distance-bottom:0;mso-position-horizontal:absolute;mso-position-horizontal-relative:text;mso-position-vertical:absolute;mso-position-vertical-relative:text;mso-width-percent:0;mso-height-percent:0;mso-width-relative:margin;mso-height-relative:margin;v-text-anchor:middle" o:gfxdata="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" fillcolor="#4f81bd" strokecolor="#385d8a" strokeweight="2pt">
                 <v:textbox>
                   <w:txbxContent>
                     <w:p>
@@ -5360,7 +5306,7 @@
         <mc:AlternateContent>
           <mc:Choice Requires="wps">
             <w:drawing>
-              <wp:anchor distT="0" distB="0" distL="114300" distR="114300" simplePos="0" relativeHeight="251618816" behindDoc="0" locked="0" layoutInCell="1" allowOverlap="1" wp14:anchorId="515B06A8" wp14:editId="147033BA">
+              <wp:anchor distT="0" distB="0" distL="114300" distR="114300" simplePos="0" relativeHeight="251613184" behindDoc="0" locked="0" layoutInCell="1" allowOverlap="1" wp14:anchorId="515B06A8" wp14:editId="147033BA">
                 <wp:simplePos x="0" y="0"/>
                 <wp:positionH relativeFrom="column">
                   <wp:posOffset>2331454</wp:posOffset>
@@ -5421,7 +5367,7 @@
           </mc:Choice>
           <mc:Fallback>
             <w:pict>
-              <v:shape w14:anchorId="2CF5372A" id="Connettore 2 32" o:spid="_x0000_s1026" type="#_x0000_t32" style="position:absolute;margin-left:183.6pt;margin-top:17.05pt;width:245.5pt;height:18.4pt;flip:x;z-index:251618816;visibility:visible;mso-wrap-style:square;mso-width-percent:0;mso-height-percent:0;mso-wrap-distance-left:9pt;mso-wrap-distance-top:0;mso-wrap-distance-right:9pt;mso-wrap-distance-bottom:0;mso-position-horizontal:absolute;mso-position-horizontal-relative:text;mso-position-vertical:absolute;mso-position-vertical-relative:text;mso-width-percent:0;mso-height-percent:0;mso-width-relative:margin;mso-height-relative:margin" o:gfxdata="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" strokecolor="red">
+              <v:shape w14:anchorId="12086E90" id="Connettore 2 32" o:spid="_x0000_s1026" type="#_x0000_t32" style="position:absolute;margin-left:183.6pt;margin-top:17.05pt;width:245.5pt;height:18.4pt;flip:x;z-index:251613184;visibility:visible;mso-wrap-style:square;mso-width-percent:0;mso-height-percent:0;mso-wrap-distance-left:9pt;mso-wrap-distance-top:0;mso-wrap-distance-right:9pt;mso-wrap-distance-bottom:0;mso-position-horizontal:absolute;mso-position-horizontal-relative:text;mso-position-vertical:absolute;mso-position-vertical-relative:text;mso-width-percent:0;mso-height-percent:0;mso-width-relative:margin;mso-height-relative:margin" o:gfxdata="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" strokecolor="red">
                 <v:stroke endarrow="block"/>
               </v:shape>
             </w:pict>
@@ -5503,7 +5449,7 @@
         <mc:AlternateContent>
           <mc:Choice Requires="wps">
             <w:drawing>
-              <wp:anchor distT="0" distB="0" distL="114300" distR="114300" simplePos="0" relativeHeight="251652608" behindDoc="0" locked="0" layoutInCell="1" allowOverlap="1" wp14:anchorId="44DAB7A2" wp14:editId="78ECFFF6">
+              <wp:anchor distT="0" distB="0" distL="114300" distR="114300" simplePos="0" relativeHeight="251644928" behindDoc="0" locked="0" layoutInCell="1" allowOverlap="1" wp14:anchorId="44DAB7A2" wp14:editId="78ECFFF6">
                 <wp:simplePos x="0" y="0"/>
                 <wp:positionH relativeFrom="column">
                   <wp:posOffset>5518785</wp:posOffset>
@@ -5600,33 +5546,11 @@
                               </w:rPr>
                               <w:t xml:space="preserve">e </w:t>
                             </w:r>
-                            <w:proofErr w:type="spellStart"/>
                             <w:r>
                               <w:rPr>
                                 <w:color w:val="FFFFFF" w:themeColor="background1"/>
                               </w:rPr>
-                              <w:t>Interchange</w:t>
-                            </w:r>
-                            <w:proofErr w:type="spellEnd"/>
-                            <w:r>
-                              <w:rPr>
-                                <w:color w:val="FFFFFF" w:themeColor="background1"/>
-                              </w:rPr>
-                              <w:t xml:space="preserve"> </w:t>
-                            </w:r>
-                            <w:proofErr w:type="spellStart"/>
-                            <w:r>
-                              <w:rPr>
-                                <w:color w:val="FFFFFF" w:themeColor="background1"/>
-                              </w:rPr>
-                              <w:t>Damage</w:t>
-                            </w:r>
-                            <w:proofErr w:type="spellEnd"/>
-                            <w:r>
-                              <w:rPr>
-                                <w:color w:val="FFFFFF" w:themeColor="background1"/>
-                              </w:rPr>
-                              <w:t xml:space="preserve"> Report  (</w:t>
+                              <w:t>Interchange Damage Report  (</w:t>
                             </w:r>
                             <w:r>
                               <w:rPr>
@@ -5663,7 +5587,7 @@
           </mc:Choice>
           <mc:Fallback>
             <w:pict>
-              <v:rect w14:anchorId="44DAB7A2" id="Rettangolo 39" o:spid="_x0000_s1038" style="position:absolute;margin-left:434.55pt;margin-top:349.5pt;width:78.45pt;height:150.75pt;z-index:251652608;visibility:visible;mso-wrap-style:square;mso-width-percent:0;mso-height-percent:0;mso-wrap-distance-left:9pt;mso-wrap-distance-top:0;mso-wrap-distance-right:9pt;mso-wrap-distance-bottom:0;mso-position-horizontal:absolute;mso-position-horizontal-relative:text;mso-position-vertical:absolute;mso-position-vertical-relative:text;mso-width-percent:0;mso-height-percent:0;mso-width-relative:margin;mso-height-relative:margin;v-text-anchor:middle" o:gfxdata="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" fillcolor="#4f81bd" strokecolor="#385d8a" strokeweight="2pt">
+              <v:rect w14:anchorId="44DAB7A2" id="Rettangolo 39" o:spid="_x0000_s1038" style="position:absolute;margin-left:434.55pt;margin-top:349.5pt;width:78.45pt;height:150.75pt;z-index:251644928;visibility:visible;mso-wrap-style:square;mso-width-percent:0;mso-height-percent:0;mso-wrap-distance-left:9pt;mso-wrap-distance-top:0;mso-wrap-distance-right:9pt;mso-wrap-distance-bottom:0;mso-position-horizontal:absolute;mso-position-horizontal-relative:text;mso-position-vertical:absolute;mso-position-vertical-relative:text;mso-width-percent:0;mso-height-percent:0;mso-width-relative:margin;mso-height-relative:margin;v-text-anchor:middle" o:gfxdata="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" fillcolor="#4f81bd" strokecolor="#385d8a" strokeweight="2pt">
                 <v:textbox>
                   <w:txbxContent>
                     <w:p>
@@ -5723,33 +5647,11 @@
                         </w:rPr>
                         <w:t xml:space="preserve">e </w:t>
                       </w:r>
-                      <w:proofErr w:type="spellStart"/>
                       <w:r>
                         <w:rPr>
                           <w:color w:val="FFFFFF" w:themeColor="background1"/>
                         </w:rPr>
-                        <w:t>Interchange</w:t>
-                      </w:r>
-                      <w:proofErr w:type="spellEnd"/>
-                      <w:r>
-                        <w:rPr>
-                          <w:color w:val="FFFFFF" w:themeColor="background1"/>
-                        </w:rPr>
-                        <w:t xml:space="preserve"> </w:t>
-                      </w:r>
-                      <w:proofErr w:type="spellStart"/>
-                      <w:r>
-                        <w:rPr>
-                          <w:color w:val="FFFFFF" w:themeColor="background1"/>
-                        </w:rPr>
-                        <w:t>Damage</w:t>
-                      </w:r>
-                      <w:proofErr w:type="spellEnd"/>
-                      <w:r>
-                        <w:rPr>
-                          <w:color w:val="FFFFFF" w:themeColor="background1"/>
-                        </w:rPr>
-                        <w:t xml:space="preserve"> Report  (</w:t>
+                        <w:t>Interchange Damage Report  (</w:t>
                       </w:r>
                       <w:r>
                         <w:rPr>
@@ -5779,7 +5681,7 @@
         <mc:AlternateContent>
           <mc:Choice Requires="wps">
             <w:drawing>
-              <wp:anchor distT="0" distB="0" distL="114300" distR="114300" simplePos="0" relativeHeight="251649536" behindDoc="0" locked="0" layoutInCell="1" allowOverlap="1" wp14:anchorId="79FA74B6" wp14:editId="37248BCF">
+              <wp:anchor distT="0" distB="0" distL="114300" distR="114300" simplePos="0" relativeHeight="251641856" behindDoc="0" locked="0" layoutInCell="1" allowOverlap="1" wp14:anchorId="79FA74B6" wp14:editId="37248BCF">
                 <wp:simplePos x="0" y="0"/>
                 <wp:positionH relativeFrom="column">
                   <wp:posOffset>3289935</wp:posOffset>
@@ -5840,7 +5742,7 @@
           </mc:Choice>
           <mc:Fallback>
             <w:pict>
-              <v:shape w14:anchorId="2B31B684" id="Connettore 2 35" o:spid="_x0000_s1026" type="#_x0000_t32" style="position:absolute;margin-left:259.05pt;margin-top:80.25pt;width:179pt;height:55.5pt;flip:x;z-index:251649536;visibility:visible;mso-wrap-style:square;mso-width-percent:0;mso-height-percent:0;mso-wrap-distance-left:9pt;mso-wrap-distance-top:0;mso-wrap-distance-right:9pt;mso-wrap-distance-bottom:0;mso-position-horizontal:absolute;mso-position-horizontal-relative:text;mso-position-vertical:absolute;mso-position-vertical-relative:text;mso-width-percent:0;mso-height-percent:0;mso-width-relative:margin;mso-height-relative:margin" o:gfxdata="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" strokecolor="red">
+              <v:shape w14:anchorId="5AD7D1FB" id="Connettore 2 35" o:spid="_x0000_s1026" type="#_x0000_t32" style="position:absolute;margin-left:259.05pt;margin-top:80.25pt;width:179pt;height:55.5pt;flip:x;z-index:251641856;visibility:visible;mso-wrap-style:square;mso-width-percent:0;mso-height-percent:0;mso-wrap-distance-left:9pt;mso-wrap-distance-top:0;mso-wrap-distance-right:9pt;mso-wrap-distance-bottom:0;mso-position-horizontal:absolute;mso-position-horizontal-relative:text;mso-position-vertical:absolute;mso-position-vertical-relative:text;mso-width-percent:0;mso-height-percent:0;mso-width-relative:margin;mso-height-relative:margin" o:gfxdata="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" strokecolor="red">
                 <v:stroke endarrow="block"/>
               </v:shape>
             </w:pict>
@@ -5855,7 +5757,7 @@
         <mc:AlternateContent>
           <mc:Choice Requires="wps">
             <w:drawing>
-              <wp:anchor distT="0" distB="0" distL="114300" distR="114300" simplePos="0" relativeHeight="251648512" behindDoc="0" locked="0" layoutInCell="1" allowOverlap="1" wp14:anchorId="3DF97840" wp14:editId="10145F64">
+              <wp:anchor distT="0" distB="0" distL="114300" distR="114300" simplePos="0" relativeHeight="251639808" behindDoc="0" locked="0" layoutInCell="1" allowOverlap="1" wp14:anchorId="3DF97840" wp14:editId="10145F64">
                 <wp:simplePos x="0" y="0"/>
                 <wp:positionH relativeFrom="column">
                   <wp:posOffset>3061334</wp:posOffset>
@@ -5916,7 +5818,7 @@
           </mc:Choice>
           <mc:Fallback>
             <w:pict>
-              <v:shape w14:anchorId="7885A19C" id="Connettore 2 34" o:spid="_x0000_s1026" type="#_x0000_t32" style="position:absolute;margin-left:241.05pt;margin-top:19.5pt;width:195.55pt;height:98.25pt;flip:x;z-index:251648512;visibility:visible;mso-wrap-style:square;mso-width-percent:0;mso-height-percent:0;mso-wrap-distance-left:9pt;mso-wrap-distance-top:0;mso-wrap-distance-right:9pt;mso-wrap-distance-bottom:0;mso-position-horizontal:absolute;mso-position-horizontal-relative:text;mso-position-vertical:absolute;mso-position-vertical-relative:text;mso-width-percent:0;mso-height-percent:0;mso-width-relative:margin;mso-height-relative:margin" o:gfxdata="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" strokecolor="red">
+              <v:shape w14:anchorId="13281690" id="Connettore 2 34" o:spid="_x0000_s1026" type="#_x0000_t32" style="position:absolute;margin-left:241.05pt;margin-top:19.5pt;width:195.55pt;height:98.25pt;flip:x;z-index:251639808;visibility:visible;mso-wrap-style:square;mso-width-percent:0;mso-height-percent:0;mso-wrap-distance-left:9pt;mso-wrap-distance-top:0;mso-wrap-distance-right:9pt;mso-wrap-distance-bottom:0;mso-position-horizontal:absolute;mso-position-horizontal-relative:text;mso-position-vertical:absolute;mso-position-vertical-relative:text;mso-width-percent:0;mso-height-percent:0;mso-width-relative:margin;mso-height-relative:margin" o:gfxdata="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" strokecolor="red">
                 <v:stroke endarrow="block"/>
               </v:shape>
             </w:pict>
@@ -5931,7 +5833,7 @@
         <mc:AlternateContent>
           <mc:Choice Requires="wps">
             <w:drawing>
-              <wp:anchor distT="0" distB="0" distL="114300" distR="114300" simplePos="0" relativeHeight="251654656" behindDoc="0" locked="0" layoutInCell="1" allowOverlap="1" wp14:anchorId="51E714D0" wp14:editId="789C34F9">
+              <wp:anchor distT="0" distB="0" distL="114300" distR="114300" simplePos="0" relativeHeight="251646976" behindDoc="0" locked="0" layoutInCell="1" allowOverlap="1" wp14:anchorId="51E714D0" wp14:editId="789C34F9">
                 <wp:simplePos x="0" y="0"/>
                 <wp:positionH relativeFrom="column">
                   <wp:posOffset>417594</wp:posOffset>
@@ -5992,7 +5894,7 @@
           </mc:Choice>
           <mc:Fallback>
             <w:pict>
-              <v:shape w14:anchorId="02F5A950" id="Connettore 2 40" o:spid="_x0000_s1026" type="#_x0000_t32" style="position:absolute;margin-left:32.9pt;margin-top:243.8pt;width:393.45pt;height:170.8pt;flip:x y;z-index:251654656;visibility:visible;mso-wrap-style:square;mso-width-percent:0;mso-height-percent:0;mso-wrap-distance-left:9pt;mso-wrap-distance-top:0;mso-wrap-distance-right:9pt;mso-wrap-distance-bottom:0;mso-position-horizontal:absolute;mso-position-horizontal-relative:text;mso-position-vertical:absolute;mso-position-vertical-relative:text;mso-width-percent:0;mso-height-percent:0;mso-width-relative:margin;mso-height-relative:margin" o:gfxdata="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" strokecolor="red">
+              <v:shape w14:anchorId="1D8F625C" id="Connettore 2 40" o:spid="_x0000_s1026" type="#_x0000_t32" style="position:absolute;margin-left:32.9pt;margin-top:243.8pt;width:393.45pt;height:170.8pt;flip:x y;z-index:251646976;visibility:visible;mso-wrap-style:square;mso-width-percent:0;mso-height-percent:0;mso-wrap-distance-left:9pt;mso-wrap-distance-top:0;mso-wrap-distance-right:9pt;mso-wrap-distance-bottom:0;mso-position-horizontal:absolute;mso-position-horizontal-relative:text;mso-position-vertical:absolute;mso-position-vertical-relative:text;mso-width-percent:0;mso-height-percent:0;mso-width-relative:margin;mso-height-relative:margin" o:gfxdata="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" strokecolor="red">
                 <v:stroke endarrow="block"/>
               </v:shape>
             </w:pict>
@@ -6007,7 +5909,7 @@
         <mc:AlternateContent>
           <mc:Choice Requires="wps">
             <w:drawing>
-              <wp:anchor distT="0" distB="0" distL="114300" distR="114300" simplePos="0" relativeHeight="251658752" behindDoc="0" locked="0" layoutInCell="1" allowOverlap="1" wp14:anchorId="0F0FA02B" wp14:editId="1BA936C3">
+              <wp:anchor distT="0" distB="0" distL="114300" distR="114300" simplePos="0" relativeHeight="251652096" behindDoc="0" locked="0" layoutInCell="1" allowOverlap="1" wp14:anchorId="0F0FA02B" wp14:editId="1BA936C3">
                 <wp:simplePos x="0" y="0"/>
                 <wp:positionH relativeFrom="column">
                   <wp:posOffset>2948143</wp:posOffset>
@@ -6068,7 +5970,7 @@
           </mc:Choice>
           <mc:Fallback>
             <w:pict>
-              <v:shape w14:anchorId="3E5EC498" id="Connettore 2 41" o:spid="_x0000_s1026" type="#_x0000_t32" style="position:absolute;margin-left:232.15pt;margin-top:239.6pt;width:200.95pt;height:133.95pt;flip:x y;z-index:251658752;visibility:visible;mso-wrap-style:square;mso-width-percent:0;mso-height-percent:0;mso-wrap-distance-left:9pt;mso-wrap-distance-top:0;mso-wrap-distance-right:9pt;mso-wrap-distance-bottom:0;mso-position-horizontal:absolute;mso-position-horizontal-relative:text;mso-position-vertical:absolute;mso-position-vertical-relative:text;mso-width-percent:0;mso-height-percent:0;mso-width-relative:margin;mso-height-relative:margin" o:gfxdata="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" strokecolor="red">
+              <v:shape w14:anchorId="4961EB20" id="Connettore 2 41" o:spid="_x0000_s1026" type="#_x0000_t32" style="position:absolute;margin-left:232.15pt;margin-top:239.6pt;width:200.95pt;height:133.95pt;flip:x y;z-index:251652096;visibility:visible;mso-wrap-style:square;mso-width-percent:0;mso-height-percent:0;mso-wrap-distance-left:9pt;mso-wrap-distance-top:0;mso-wrap-distance-right:9pt;mso-wrap-distance-bottom:0;mso-position-horizontal:absolute;mso-position-horizontal-relative:text;mso-position-vertical:absolute;mso-position-vertical-relative:text;mso-width-percent:0;mso-height-percent:0;mso-width-relative:margin;mso-height-relative:margin" o:gfxdata="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" strokecolor="red">
                 <v:stroke endarrow="block"/>
               </v:shape>
             </w:pict>
@@ -6083,7 +5985,7 @@
         <mc:AlternateContent>
           <mc:Choice Requires="wps">
             <w:drawing>
-              <wp:anchor distT="0" distB="0" distL="114300" distR="114300" simplePos="0" relativeHeight="251675136" behindDoc="0" locked="0" layoutInCell="1" allowOverlap="1" wp14:anchorId="63843B14" wp14:editId="45A68585">
+              <wp:anchor distT="0" distB="0" distL="114300" distR="114300" simplePos="0" relativeHeight="251672576" behindDoc="0" locked="0" layoutInCell="1" allowOverlap="1" wp14:anchorId="63843B14" wp14:editId="45A68585">
                 <wp:simplePos x="0" y="0"/>
                 <wp:positionH relativeFrom="column">
                   <wp:posOffset>694040</wp:posOffset>
@@ -6144,7 +6046,7 @@
           </mc:Choice>
           <mc:Fallback>
             <w:pict>
-              <v:shape w14:anchorId="6A7A9016" id="Connettore 2 46" o:spid="_x0000_s1026" type="#_x0000_t32" style="position:absolute;margin-left:54.65pt;margin-top:196.9pt;width:371.7pt;height:36pt;flip:x y;z-index:251675136;visibility:visible;mso-wrap-style:square;mso-width-percent:0;mso-height-percent:0;mso-wrap-distance-left:9pt;mso-wrap-distance-top:0;mso-wrap-distance-right:9pt;mso-wrap-distance-bottom:0;mso-position-horizontal:absolute;mso-position-horizontal-relative:text;mso-position-vertical:absolute;mso-position-vertical-relative:text;mso-width-percent:0;mso-height-percent:0;mso-width-relative:margin;mso-height-relative:margin" o:gfxdata="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" strokecolor="red">
+              <v:shape w14:anchorId="3140BCF3" id="Connettore 2 46" o:spid="_x0000_s1026" type="#_x0000_t32" style="position:absolute;margin-left:54.65pt;margin-top:196.9pt;width:371.7pt;height:36pt;flip:x y;z-index:251672576;visibility:visible;mso-wrap-style:square;mso-width-percent:0;mso-height-percent:0;mso-wrap-distance-left:9pt;mso-wrap-distance-top:0;mso-wrap-distance-right:9pt;mso-wrap-distance-bottom:0;mso-position-horizontal:absolute;mso-position-horizontal-relative:text;mso-position-vertical:absolute;mso-position-vertical-relative:text;mso-width-percent:0;mso-height-percent:0;mso-width-relative:margin;mso-height-relative:margin" o:gfxdata="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" strokecolor="red">
                 <v:stroke endarrow="block"/>
               </v:shape>
             </w:pict>
@@ -6159,7 +6061,7 @@
         <mc:AlternateContent>
           <mc:Choice Requires="wps">
             <w:drawing>
-              <wp:anchor distT="0" distB="0" distL="114300" distR="114300" simplePos="0" relativeHeight="251667968" behindDoc="0" locked="0" layoutInCell="1" allowOverlap="1" wp14:anchorId="5092F292" wp14:editId="205D1F60">
+              <wp:anchor distT="0" distB="0" distL="114300" distR="114300" simplePos="0" relativeHeight="251665408" behindDoc="0" locked="0" layoutInCell="1" allowOverlap="1" wp14:anchorId="5092F292" wp14:editId="205D1F60">
                 <wp:simplePos x="0" y="0"/>
                 <wp:positionH relativeFrom="column">
                   <wp:posOffset>5488940</wp:posOffset>
@@ -6243,7 +6145,7 @@
           </mc:Choice>
           <mc:Fallback>
             <w:pict>
-              <v:rect w14:anchorId="5092F292" id="Rettangolo 45" o:spid="_x0000_s1039" style="position:absolute;margin-left:432.2pt;margin-top:222pt;width:81pt;height:114.7pt;z-index:251667968;visibility:visible;mso-wrap-style:square;mso-width-percent:0;mso-height-percent:0;mso-wrap-distance-left:9pt;mso-wrap-distance-top:0;mso-wrap-distance-right:9pt;mso-wrap-distance-bottom:0;mso-position-horizontal:absolute;mso-position-horizontal-relative:text;mso-position-vertical:absolute;mso-position-vertical-relative:text;mso-width-percent:0;mso-height-percent:0;mso-width-relative:margin;mso-height-relative:margin;v-text-anchor:middle" o:gfxdata="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" fillcolor="#4f81bd" strokecolor="#385d8a" strokeweight="2pt">
+              <v:rect w14:anchorId="5092F292" id="Rettangolo 45" o:spid="_x0000_s1039" style="position:absolute;margin-left:432.2pt;margin-top:222pt;width:81pt;height:114.7pt;z-index:251665408;visibility:visible;mso-wrap-style:square;mso-width-percent:0;mso-height-percent:0;mso-wrap-distance-left:9pt;mso-wrap-distance-top:0;mso-wrap-distance-right:9pt;mso-wrap-distance-bottom:0;mso-position-horizontal:absolute;mso-position-horizontal-relative:text;mso-position-vertical:absolute;mso-position-vertical-relative:text;mso-width-percent:0;mso-height-percent:0;mso-width-relative:margin;mso-height-relative:margin;v-text-anchor:middle" o:gfxdata="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" fillcolor="#4f81bd" strokecolor="#385d8a" strokeweight="2pt">
                 <v:textbox>
                   <w:txbxContent>
                     <w:p>
@@ -6418,7 +6320,7 @@
         <mc:AlternateContent>
           <mc:Choice Requires="wps">
             <w:drawing>
-              <wp:anchor distT="0" distB="0" distL="114300" distR="114300" simplePos="0" relativeHeight="251623936" behindDoc="0" locked="0" layoutInCell="1" allowOverlap="1" wp14:anchorId="4EF16970" wp14:editId="615BFA36">
+              <wp:anchor distT="0" distB="0" distL="114300" distR="114300" simplePos="0" relativeHeight="251617280" behindDoc="0" locked="0" layoutInCell="1" allowOverlap="1" wp14:anchorId="4EF16970" wp14:editId="615BFA36">
                 <wp:simplePos x="0" y="0"/>
                 <wp:positionH relativeFrom="column">
                   <wp:posOffset>481389</wp:posOffset>
@@ -6489,39 +6391,7 @@
                                 <w:sz w:val="28"/>
                                 <w:szCs w:val="28"/>
                               </w:rPr>
-                              <w:t xml:space="preserve">Eventuali </w:t>
-                            </w:r>
-                            <w:proofErr w:type="spellStart"/>
-                            <w:r>
-                              <w:rPr>
-                                <w:sz w:val="28"/>
-                                <w:szCs w:val="28"/>
-                              </w:rPr>
-                              <w:t>Interchange</w:t>
-                            </w:r>
-                            <w:proofErr w:type="spellEnd"/>
-                            <w:r>
-                              <w:rPr>
-                                <w:sz w:val="28"/>
-                                <w:szCs w:val="28"/>
-                              </w:rPr>
-                              <w:t xml:space="preserve"> </w:t>
-                            </w:r>
-                            <w:proofErr w:type="spellStart"/>
-                            <w:r>
-                              <w:rPr>
-                                <w:sz w:val="28"/>
-                                <w:szCs w:val="28"/>
-                              </w:rPr>
-                              <w:t>Damage</w:t>
-                            </w:r>
-                            <w:proofErr w:type="spellEnd"/>
-                            <w:r>
-                              <w:rPr>
-                                <w:sz w:val="28"/>
-                                <w:szCs w:val="28"/>
-                              </w:rPr>
-                              <w:t xml:space="preserve"> Report (PDF) devono essere inseriti</w:t>
+                              <w:t>Eventuali Interchange Damage Report (PDF) devono essere inseriti</w:t>
                             </w:r>
                             <w:r>
                               <w:rPr>
@@ -6574,7 +6444,7 @@
           </mc:Choice>
           <mc:Fallback>
             <w:pict>
-              <v:rect w14:anchorId="4EF16970" id="Rettangolo 36" o:spid="_x0000_s1040" style="position:absolute;left:0;text-align:left;margin-left:37.9pt;margin-top:1.8pt;width:382.5pt;height:105.5pt;z-index:251623936;visibility:visible;mso-wrap-style:square;mso-width-percent:0;mso-height-percent:0;mso-wrap-distance-left:9pt;mso-wrap-distance-top:0;mso-wrap-distance-right:9pt;mso-wrap-distance-bottom:0;mso-position-horizontal:absolute;mso-position-horizontal-relative:text;mso-position-vertical:absolute;mso-position-vertical-relative:text;mso-width-percent:0;mso-height-percent:0;mso-width-relative:margin;mso-height-relative:margin;v-text-anchor:middle" o:gfxdata="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" fillcolor="#652523 [1637]" strokecolor="#bc4542 [3045]">
+              <v:rect w14:anchorId="4EF16970" id="Rettangolo 36" o:spid="_x0000_s1040" style="position:absolute;left:0;text-align:left;margin-left:37.9pt;margin-top:1.8pt;width:382.5pt;height:105.5pt;z-index:251617280;visibility:visible;mso-wrap-style:square;mso-width-percent:0;mso-height-percent:0;mso-wrap-distance-left:9pt;mso-wrap-distance-top:0;mso-wrap-distance-right:9pt;mso-wrap-distance-bottom:0;mso-position-horizontal:absolute;mso-position-horizontal-relative:text;mso-position-vertical:absolute;mso-position-vertical-relative:text;mso-width-percent:0;mso-height-percent:0;mso-width-relative:margin;mso-height-relative:margin;v-text-anchor:middle" o:gfxdata="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" fillcolor="#652523 [1637]" strokecolor="#bc4542 [3045]">
                 <v:fill color2="#ba4442 [3013]" rotate="t" angle="180" colors="0 #9b2d2a;52429f #cb3d3a;1 #ce3b37" focus="100%" type="gradient">
                   <o:fill v:ext="view" type="gradientUnscaled"/>
                 </v:fill>
@@ -6610,39 +6480,7 @@
                           <w:sz w:val="28"/>
                           <w:szCs w:val="28"/>
                         </w:rPr>
-                        <w:t xml:space="preserve">Eventuali </w:t>
-                      </w:r>
-                      <w:proofErr w:type="spellStart"/>
-                      <w:r>
-                        <w:rPr>
-                          <w:sz w:val="28"/>
-                          <w:szCs w:val="28"/>
-                        </w:rPr>
-                        <w:t>Interchange</w:t>
-                      </w:r>
-                      <w:proofErr w:type="spellEnd"/>
-                      <w:r>
-                        <w:rPr>
-                          <w:sz w:val="28"/>
-                          <w:szCs w:val="28"/>
-                        </w:rPr>
-                        <w:t xml:space="preserve"> </w:t>
-                      </w:r>
-                      <w:proofErr w:type="spellStart"/>
-                      <w:r>
-                        <w:rPr>
-                          <w:sz w:val="28"/>
-                          <w:szCs w:val="28"/>
-                        </w:rPr>
-                        <w:t>Damage</w:t>
-                      </w:r>
-                      <w:proofErr w:type="spellEnd"/>
-                      <w:r>
-                        <w:rPr>
-                          <w:sz w:val="28"/>
-                          <w:szCs w:val="28"/>
-                        </w:rPr>
-                        <w:t xml:space="preserve"> Report (PDF) devono essere inseriti</w:t>
+                        <w:t>Eventuali Interchange Damage Report (PDF) devono essere inseriti</w:t>
                       </w:r>
                       <w:r>
                         <w:rPr>
@@ -6688,7 +6526,7 @@
         <mc:AlternateContent>
           <mc:Choice Requires="wps">
             <w:drawing>
-              <wp:anchor distT="0" distB="0" distL="114300" distR="114300" simplePos="0" relativeHeight="251625984" behindDoc="0" locked="0" layoutInCell="1" allowOverlap="1" wp14:anchorId="10EDD525" wp14:editId="209AC3FC">
+              <wp:anchor distT="0" distB="0" distL="114300" distR="114300" simplePos="0" relativeHeight="251619328" behindDoc="0" locked="0" layoutInCell="1" allowOverlap="1" wp14:anchorId="10EDD525" wp14:editId="209AC3FC">
                 <wp:simplePos x="0" y="0"/>
                 <wp:positionH relativeFrom="column">
                   <wp:posOffset>3118485</wp:posOffset>
@@ -6740,7 +6578,7 @@
           </mc:Choice>
           <mc:Fallback>
             <w:pict>
-              <v:shape w14:anchorId="11D4612B" id="Connettore 2 131" o:spid="_x0000_s1026" type="#_x0000_t32" style="position:absolute;margin-left:245.55pt;margin-top:400.7pt;width:51.75pt;height:161.25pt;flip:x y;z-index:251625984;visibility:visible;mso-wrap-style:square;mso-wrap-distance-left:9pt;mso-wrap-distance-top:0;mso-wrap-distance-right:9pt;mso-wrap-distance-bottom:0;mso-position-horizontal:absolute;mso-position-horizontal-relative:text;mso-position-vertical:absolute;mso-position-vertical-relative:text" o:gfxdata="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" strokecolor="#4579b8 [3044]">
+              <v:shape w14:anchorId="6AD49A3A" id="Connettore 2 131" o:spid="_x0000_s1026" type="#_x0000_t32" style="position:absolute;margin-left:245.55pt;margin-top:400.7pt;width:51.75pt;height:161.25pt;flip:x y;z-index:251619328;visibility:visible;mso-wrap-style:square;mso-wrap-distance-left:9pt;mso-wrap-distance-top:0;mso-wrap-distance-right:9pt;mso-wrap-distance-bottom:0;mso-position-horizontal:absolute;mso-position-horizontal-relative:text;mso-position-vertical:absolute;mso-position-vertical-relative:text" o:gfxdata="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" strokecolor="#4579b8 [3044]">
                 <v:stroke endarrow="block"/>
               </v:shape>
             </w:pict>
@@ -6855,7 +6693,7 @@
         <mc:AlternateContent>
           <mc:Choice Requires="wps">
             <w:drawing>
-              <wp:anchor distT="0" distB="0" distL="114300" distR="114300" simplePos="0" relativeHeight="251683328" behindDoc="0" locked="0" layoutInCell="1" allowOverlap="1" wp14:anchorId="58C6D22B" wp14:editId="6C5D5045">
+              <wp:anchor distT="0" distB="0" distL="114300" distR="114300" simplePos="0" relativeHeight="251681792" behindDoc="0" locked="0" layoutInCell="1" allowOverlap="1" wp14:anchorId="58C6D22B" wp14:editId="6C5D5045">
                 <wp:simplePos x="0" y="0"/>
                 <wp:positionH relativeFrom="column">
                   <wp:posOffset>1183034</wp:posOffset>
@@ -6916,7 +6754,7 @@
           </mc:Choice>
           <mc:Fallback>
             <w:pict>
-              <v:shape w14:anchorId="1769FDA0" id="Connettore 2 166" o:spid="_x0000_s1026" type="#_x0000_t32" style="position:absolute;margin-left:93.15pt;margin-top:228.1pt;width:298.05pt;height:97.95pt;flip:x;z-index:251683328;visibility:visible;mso-wrap-style:square;mso-width-percent:0;mso-height-percent:0;mso-wrap-distance-left:9pt;mso-wrap-distance-top:0;mso-wrap-distance-right:9pt;mso-wrap-distance-bottom:0;mso-position-horizontal:absolute;mso-position-horizontal-relative:text;mso-position-vertical:absolute;mso-position-vertical-relative:text;mso-width-percent:0;mso-height-percent:0;mso-width-relative:margin;mso-height-relative:margin" o:gfxdata="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" strokecolor="red">
+              <v:shape w14:anchorId="20005AA5" id="Connettore 2 166" o:spid="_x0000_s1026" type="#_x0000_t32" style="position:absolute;margin-left:93.15pt;margin-top:228.1pt;width:298.05pt;height:97.95pt;flip:x;z-index:251681792;visibility:visible;mso-wrap-style:square;mso-width-percent:0;mso-height-percent:0;mso-wrap-distance-left:9pt;mso-wrap-distance-top:0;mso-wrap-distance-right:9pt;mso-wrap-distance-bottom:0;mso-position-horizontal:absolute;mso-position-horizontal-relative:text;mso-position-vertical:absolute;mso-position-vertical-relative:text;mso-width-percent:0;mso-height-percent:0;mso-width-relative:margin;mso-height-relative:margin" o:gfxdata="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" strokecolor="red">
                 <v:stroke endarrow="block"/>
               </v:shape>
             </w:pict>
@@ -6931,7 +6769,7 @@
         <mc:AlternateContent>
           <mc:Choice Requires="wps">
             <w:drawing>
-              <wp:anchor distT="0" distB="0" distL="114300" distR="114300" simplePos="0" relativeHeight="251686400" behindDoc="0" locked="0" layoutInCell="1" allowOverlap="1" wp14:anchorId="6ECC7E35" wp14:editId="52DD49F9">
+              <wp:anchor distT="0" distB="0" distL="114300" distR="114300" simplePos="0" relativeHeight="251685888" behindDoc="0" locked="0" layoutInCell="1" allowOverlap="1" wp14:anchorId="6ECC7E35" wp14:editId="52DD49F9">
                 <wp:simplePos x="0" y="0"/>
                 <wp:positionH relativeFrom="column">
                   <wp:posOffset>3096998</wp:posOffset>
@@ -6992,7 +6830,7 @@
           </mc:Choice>
           <mc:Fallback>
             <w:pict>
-              <v:shape w14:anchorId="3E35B8F4" id="Connettore 2 171" o:spid="_x0000_s1026" type="#_x0000_t32" style="position:absolute;margin-left:243.85pt;margin-top:185.4pt;width:141.45pt;height:3.6pt;flip:x;z-index:251686400;visibility:visible;mso-wrap-style:square;mso-width-percent:0;mso-height-percent:0;mso-wrap-distance-left:9pt;mso-wrap-distance-top:0;mso-wrap-distance-right:9pt;mso-wrap-distance-bottom:0;mso-position-horizontal:absolute;mso-position-horizontal-relative:text;mso-position-vertical:absolute;mso-position-vertical-relative:text;mso-width-percent:0;mso-height-percent:0;mso-width-relative:margin;mso-height-relative:margin" o:gfxdata="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" strokecolor="red">
+              <v:shape w14:anchorId="6B532508" id="Connettore 2 171" o:spid="_x0000_s1026" type="#_x0000_t32" style="position:absolute;margin-left:243.85pt;margin-top:185.4pt;width:141.45pt;height:3.6pt;flip:x;z-index:251685888;visibility:visible;mso-wrap-style:square;mso-width-percent:0;mso-height-percent:0;mso-wrap-distance-left:9pt;mso-wrap-distance-top:0;mso-wrap-distance-right:9pt;mso-wrap-distance-bottom:0;mso-position-horizontal:absolute;mso-position-horizontal-relative:text;mso-position-vertical:absolute;mso-position-vertical-relative:text;mso-width-percent:0;mso-height-percent:0;mso-width-relative:margin;mso-height-relative:margin" o:gfxdata="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" strokecolor="red">
                 <v:stroke endarrow="block"/>
               </v:shape>
             </w:pict>
@@ -7007,7 +6845,7 @@
         <mc:AlternateContent>
           <mc:Choice Requires="wps">
             <w:drawing>
-              <wp:anchor distT="0" distB="0" distL="114300" distR="114300" simplePos="0" relativeHeight="251682304" behindDoc="0" locked="0" layoutInCell="1" allowOverlap="1" wp14:anchorId="77990A07" wp14:editId="0E6BA64F">
+              <wp:anchor distT="0" distB="0" distL="114300" distR="114300" simplePos="0" relativeHeight="251680768" behindDoc="0" locked="0" layoutInCell="1" allowOverlap="1" wp14:anchorId="77990A07" wp14:editId="0E6BA64F">
                 <wp:simplePos x="0" y="0"/>
                 <wp:positionH relativeFrom="column">
                   <wp:posOffset>3054468</wp:posOffset>
@@ -7068,7 +6906,7 @@
           </mc:Choice>
           <mc:Fallback>
             <w:pict>
-              <v:shape w14:anchorId="26F4B67A" id="Connettore 2 165" o:spid="_x0000_s1026" type="#_x0000_t32" style="position:absolute;margin-left:240.5pt;margin-top:314.35pt;width:146.5pt;height:15.9pt;flip:x y;z-index:251682304;visibility:visible;mso-wrap-style:square;mso-width-percent:0;mso-height-percent:0;mso-wrap-distance-left:9pt;mso-wrap-distance-top:0;mso-wrap-distance-right:9pt;mso-wrap-distance-bottom:0;mso-position-horizontal:absolute;mso-position-horizontal-relative:text;mso-position-vertical:absolute;mso-position-vertical-relative:text;mso-width-percent:0;mso-height-percent:0;mso-width-relative:margin;mso-height-relative:margin" o:gfxdata="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" strokecolor="red">
+              <v:shape w14:anchorId="6E060157" id="Connettore 2 165" o:spid="_x0000_s1026" type="#_x0000_t32" style="position:absolute;margin-left:240.5pt;margin-top:314.35pt;width:146.5pt;height:15.9pt;flip:x y;z-index:251680768;visibility:visible;mso-wrap-style:square;mso-width-percent:0;mso-height-percent:0;mso-wrap-distance-left:9pt;mso-wrap-distance-top:0;mso-wrap-distance-right:9pt;mso-wrap-distance-bottom:0;mso-position-horizontal:absolute;mso-position-horizontal-relative:text;mso-position-vertical:absolute;mso-position-vertical-relative:text;mso-width-percent:0;mso-height-percent:0;mso-width-relative:margin;mso-height-relative:margin" o:gfxdata="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" strokecolor="red">
                 <v:stroke endarrow="block"/>
               </v:shape>
             </w:pict>
@@ -7083,7 +6921,7 @@
         <mc:AlternateContent>
           <mc:Choice Requires="wps">
             <w:drawing>
-              <wp:anchor distT="0" distB="0" distL="114300" distR="114300" simplePos="0" relativeHeight="251684352" behindDoc="0" locked="0" layoutInCell="1" allowOverlap="1" wp14:anchorId="37223C80" wp14:editId="52D7D7CD">
+              <wp:anchor distT="0" distB="0" distL="114300" distR="114300" simplePos="0" relativeHeight="251683840" behindDoc="0" locked="0" layoutInCell="1" allowOverlap="1" wp14:anchorId="37223C80" wp14:editId="52D7D7CD">
                 <wp:simplePos x="0" y="0"/>
                 <wp:positionH relativeFrom="column">
                   <wp:posOffset>4978961</wp:posOffset>
@@ -7171,7 +7009,7 @@
           </mc:Choice>
           <mc:Fallback>
             <w:pict>
-              <v:rect w14:anchorId="37223C80" id="Rettangolo 167" o:spid="_x0000_s1041" style="position:absolute;left:0;text-align:left;margin-left:392.05pt;margin-top:299.25pt;width:128.05pt;height:67pt;z-index:251684352;visibility:visible;mso-wrap-style:square;mso-width-percent:0;mso-height-percent:0;mso-wrap-distance-left:9pt;mso-wrap-distance-top:0;mso-wrap-distance-right:9pt;mso-wrap-distance-bottom:0;mso-position-horizontal:absolute;mso-position-horizontal-relative:text;mso-position-vertical:absolute;mso-position-vertical-relative:text;mso-width-percent:0;mso-height-percent:0;mso-width-relative:margin;mso-height-relative:margin;v-text-anchor:middle" o:gfxdata="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" fillcolor="#4f81bd" strokecolor="#385d8a" strokeweight="2pt">
+              <v:rect w14:anchorId="37223C80" id="Rettangolo 167" o:spid="_x0000_s1041" style="position:absolute;left:0;text-align:left;margin-left:392.05pt;margin-top:299.25pt;width:128.05pt;height:67pt;z-index:251683840;visibility:visible;mso-wrap-style:square;mso-width-percent:0;mso-height-percent:0;mso-wrap-distance-left:9pt;mso-wrap-distance-top:0;mso-wrap-distance-right:9pt;mso-wrap-distance-bottom:0;mso-position-horizontal:absolute;mso-position-horizontal-relative:text;mso-position-vertical:absolute;mso-position-vertical-relative:text;mso-width-percent:0;mso-height-percent:0;mso-width-relative:margin;mso-height-relative:margin;v-text-anchor:middle" o:gfxdata="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" fillcolor="#4f81bd" strokecolor="#385d8a" strokeweight="2pt">
                 <v:textbox>
                   <w:txbxContent>
                     <w:p>
@@ -7215,7 +7053,7 @@
         <mc:AlternateContent>
           <mc:Choice Requires="wps">
             <w:drawing>
-              <wp:anchor distT="0" distB="0" distL="114300" distR="114300" simplePos="0" relativeHeight="251681280" behindDoc="0" locked="0" layoutInCell="1" allowOverlap="1" wp14:anchorId="5BBBCEE1" wp14:editId="3D7EA8AB">
+              <wp:anchor distT="0" distB="0" distL="114300" distR="114300" simplePos="0" relativeHeight="251679744" behindDoc="0" locked="0" layoutInCell="1" allowOverlap="1" wp14:anchorId="5BBBCEE1" wp14:editId="3D7EA8AB">
                 <wp:simplePos x="0" y="0"/>
                 <wp:positionH relativeFrom="column">
                   <wp:posOffset>4978961</wp:posOffset>
@@ -7363,7 +7201,7 @@
           </mc:Choice>
           <mc:Fallback>
             <w:pict>
-              <v:rect w14:anchorId="5BBBCEE1" id="Rettangolo 164" o:spid="_x0000_s1042" style="position:absolute;left:0;text-align:left;margin-left:392.05pt;margin-top:114.25pt;width:128.05pt;height:173.3pt;z-index:251681280;visibility:visible;mso-wrap-style:square;mso-width-percent:0;mso-height-percent:0;mso-wrap-distance-left:9pt;mso-wrap-distance-top:0;mso-wrap-distance-right:9pt;mso-wrap-distance-bottom:0;mso-position-horizontal:absolute;mso-position-horizontal-relative:text;mso-position-vertical:absolute;mso-position-vertical-relative:text;mso-width-percent:0;mso-height-percent:0;mso-width-relative:margin;mso-height-relative:margin;v-text-anchor:middle" o:gfxdata="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" fillcolor="#4f81bd" strokecolor="#385d8a" strokeweight="2pt">
+              <v:rect w14:anchorId="5BBBCEE1" id="Rettangolo 164" o:spid="_x0000_s1042" style="position:absolute;left:0;text-align:left;margin-left:392.05pt;margin-top:114.25pt;width:128.05pt;height:173.3pt;z-index:251679744;visibility:visible;mso-wrap-style:square;mso-width-percent:0;mso-height-percent:0;mso-wrap-distance-left:9pt;mso-wrap-distance-top:0;mso-wrap-distance-right:9pt;mso-wrap-distance-bottom:0;mso-position-horizontal:absolute;mso-position-horizontal-relative:text;mso-position-vertical:absolute;mso-position-vertical-relative:text;mso-width-percent:0;mso-height-percent:0;mso-width-relative:margin;mso-height-relative:margin;v-text-anchor:middle" o:gfxdata="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" fillcolor="#4f81bd" strokecolor="#385d8a" strokeweight="2pt">
                 <v:textbox>
                   <w:txbxContent>
                     <w:p>
@@ -7534,7 +7372,7 @@
         <mc:AlternateContent>
           <mc:Choice Requires="wps">
             <w:drawing>
-              <wp:anchor distT="0" distB="0" distL="114300" distR="114300" simplePos="0" relativeHeight="251655680" behindDoc="0" locked="0" layoutInCell="1" allowOverlap="1" wp14:anchorId="5127385F" wp14:editId="4DE10B77">
+              <wp:anchor distT="0" distB="0" distL="114300" distR="114300" simplePos="0" relativeHeight="251649024" behindDoc="0" locked="0" layoutInCell="1" allowOverlap="1" wp14:anchorId="5127385F" wp14:editId="4DE10B77">
                 <wp:simplePos x="0" y="0"/>
                 <wp:positionH relativeFrom="column">
                   <wp:posOffset>481388</wp:posOffset>
@@ -7630,7 +7468,7 @@
           </mc:Choice>
           <mc:Fallback>
             <w:pict>
-              <v:rect w14:anchorId="5127385F" id="Rettangolo 169" o:spid="_x0000_s1043" style="position:absolute;left:0;text-align:left;margin-left:37.9pt;margin-top:2pt;width:478.05pt;height:77pt;z-index:251655680;visibility:visible;mso-wrap-style:square;mso-width-percent:0;mso-height-percent:0;mso-wrap-distance-left:9pt;mso-wrap-distance-top:0;mso-wrap-distance-right:9pt;mso-wrap-distance-bottom:0;mso-position-horizontal:absolute;mso-position-horizontal-relative:text;mso-position-vertical:absolute;mso-position-vertical-relative:text;mso-width-percent:0;mso-height-percent:0;mso-width-relative:margin;mso-height-relative:margin;v-text-anchor:middle" o:gfxdata="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" fillcolor="#652523 [1637]" strokecolor="#bc4542 [3045]">
+              <v:rect w14:anchorId="5127385F" id="Rettangolo 169" o:spid="_x0000_s1043" style="position:absolute;left:0;text-align:left;margin-left:37.9pt;margin-top:2pt;width:478.05pt;height:77pt;z-index:251649024;visibility:visible;mso-wrap-style:square;mso-width-percent:0;mso-height-percent:0;mso-wrap-distance-left:9pt;mso-wrap-distance-top:0;mso-wrap-distance-right:9pt;mso-wrap-distance-bottom:0;mso-position-horizontal:absolute;mso-position-horizontal-relative:text;mso-position-vertical:absolute;mso-position-vertical-relative:text;mso-width-percent:0;mso-height-percent:0;mso-width-relative:margin;mso-height-relative:margin;v-text-anchor:middle" o:gfxdata="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" fillcolor="#652523 [1637]" strokecolor="#bc4542 [3045]">
                 <v:fill color2="#ba4442 [3013]" rotate="t" angle="180" colors="0 #9b2d2a;52429f #cb3d3a;1 #ce3b37" focus="100%" type="gradient">
                   <o:fill v:ext="view" type="gradientUnscaled"/>
                 </v:fill>
@@ -7684,7 +7522,7 @@
         <mc:AlternateContent>
           <mc:Choice Requires="wps">
             <w:drawing>
-              <wp:anchor distT="0" distB="0" distL="114300" distR="114300" simplePos="0" relativeHeight="251656704" behindDoc="0" locked="0" layoutInCell="1" allowOverlap="1" wp14:anchorId="6D91C1C7" wp14:editId="4D81B197">
+              <wp:anchor distT="0" distB="0" distL="114300" distR="114300" simplePos="0" relativeHeight="251650048" behindDoc="0" locked="0" layoutInCell="1" allowOverlap="1" wp14:anchorId="6D91C1C7" wp14:editId="4D81B197">
                 <wp:simplePos x="0" y="0"/>
                 <wp:positionH relativeFrom="column">
                   <wp:posOffset>3118485</wp:posOffset>
@@ -7736,7 +7574,7 @@
           </mc:Choice>
           <mc:Fallback>
             <w:pict>
-              <v:shape w14:anchorId="78EBB0F5" id="Connettore 2 170" o:spid="_x0000_s1026" type="#_x0000_t32" style="position:absolute;margin-left:245.55pt;margin-top:400.7pt;width:51.75pt;height:161.25pt;flip:x y;z-index:251656704;visibility:visible;mso-wrap-style:square;mso-wrap-distance-left:9pt;mso-wrap-distance-top:0;mso-wrap-distance-right:9pt;mso-wrap-distance-bottom:0;mso-position-horizontal:absolute;mso-position-horizontal-relative:text;mso-position-vertical:absolute;mso-position-vertical-relative:text" o:gfxdata="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" strokecolor="#4579b8 [3044]">
+              <v:shape w14:anchorId="721E4FA4" id="Connettore 2 170" o:spid="_x0000_s1026" type="#_x0000_t32" style="position:absolute;margin-left:245.55pt;margin-top:400.7pt;width:51.75pt;height:161.25pt;flip:x y;z-index:251650048;visibility:visible;mso-wrap-style:square;mso-wrap-distance-left:9pt;mso-wrap-distance-top:0;mso-wrap-distance-right:9pt;mso-wrap-distance-bottom:0;mso-position-horizontal:absolute;mso-position-horizontal-relative:text;mso-position-vertical:absolute;mso-position-vertical-relative:text" o:gfxdata="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" strokecolor="#4579b8 [3044]">
                 <v:stroke endarrow="block"/>
               </v:shape>
             </w:pict>
@@ -7805,7 +7643,7 @@
         <mc:AlternateContent>
           <mc:Choice Requires="wps">
             <w:drawing>
-              <wp:anchor distT="0" distB="0" distL="114300" distR="114300" simplePos="0" relativeHeight="251689472" behindDoc="0" locked="0" layoutInCell="1" allowOverlap="1" wp14:anchorId="475EFEA0" wp14:editId="0386D423">
+              <wp:anchor distT="0" distB="0" distL="114300" distR="114300" simplePos="0" relativeHeight="251688960" behindDoc="0" locked="0" layoutInCell="1" allowOverlap="1" wp14:anchorId="475EFEA0" wp14:editId="0386D423">
                 <wp:simplePos x="0" y="0"/>
                 <wp:positionH relativeFrom="column">
                   <wp:posOffset>1725398</wp:posOffset>
@@ -7866,7 +7704,7 @@
           </mc:Choice>
           <mc:Fallback>
             <w:pict>
-              <v:shape w14:anchorId="703F44AB" id="Connettore 2 176" o:spid="_x0000_s1026" type="#_x0000_t32" style="position:absolute;margin-left:135.85pt;margin-top:224.55pt;width:246.1pt;height:83.7pt;flip:x;z-index:251689472;visibility:visible;mso-wrap-style:square;mso-width-percent:0;mso-height-percent:0;mso-wrap-distance-left:9pt;mso-wrap-distance-top:0;mso-wrap-distance-right:9pt;mso-wrap-distance-bottom:0;mso-position-horizontal:absolute;mso-position-horizontal-relative:text;mso-position-vertical:absolute;mso-position-vertical-relative:text;mso-width-percent:0;mso-height-percent:0;mso-width-relative:margin;mso-height-relative:margin" o:gfxdata="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" strokecolor="red">
+              <v:shape w14:anchorId="173AA436" id="Connettore 2 176" o:spid="_x0000_s1026" type="#_x0000_t32" style="position:absolute;margin-left:135.85pt;margin-top:224.55pt;width:246.1pt;height:83.7pt;flip:x;z-index:251688960;visibility:visible;mso-wrap-style:square;mso-width-percent:0;mso-height-percent:0;mso-wrap-distance-left:9pt;mso-wrap-distance-top:0;mso-wrap-distance-right:9pt;mso-wrap-distance-bottom:0;mso-position-horizontal:absolute;mso-position-horizontal-relative:text;mso-position-vertical:absolute;mso-position-vertical-relative:text;mso-width-percent:0;mso-height-percent:0;mso-width-relative:margin;mso-height-relative:margin" o:gfxdata="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" strokecolor="red">
                 <v:stroke endarrow="block"/>
               </v:shape>
             </w:pict>
@@ -7881,7 +7719,7 @@
         <mc:AlternateContent>
           <mc:Choice Requires="wps">
             <w:drawing>
-              <wp:anchor distT="0" distB="0" distL="114300" distR="114300" simplePos="0" relativeHeight="251688448" behindDoc="0" locked="0" layoutInCell="1" allowOverlap="1" wp14:anchorId="3B68131A" wp14:editId="6684F3DE">
+              <wp:anchor distT="0" distB="0" distL="114300" distR="114300" simplePos="0" relativeHeight="251687936" behindDoc="0" locked="0" layoutInCell="1" allowOverlap="1" wp14:anchorId="3B68131A" wp14:editId="6684F3DE">
                 <wp:simplePos x="0" y="0"/>
                 <wp:positionH relativeFrom="column">
                   <wp:posOffset>2597267</wp:posOffset>
@@ -7942,7 +7780,7 @@
           </mc:Choice>
           <mc:Fallback>
             <w:pict>
-              <v:shape w14:anchorId="26059826" id="Connettore 2 175" o:spid="_x0000_s1026" type="#_x0000_t32" style="position:absolute;margin-left:204.5pt;margin-top:124.1pt;width:169.9pt;height:68.65pt;flip:x y;z-index:251688448;visibility:visible;mso-wrap-style:square;mso-width-percent:0;mso-height-percent:0;mso-wrap-distance-left:9pt;mso-wrap-distance-top:0;mso-wrap-distance-right:9pt;mso-wrap-distance-bottom:0;mso-position-horizontal:absolute;mso-position-horizontal-relative:text;mso-position-vertical:absolute;mso-position-vertical-relative:text;mso-width-percent:0;mso-height-percent:0;mso-width-relative:margin;mso-height-relative:margin" o:gfxdata="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" strokecolor="red">
+              <v:shape w14:anchorId="3547FD8F" id="Connettore 2 175" o:spid="_x0000_s1026" type="#_x0000_t32" style="position:absolute;margin-left:204.5pt;margin-top:124.1pt;width:169.9pt;height:68.65pt;flip:x y;z-index:251687936;visibility:visible;mso-wrap-style:square;mso-width-percent:0;mso-height-percent:0;mso-wrap-distance-left:9pt;mso-wrap-distance-top:0;mso-wrap-distance-right:9pt;mso-wrap-distance-bottom:0;mso-position-horizontal:absolute;mso-position-horizontal-relative:text;mso-position-vertical:absolute;mso-position-vertical-relative:text;mso-width-percent:0;mso-height-percent:0;mso-width-relative:margin;mso-height-relative:margin" o:gfxdata="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" strokecolor="red">
                 <v:stroke endarrow="block"/>
               </v:shape>
             </w:pict>
@@ -7957,7 +7795,7 @@
         <mc:AlternateContent>
           <mc:Choice Requires="wps">
             <w:drawing>
-              <wp:anchor distT="0" distB="0" distL="114300" distR="114300" simplePos="0" relativeHeight="251687424" behindDoc="0" locked="0" layoutInCell="1" allowOverlap="1" wp14:anchorId="3BC1E05A" wp14:editId="158C6B7C">
+              <wp:anchor distT="0" distB="0" distL="114300" distR="114300" simplePos="0" relativeHeight="251686912" behindDoc="0" locked="0" layoutInCell="1" allowOverlap="1" wp14:anchorId="3BC1E05A" wp14:editId="158C6B7C">
                 <wp:simplePos x="0" y="0"/>
                 <wp:positionH relativeFrom="column">
                   <wp:posOffset>4808367</wp:posOffset>
@@ -8040,7 +7878,7 @@
           </mc:Choice>
           <mc:Fallback>
             <w:pict>
-              <v:rect w14:anchorId="3BC1E05A" id="Rettangolo 173" o:spid="_x0000_s1044" style="position:absolute;margin-left:378.6pt;margin-top:115.35pt;width:128.05pt;height:150.7pt;z-index:251687424;visibility:visible;mso-wrap-style:square;mso-width-percent:0;mso-height-percent:0;mso-wrap-distance-left:9pt;mso-wrap-distance-top:0;mso-wrap-distance-right:9pt;mso-wrap-distance-bottom:0;mso-position-horizontal:absolute;mso-position-horizontal-relative:text;mso-position-vertical:absolute;mso-position-vertical-relative:text;mso-width-percent:0;mso-height-percent:0;mso-width-relative:margin;mso-height-relative:margin;v-text-anchor:middle" o:gfxdata="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" fillcolor="#4f81bd" strokecolor="#385d8a" strokeweight="2pt">
+              <v:rect w14:anchorId="3BC1E05A" id="Rettangolo 173" o:spid="_x0000_s1044" style="position:absolute;margin-left:378.6pt;margin-top:115.35pt;width:128.05pt;height:150.7pt;z-index:251686912;visibility:visible;mso-wrap-style:square;mso-width-percent:0;mso-height-percent:0;mso-wrap-distance-left:9pt;mso-wrap-distance-top:0;mso-wrap-distance-right:9pt;mso-wrap-distance-bottom:0;mso-position-horizontal:absolute;mso-position-horizontal-relative:text;mso-position-vertical:absolute;mso-position-vertical-relative:text;mso-width-percent:0;mso-height-percent:0;mso-width-relative:margin;mso-height-relative:margin;v-text-anchor:middle" o:gfxdata="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" fillcolor="#4f81bd" strokecolor="#385d8a" strokeweight="2pt">
                 <v:textbox>
                   <w:txbxContent>
                     <w:p>
@@ -8139,7 +7977,7 @@
         <mc:AlternateContent>
           <mc:Choice Requires="wps">
             <w:drawing>
-              <wp:anchor distT="0" distB="0" distL="114300" distR="114300" simplePos="0" relativeHeight="251659776" behindDoc="0" locked="0" layoutInCell="1" allowOverlap="1" wp14:anchorId="62937C3E" wp14:editId="07419C46">
+              <wp:anchor distT="0" distB="0" distL="114300" distR="114300" simplePos="0" relativeHeight="251653120" behindDoc="0" locked="0" layoutInCell="1" allowOverlap="1" wp14:anchorId="62937C3E" wp14:editId="07419C46">
                 <wp:simplePos x="0" y="0"/>
                 <wp:positionH relativeFrom="column">
                   <wp:posOffset>215574</wp:posOffset>
@@ -8200,7 +8038,7 @@
           </mc:Choice>
           <mc:Fallback>
             <w:pict>
-              <v:shape w14:anchorId="56E6FAD2" id="Connettore 2 184" o:spid="_x0000_s1026" type="#_x0000_t32" style="position:absolute;margin-left:16.95pt;margin-top:106pt;width:351.65pt;height:60.5pt;flip:x;z-index:251659776;visibility:visible;mso-wrap-style:square;mso-width-percent:0;mso-height-percent:0;mso-wrap-distance-left:9pt;mso-wrap-distance-top:0;mso-wrap-distance-right:9pt;mso-wrap-distance-bottom:0;mso-position-horizontal:absolute;mso-position-horizontal-relative:text;mso-position-vertical:absolute;mso-position-vertical-relative:text;mso-width-percent:0;mso-height-percent:0;mso-width-relative:margin;mso-height-relative:margin" o:gfxdata="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" strokecolor="red">
+              <v:shape w14:anchorId="37595E87" id="Connettore 2 184" o:spid="_x0000_s1026" type="#_x0000_t32" style="position:absolute;margin-left:16.95pt;margin-top:106pt;width:351.65pt;height:60.5pt;flip:x;z-index:251653120;visibility:visible;mso-wrap-style:square;mso-width-percent:0;mso-height-percent:0;mso-wrap-distance-left:9pt;mso-wrap-distance-top:0;mso-wrap-distance-right:9pt;mso-wrap-distance-bottom:0;mso-position-horizontal:absolute;mso-position-horizontal-relative:text;mso-position-vertical:absolute;mso-position-vertical-relative:text;mso-width-percent:0;mso-height-percent:0;mso-width-relative:margin;mso-height-relative:margin" o:gfxdata="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" strokecolor="red">
                 <v:stroke endarrow="block"/>
               </v:shape>
             </w:pict>
@@ -8215,7 +8053,7 @@
         <mc:AlternateContent>
           <mc:Choice Requires="wps">
             <w:drawing>
-              <wp:anchor distT="0" distB="0" distL="114300" distR="114300" simplePos="0" relativeHeight="251691520" behindDoc="0" locked="0" layoutInCell="1" allowOverlap="1" wp14:anchorId="2F97348F" wp14:editId="7B14EF42">
+              <wp:anchor distT="0" distB="0" distL="114300" distR="114300" simplePos="0" relativeHeight="251691008" behindDoc="0" locked="0" layoutInCell="1" allowOverlap="1" wp14:anchorId="2F97348F" wp14:editId="7B14EF42">
                 <wp:simplePos x="0" y="0"/>
                 <wp:positionH relativeFrom="column">
                   <wp:posOffset>2182597</wp:posOffset>
@@ -8276,7 +8114,7 @@
           </mc:Choice>
           <mc:Fallback>
             <w:pict>
-              <v:shape w14:anchorId="1CE6E7DB" id="Connettore 2 178" o:spid="_x0000_s1026" type="#_x0000_t32" style="position:absolute;margin-left:171.85pt;margin-top:151.2pt;width:194.2pt;height:15.05pt;flip:x;z-index:251691520;visibility:visible;mso-wrap-style:square;mso-width-percent:0;mso-height-percent:0;mso-wrap-distance-left:9pt;mso-wrap-distance-top:0;mso-wrap-distance-right:9pt;mso-wrap-distance-bottom:0;mso-position-horizontal:absolute;mso-position-horizontal-relative:text;mso-position-vertical:absolute;mso-position-vertical-relative:text;mso-width-percent:0;mso-height-percent:0;mso-width-relative:margin;mso-height-relative:margin" o:gfxdata="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" strokecolor="red">
+              <v:shape w14:anchorId="70BF1ECF" id="Connettore 2 178" o:spid="_x0000_s1026" type="#_x0000_t32" style="position:absolute;margin-left:171.85pt;margin-top:151.2pt;width:194.2pt;height:15.05pt;flip:x;z-index:251691008;visibility:visible;mso-wrap-style:square;mso-width-percent:0;mso-height-percent:0;mso-wrap-distance-left:9pt;mso-wrap-distance-top:0;mso-wrap-distance-right:9pt;mso-wrap-distance-bottom:0;mso-position-horizontal:absolute;mso-position-horizontal-relative:text;mso-position-vertical:absolute;mso-position-vertical-relative:text;mso-width-percent:0;mso-height-percent:0;mso-width-relative:margin;mso-height-relative:margin" o:gfxdata="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" strokecolor="red">
                 <v:stroke endarrow="block"/>
               </v:shape>
             </w:pict>
@@ -8291,7 +8129,7 @@
         <mc:AlternateContent>
           <mc:Choice Requires="wps">
             <w:drawing>
-              <wp:anchor distT="0" distB="0" distL="114300" distR="114300" simplePos="0" relativeHeight="251690496" behindDoc="0" locked="0" layoutInCell="1" allowOverlap="1" wp14:anchorId="48EBD0A2" wp14:editId="6D2BC244">
+              <wp:anchor distT="0" distB="0" distL="114300" distR="114300" simplePos="0" relativeHeight="251689984" behindDoc="0" locked="0" layoutInCell="1" allowOverlap="1" wp14:anchorId="48EBD0A2" wp14:editId="6D2BC244">
                 <wp:simplePos x="0" y="0"/>
                 <wp:positionH relativeFrom="column">
                   <wp:posOffset>4710223</wp:posOffset>
@@ -8366,37 +8204,12 @@
                               </w:rPr>
                               <w:t xml:space="preserve"> di documenti in formato PDF (</w:t>
                             </w:r>
-                            <w:proofErr w:type="spellStart"/>
                             <w:r>
                               <w:rPr>
                                 <w:b/>
                                 <w:color w:val="FFFFFF" w:themeColor="background1"/>
                               </w:rPr>
-                              <w:t>Interchange</w:t>
-                            </w:r>
-                            <w:proofErr w:type="spellEnd"/>
-                            <w:r>
-                              <w:rPr>
-                                <w:b/>
-                                <w:color w:val="FFFFFF" w:themeColor="background1"/>
-                              </w:rPr>
-                              <w:t xml:space="preserve"> </w:t>
-                            </w:r>
-                            <w:proofErr w:type="spellStart"/>
-                            <w:r>
-                              <w:rPr>
-                                <w:b/>
-                                <w:color w:val="FFFFFF" w:themeColor="background1"/>
-                              </w:rPr>
-                              <w:t>Damage</w:t>
-                            </w:r>
-                            <w:proofErr w:type="spellEnd"/>
-                            <w:r>
-                              <w:rPr>
-                                <w:b/>
-                                <w:color w:val="FFFFFF" w:themeColor="background1"/>
-                              </w:rPr>
-                              <w:t xml:space="preserve"> Report</w:t>
+                              <w:t>Interchange Damage Report</w:t>
                             </w:r>
                             <w:r>
                               <w:rPr>
@@ -8427,7 +8240,7 @@
           </mc:Choice>
           <mc:Fallback>
             <w:pict>
-              <v:rect w14:anchorId="48EBD0A2" id="Rettangolo 177" o:spid="_x0000_s1045" style="position:absolute;margin-left:370.9pt;margin-top:56.05pt;width:128.05pt;height:150.7pt;z-index:251690496;visibility:visible;mso-wrap-style:square;mso-width-percent:0;mso-height-percent:0;mso-wrap-distance-left:9pt;mso-wrap-distance-top:0;mso-wrap-distance-right:9pt;mso-wrap-distance-bottom:0;mso-position-horizontal:absolute;mso-position-horizontal-relative:text;mso-position-vertical:absolute;mso-position-vertical-relative:text;mso-width-percent:0;mso-height-percent:0;mso-width-relative:margin;mso-height-relative:margin;v-text-anchor:middle" o:gfxdata="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" fillcolor="#4f81bd" strokecolor="#385d8a" strokeweight="2pt">
+              <v:rect w14:anchorId="48EBD0A2" id="Rettangolo 177" o:spid="_x0000_s1045" style="position:absolute;margin-left:370.9pt;margin-top:56.05pt;width:128.05pt;height:150.7pt;z-index:251689984;visibility:visible;mso-wrap-style:square;mso-width-percent:0;mso-height-percent:0;mso-wrap-distance-left:9pt;mso-wrap-distance-top:0;mso-wrap-distance-right:9pt;mso-wrap-distance-bottom:0;mso-position-horizontal:absolute;mso-position-horizontal-relative:text;mso-position-vertical:absolute;mso-position-vertical-relative:text;mso-width-percent:0;mso-height-percent:0;mso-width-relative:margin;mso-height-relative:margin;v-text-anchor:middle" o:gfxdata="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" fillcolor="#4f81bd" strokecolor="#385d8a" strokeweight="2pt">
                 <v:textbox>
                   <w:txbxContent>
                     <w:p>
@@ -8465,37 +8278,12 @@
                         </w:rPr>
                         <w:t xml:space="preserve"> di documenti in formato PDF (</w:t>
                       </w:r>
-                      <w:proofErr w:type="spellStart"/>
                       <w:r>
                         <w:rPr>
                           <w:b/>
                           <w:color w:val="FFFFFF" w:themeColor="background1"/>
                         </w:rPr>
-                        <w:t>Interchange</w:t>
-                      </w:r>
-                      <w:proofErr w:type="spellEnd"/>
-                      <w:r>
-                        <w:rPr>
-                          <w:b/>
-                          <w:color w:val="FFFFFF" w:themeColor="background1"/>
-                        </w:rPr>
-                        <w:t xml:space="preserve"> </w:t>
-                      </w:r>
-                      <w:proofErr w:type="spellStart"/>
-                      <w:r>
-                        <w:rPr>
-                          <w:b/>
-                          <w:color w:val="FFFFFF" w:themeColor="background1"/>
-                        </w:rPr>
-                        <w:t>Damage</w:t>
-                      </w:r>
-                      <w:proofErr w:type="spellEnd"/>
-                      <w:r>
-                        <w:rPr>
-                          <w:b/>
-                          <w:color w:val="FFFFFF" w:themeColor="background1"/>
-                        </w:rPr>
-                        <w:t xml:space="preserve"> Report</w:t>
+                        <w:t>Interchange Damage Report</w:t>
                       </w:r>
                       <w:r>
                         <w:rPr>
@@ -8571,7 +8359,7 @@
         <mc:AlternateContent>
           <mc:Choice Requires="wps">
             <w:drawing>
-              <wp:anchor distT="0" distB="0" distL="114300" distR="114300" simplePos="0" relativeHeight="251624960" behindDoc="0" locked="0" layoutInCell="1" allowOverlap="1" wp14:anchorId="20577F4D" wp14:editId="256E6DC2">
+              <wp:anchor distT="0" distB="0" distL="114300" distR="114300" simplePos="0" relativeHeight="251618304" behindDoc="0" locked="0" layoutInCell="1" allowOverlap="1" wp14:anchorId="20577F4D" wp14:editId="256E6DC2">
                 <wp:simplePos x="0" y="0"/>
                 <wp:positionH relativeFrom="column">
                   <wp:posOffset>5347335</wp:posOffset>
@@ -8769,7 +8557,7 @@
           </mc:Choice>
           <mc:Fallback>
             <w:pict>
-              <v:rect w14:anchorId="20577F4D" id="Rettangolo 60" o:spid="_x0000_s1046" style="position:absolute;left:0;text-align:left;margin-left:421.05pt;margin-top:1.05pt;width:80.25pt;height:331.5pt;z-index:251624960;visibility:visible;mso-wrap-style:square;mso-width-percent:0;mso-height-percent:0;mso-wrap-distance-left:9pt;mso-wrap-distance-top:0;mso-wrap-distance-right:9pt;mso-wrap-distance-bottom:0;mso-position-horizontal:absolute;mso-position-horizontal-relative:text;mso-position-vertical:absolute;mso-position-vertical-relative:text;mso-width-percent:0;mso-height-percent:0;mso-width-relative:margin;mso-height-relative:margin;v-text-anchor:middle" o:gfxdata="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" fillcolor="#4f81bd" strokecolor="#385d8a" strokeweight="2pt">
+              <v:rect w14:anchorId="20577F4D" id="Rettangolo 60" o:spid="_x0000_s1046" style="position:absolute;left:0;text-align:left;margin-left:421.05pt;margin-top:1.05pt;width:80.25pt;height:331.5pt;z-index:251618304;visibility:visible;mso-wrap-style:square;mso-width-percent:0;mso-height-percent:0;mso-wrap-distance-left:9pt;mso-wrap-distance-top:0;mso-wrap-distance-right:9pt;mso-wrap-distance-bottom:0;mso-position-horizontal:absolute;mso-position-horizontal-relative:text;mso-position-vertical:absolute;mso-position-vertical-relative:text;mso-width-percent:0;mso-height-percent:0;mso-width-relative:margin;mso-height-relative:margin;v-text-anchor:middle" o:gfxdata="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" fillcolor="#4f81bd" strokecolor="#385d8a" strokeweight="2pt">
                 <v:textbox>
                   <w:txbxContent>
                     <w:p>
@@ -8950,7 +8738,7 @@
         <mc:AlternateContent>
           <mc:Choice Requires="wps">
             <w:drawing>
-              <wp:anchor distT="0" distB="0" distL="114300" distR="114300" simplePos="0" relativeHeight="251701760" behindDoc="0" locked="0" layoutInCell="1" allowOverlap="1" wp14:anchorId="621D77AD" wp14:editId="18756746">
+              <wp:anchor distT="0" distB="0" distL="114300" distR="114300" simplePos="0" relativeHeight="251701248" behindDoc="0" locked="0" layoutInCell="1" allowOverlap="1" wp14:anchorId="621D77AD" wp14:editId="18756746">
                 <wp:simplePos x="0" y="0"/>
                 <wp:positionH relativeFrom="column">
                   <wp:posOffset>4366259</wp:posOffset>
@@ -9011,7 +8799,7 @@
           </mc:Choice>
           <mc:Fallback>
             <w:pict>
-              <v:shape w14:anchorId="73FB7B3A" id="Connettore 2 183" o:spid="_x0000_s1026" type="#_x0000_t32" style="position:absolute;margin-left:343.8pt;margin-top:218.45pt;width:83.25pt;height:30.75pt;flip:x y;z-index:251701760;visibility:visible;mso-wrap-style:square;mso-width-percent:0;mso-height-percent:0;mso-wrap-distance-left:9pt;mso-wrap-distance-top:0;mso-wrap-distance-right:9pt;mso-wrap-distance-bottom:0;mso-position-horizontal:absolute;mso-position-horizontal-relative:text;mso-position-vertical:absolute;mso-position-vertical-relative:text;mso-width-percent:0;mso-height-percent:0;mso-width-relative:margin;mso-height-relative:margin" o:gfxdata="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" strokecolor="red">
+              <v:shape w14:anchorId="22027D38" id="Connettore 2 183" o:spid="_x0000_s1026" type="#_x0000_t32" style="position:absolute;margin-left:343.8pt;margin-top:218.45pt;width:83.25pt;height:30.75pt;flip:x y;z-index:251701248;visibility:visible;mso-wrap-style:square;mso-width-percent:0;mso-height-percent:0;mso-wrap-distance-left:9pt;mso-wrap-distance-top:0;mso-wrap-distance-right:9pt;mso-wrap-distance-bottom:0;mso-position-horizontal:absolute;mso-position-horizontal-relative:text;mso-position-vertical:absolute;mso-position-vertical-relative:text;mso-width-percent:0;mso-height-percent:0;mso-width-relative:margin;mso-height-relative:margin" o:gfxdata="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" strokecolor="red">
                 <v:stroke endarrow="block"/>
               </v:shape>
             </w:pict>
@@ -9026,7 +8814,7 @@
         <mc:AlternateContent>
           <mc:Choice Requires="wps">
             <w:drawing>
-              <wp:anchor distT="0" distB="0" distL="114300" distR="114300" simplePos="0" relativeHeight="251694592" behindDoc="0" locked="0" layoutInCell="1" allowOverlap="1" wp14:anchorId="5579DAA7" wp14:editId="6B0799F4">
+              <wp:anchor distT="0" distB="0" distL="114300" distR="114300" simplePos="0" relativeHeight="251694080" behindDoc="0" locked="0" layoutInCell="1" allowOverlap="1" wp14:anchorId="5579DAA7" wp14:editId="6B0799F4">
                 <wp:simplePos x="0" y="0"/>
                 <wp:positionH relativeFrom="column">
                   <wp:posOffset>1870709</wp:posOffset>
@@ -9087,7 +8875,7 @@
           </mc:Choice>
           <mc:Fallback>
             <w:pict>
-              <v:shape w14:anchorId="7148BAAF" id="Connettore 2 181" o:spid="_x0000_s1026" type="#_x0000_t32" style="position:absolute;margin-left:147.3pt;margin-top:84.95pt;width:276.75pt;height:97.5pt;flip:x y;z-index:251694592;visibility:visible;mso-wrap-style:square;mso-width-percent:0;mso-height-percent:0;mso-wrap-distance-left:9pt;mso-wrap-distance-top:0;mso-wrap-distance-right:9pt;mso-wrap-distance-bottom:0;mso-position-horizontal:absolute;mso-position-horizontal-relative:text;mso-position-vertical:absolute;mso-position-vertical-relative:text;mso-width-percent:0;mso-height-percent:0;mso-width-relative:margin;mso-height-relative:margin" o:gfxdata="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" strokecolor="red">
+              <v:shape w14:anchorId="3EBBACF4" id="Connettore 2 181" o:spid="_x0000_s1026" type="#_x0000_t32" style="position:absolute;margin-left:147.3pt;margin-top:84.95pt;width:276.75pt;height:97.5pt;flip:x y;z-index:251694080;visibility:visible;mso-wrap-style:square;mso-width-percent:0;mso-height-percent:0;mso-wrap-distance-left:9pt;mso-wrap-distance-top:0;mso-wrap-distance-right:9pt;mso-wrap-distance-bottom:0;mso-position-horizontal:absolute;mso-position-horizontal-relative:text;mso-position-vertical:absolute;mso-position-vertical-relative:text;mso-width-percent:0;mso-height-percent:0;mso-width-relative:margin;mso-height-relative:margin" o:gfxdata="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" strokecolor="red">
                 <v:stroke endarrow="block"/>
               </v:shape>
             </w:pict>
@@ -9102,7 +8890,7 @@
         <mc:AlternateContent>
           <mc:Choice Requires="wps">
             <w:drawing>
-              <wp:anchor distT="0" distB="0" distL="114300" distR="114300" simplePos="0" relativeHeight="251685376" behindDoc="0" locked="0" layoutInCell="1" allowOverlap="1" wp14:anchorId="396F3D96" wp14:editId="1DAA2851">
+              <wp:anchor distT="0" distB="0" distL="114300" distR="114300" simplePos="0" relativeHeight="251684864" behindDoc="0" locked="0" layoutInCell="1" allowOverlap="1" wp14:anchorId="396F3D96" wp14:editId="1DAA2851">
                 <wp:simplePos x="0" y="0"/>
                 <wp:positionH relativeFrom="column">
                   <wp:posOffset>813435</wp:posOffset>
@@ -9163,7 +8951,7 @@
           </mc:Choice>
           <mc:Fallback>
             <w:pict>
-              <v:shape w14:anchorId="07F773D4" id="Connettore 2 180" o:spid="_x0000_s1026" type="#_x0000_t32" style="position:absolute;margin-left:64.05pt;margin-top:63.95pt;width:5in;height:13.5pt;flip:x y;z-index:251685376;visibility:visible;mso-wrap-style:square;mso-width-percent:0;mso-height-percent:0;mso-wrap-distance-left:9pt;mso-wrap-distance-top:0;mso-wrap-distance-right:9pt;mso-wrap-distance-bottom:0;mso-position-horizontal:absolute;mso-position-horizontal-relative:text;mso-position-vertical:absolute;mso-position-vertical-relative:text;mso-width-percent:0;mso-height-percent:0;mso-width-relative:margin;mso-height-relative:margin" o:gfxdata="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" strokecolor="red">
+              <v:shape w14:anchorId="5F4D8A3D" id="Connettore 2 180" o:spid="_x0000_s1026" type="#_x0000_t32" style="position:absolute;margin-left:64.05pt;margin-top:63.95pt;width:5in;height:13.5pt;flip:x y;z-index:251684864;visibility:visible;mso-wrap-style:square;mso-width-percent:0;mso-height-percent:0;mso-wrap-distance-left:9pt;mso-wrap-distance-top:0;mso-wrap-distance-right:9pt;mso-wrap-distance-bottom:0;mso-position-horizontal:absolute;mso-position-horizontal-relative:text;mso-position-vertical:absolute;mso-position-vertical-relative:text;mso-width-percent:0;mso-height-percent:0;mso-width-relative:margin;mso-height-relative:margin" o:gfxdata="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" strokecolor="red">
                 <v:stroke endarrow="block"/>
               </v:shape>
             </w:pict>
@@ -9178,7 +8966,7 @@
         <mc:AlternateContent>
           <mc:Choice Requires="wps">
             <w:drawing>
-              <wp:anchor distT="0" distB="0" distL="114300" distR="114300" simplePos="0" relativeHeight="251700736" behindDoc="0" locked="0" layoutInCell="1" allowOverlap="1" wp14:anchorId="011D5C4C" wp14:editId="23D97CE0">
+              <wp:anchor distT="0" distB="0" distL="114300" distR="114300" simplePos="0" relativeHeight="251700224" behindDoc="0" locked="0" layoutInCell="1" allowOverlap="1" wp14:anchorId="011D5C4C" wp14:editId="23D97CE0">
                 <wp:simplePos x="0" y="0"/>
                 <wp:positionH relativeFrom="column">
                   <wp:posOffset>3928109</wp:posOffset>
@@ -9239,7 +9027,7 @@
           </mc:Choice>
           <mc:Fallback>
             <w:pict>
-              <v:shape w14:anchorId="6B66024A" id="Connettore 2 182" o:spid="_x0000_s1026" type="#_x0000_t32" style="position:absolute;margin-left:309.3pt;margin-top:13.7pt;width:119.25pt;height:13.5pt;flip:x;z-index:251700736;visibility:visible;mso-wrap-style:square;mso-width-percent:0;mso-height-percent:0;mso-wrap-distance-left:9pt;mso-wrap-distance-top:0;mso-wrap-distance-right:9pt;mso-wrap-distance-bottom:0;mso-position-horizontal:absolute;mso-position-horizontal-relative:text;mso-position-vertical:absolute;mso-position-vertical-relative:text;mso-width-percent:0;mso-height-percent:0;mso-width-relative:margin;mso-height-relative:margin" o:gfxdata="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" strokecolor="red">
+              <v:shape w14:anchorId="3A282243" id="Connettore 2 182" o:spid="_x0000_s1026" type="#_x0000_t32" style="position:absolute;margin-left:309.3pt;margin-top:13.7pt;width:119.25pt;height:13.5pt;flip:x;z-index:251700224;visibility:visible;mso-wrap-style:square;mso-width-percent:0;mso-height-percent:0;mso-wrap-distance-left:9pt;mso-wrap-distance-top:0;mso-wrap-distance-right:9pt;mso-wrap-distance-bottom:0;mso-position-horizontal:absolute;mso-position-horizontal-relative:text;mso-position-vertical:absolute;mso-position-vertical-relative:text;mso-width-percent:0;mso-height-percent:0;mso-width-relative:margin;mso-height-relative:margin" o:gfxdata="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" strokecolor="red">
                 <v:stroke endarrow="block"/>
               </v:shape>
             </w:pict>
@@ -9407,39 +9195,7 @@
           <w:b/>
           <w:u w:val="single"/>
         </w:rPr>
-        <w:t xml:space="preserve"> (</w:t>
-      </w:r>
-      <w:proofErr w:type="spellStart"/>
-      <w:r>
-        <w:rPr>
-          <w:b/>
-          <w:u w:val="single"/>
-        </w:rPr>
-        <w:t>Interchange</w:t>
-      </w:r>
-      <w:proofErr w:type="spellEnd"/>
-      <w:r>
-        <w:rPr>
-          <w:b/>
-          <w:u w:val="single"/>
-        </w:rPr>
-        <w:t xml:space="preserve"> </w:t>
-      </w:r>
-      <w:proofErr w:type="spellStart"/>
-      <w:r>
-        <w:rPr>
-          <w:b/>
-          <w:u w:val="single"/>
-        </w:rPr>
-        <w:t>Damage</w:t>
-      </w:r>
-      <w:proofErr w:type="spellEnd"/>
-      <w:r>
-        <w:rPr>
-          <w:b/>
-          <w:u w:val="single"/>
-        </w:rPr>
-        <w:t xml:space="preserve"> Report)</w:t>
+        <w:t xml:space="preserve"> (Interchange Damage Report)</w:t>
       </w:r>
     </w:p>
     <w:p>
@@ -9472,7 +9228,7 @@
         <mc:AlternateContent>
           <mc:Choice Requires="wps">
             <w:drawing>
-              <wp:anchor distT="0" distB="0" distL="114300" distR="114300" simplePos="0" relativeHeight="251661824" behindDoc="0" locked="0" layoutInCell="1" allowOverlap="1" wp14:anchorId="75214438" wp14:editId="0F32DF39">
+              <wp:anchor distT="0" distB="0" distL="114300" distR="114300" simplePos="0" relativeHeight="251656192" behindDoc="0" locked="0" layoutInCell="1" allowOverlap="1" wp14:anchorId="75214438" wp14:editId="0F32DF39">
                 <wp:simplePos x="0" y="0"/>
                 <wp:positionH relativeFrom="column">
                   <wp:posOffset>4436701</wp:posOffset>
@@ -9530,7 +9286,7 @@
           </mc:Choice>
           <mc:Fallback>
             <w:pict>
-              <v:shape w14:anchorId="2D7C3CE6" id="Connettore 2 30" o:spid="_x0000_s1026" type="#_x0000_t32" style="position:absolute;margin-left:349.35pt;margin-top:307.25pt;width:73.2pt;height:15.05pt;flip:x;z-index:251661824;visibility:visible;mso-wrap-style:square;mso-width-percent:0;mso-height-percent:0;mso-wrap-distance-left:9pt;mso-wrap-distance-top:0;mso-wrap-distance-right:9pt;mso-wrap-distance-bottom:0;mso-position-horizontal:absolute;mso-position-horizontal-relative:text;mso-position-vertical:absolute;mso-position-vertical-relative:text;mso-width-percent:0;mso-height-percent:0;mso-width-relative:margin;mso-height-relative:margin" o:gfxdata="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" strokecolor="#4579b8 [3044]">
+              <v:shape w14:anchorId="35DE6790" id="Connettore 2 30" o:spid="_x0000_s1026" type="#_x0000_t32" style="position:absolute;margin-left:349.35pt;margin-top:307.25pt;width:73.2pt;height:15.05pt;flip:x;z-index:251656192;visibility:visible;mso-wrap-style:square;mso-width-percent:0;mso-height-percent:0;mso-wrap-distance-left:9pt;mso-wrap-distance-top:0;mso-wrap-distance-right:9pt;mso-wrap-distance-bottom:0;mso-position-horizontal:absolute;mso-position-horizontal-relative:text;mso-position-vertical:absolute;mso-position-vertical-relative:text;mso-width-percent:0;mso-height-percent:0;mso-width-relative:margin;mso-height-relative:margin" o:gfxdata="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" strokecolor="#4579b8 [3044]">
                 <v:stroke endarrow="block"/>
               </v:shape>
             </w:pict>
@@ -9545,7 +9301,7 @@
         <mc:AlternateContent>
           <mc:Choice Requires="wps">
             <w:drawing>
-              <wp:anchor distT="0" distB="0" distL="114300" distR="114300" simplePos="0" relativeHeight="251696640" behindDoc="0" locked="0" layoutInCell="1" allowOverlap="1" wp14:anchorId="2E5E50C0" wp14:editId="2DAA3DE3">
+              <wp:anchor distT="0" distB="0" distL="114300" distR="114300" simplePos="0" relativeHeight="251696128" behindDoc="0" locked="0" layoutInCell="1" allowOverlap="1" wp14:anchorId="2E5E50C0" wp14:editId="2DAA3DE3">
                 <wp:simplePos x="0" y="0"/>
                 <wp:positionH relativeFrom="column">
                   <wp:posOffset>3086366</wp:posOffset>
@@ -9603,7 +9359,7 @@
           </mc:Choice>
           <mc:Fallback>
             <w:pict>
-              <v:shape w14:anchorId="007A7C32" id="Connettore 2 76" o:spid="_x0000_s1026" type="#_x0000_t32" style="position:absolute;margin-left:243pt;margin-top:249.5pt;width:198.1pt;height:45.2pt;flip:x;z-index:251696640;visibility:visible;mso-wrap-style:square;mso-width-percent:0;mso-height-percent:0;mso-wrap-distance-left:9pt;mso-wrap-distance-top:0;mso-wrap-distance-right:9pt;mso-wrap-distance-bottom:0;mso-position-horizontal:absolute;mso-position-horizontal-relative:text;mso-position-vertical:absolute;mso-position-vertical-relative:text;mso-width-percent:0;mso-height-percent:0;mso-width-relative:margin;mso-height-relative:margin" o:gfxdata="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" strokecolor="#4579b8 [3044]">
+              <v:shape w14:anchorId="46A621F8" id="Connettore 2 76" o:spid="_x0000_s1026" type="#_x0000_t32" style="position:absolute;margin-left:243pt;margin-top:249.5pt;width:198.1pt;height:45.2pt;flip:x;z-index:251696128;visibility:visible;mso-wrap-style:square;mso-width-percent:0;mso-height-percent:0;mso-wrap-distance-left:9pt;mso-wrap-distance-top:0;mso-wrap-distance-right:9pt;mso-wrap-distance-bottom:0;mso-position-horizontal:absolute;mso-position-horizontal-relative:text;mso-position-vertical:absolute;mso-position-vertical-relative:text;mso-width-percent:0;mso-height-percent:0;mso-width-relative:margin;mso-height-relative:margin" o:gfxdata="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" strokecolor="#4579b8 [3044]">
                 <v:stroke endarrow="block"/>
               </v:shape>
             </w:pict>
@@ -9618,7 +9374,7 @@
         <mc:AlternateContent>
           <mc:Choice Requires="wps">
             <w:drawing>
-              <wp:anchor distT="0" distB="0" distL="114300" distR="114300" simplePos="0" relativeHeight="251695616" behindDoc="0" locked="0" layoutInCell="1" allowOverlap="1" wp14:anchorId="0D061A73" wp14:editId="7714FF6F">
+              <wp:anchor distT="0" distB="0" distL="114300" distR="114300" simplePos="0" relativeHeight="251695104" behindDoc="0" locked="0" layoutInCell="1" allowOverlap="1" wp14:anchorId="0D061A73" wp14:editId="7714FF6F">
                 <wp:simplePos x="0" y="0"/>
                 <wp:positionH relativeFrom="column">
                   <wp:posOffset>874794</wp:posOffset>
@@ -9676,7 +9432,7 @@
           </mc:Choice>
           <mc:Fallback>
             <w:pict>
-              <v:shape w14:anchorId="78F95AB1" id="Connettore 2 72" o:spid="_x0000_s1026" type="#_x0000_t32" style="position:absolute;margin-left:68.9pt;margin-top:169.1pt;width:5in;height:33.5pt;flip:x y;z-index:251695616;visibility:visible;mso-wrap-style:square;mso-width-percent:0;mso-height-percent:0;mso-wrap-distance-left:9pt;mso-wrap-distance-top:0;mso-wrap-distance-right:9pt;mso-wrap-distance-bottom:0;mso-position-horizontal:absolute;mso-position-horizontal-relative:text;mso-position-vertical:absolute;mso-position-vertical-relative:text;mso-width-percent:0;mso-height-percent:0;mso-width-relative:margin;mso-height-relative:margin" o:gfxdata="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" strokecolor="#4579b8 [3044]">
+              <v:shape w14:anchorId="12A4F30F" id="Connettore 2 72" o:spid="_x0000_s1026" type="#_x0000_t32" style="position:absolute;margin-left:68.9pt;margin-top:169.1pt;width:5in;height:33.5pt;flip:x y;z-index:251695104;visibility:visible;mso-wrap-style:square;mso-width-percent:0;mso-height-percent:0;mso-wrap-distance-left:9pt;mso-wrap-distance-top:0;mso-wrap-distance-right:9pt;mso-wrap-distance-bottom:0;mso-position-horizontal:absolute;mso-position-horizontal-relative:text;mso-position-vertical:absolute;mso-position-vertical-relative:text;mso-width-percent:0;mso-height-percent:0;mso-width-relative:margin;mso-height-relative:margin" o:gfxdata="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" strokecolor="#4579b8 [3044]">
                 <v:stroke endarrow="block"/>
               </v:shape>
             </w:pict>
@@ -9691,7 +9447,7 @@
         <mc:AlternateContent>
           <mc:Choice Requires="wps">
             <w:drawing>
-              <wp:anchor distT="0" distB="0" distL="114300" distR="114300" simplePos="0" relativeHeight="251693568" behindDoc="0" locked="0" layoutInCell="1" allowOverlap="1" wp14:anchorId="5E161B41" wp14:editId="7B983A95">
+              <wp:anchor distT="0" distB="0" distL="114300" distR="114300" simplePos="0" relativeHeight="251693056" behindDoc="0" locked="0" layoutInCell="1" allowOverlap="1" wp14:anchorId="5E161B41" wp14:editId="7B983A95">
                 <wp:simplePos x="0" y="0"/>
                 <wp:positionH relativeFrom="column">
                   <wp:posOffset>2607900</wp:posOffset>
@@ -9749,7 +9505,7 @@
           </mc:Choice>
           <mc:Fallback>
             <w:pict>
-              <v:shape w14:anchorId="715FDE6C" id="Connettore 2 70" o:spid="_x0000_s1026" type="#_x0000_t32" style="position:absolute;margin-left:205.35pt;margin-top:130.6pt;width:235.8pt;height:24.3pt;flip:x y;z-index:251693568;visibility:visible;mso-wrap-style:square;mso-width-percent:0;mso-height-percent:0;mso-wrap-distance-left:9pt;mso-wrap-distance-top:0;mso-wrap-distance-right:9pt;mso-wrap-distance-bottom:0;mso-position-horizontal:absolute;mso-position-horizontal-relative:text;mso-position-vertical:absolute;mso-position-vertical-relative:text;mso-width-percent:0;mso-height-percent:0;mso-width-relative:margin;mso-height-relative:margin" o:gfxdata="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" strokecolor="#4579b8 [3044]">
+              <v:shape w14:anchorId="0718C412" id="Connettore 2 70" o:spid="_x0000_s1026" type="#_x0000_t32" style="position:absolute;margin-left:205.35pt;margin-top:130.6pt;width:235.8pt;height:24.3pt;flip:x y;z-index:251693056;visibility:visible;mso-wrap-style:square;mso-width-percent:0;mso-height-percent:0;mso-wrap-distance-left:9pt;mso-wrap-distance-top:0;mso-wrap-distance-right:9pt;mso-wrap-distance-bottom:0;mso-position-horizontal:absolute;mso-position-horizontal-relative:text;mso-position-vertical:absolute;mso-position-vertical-relative:text;mso-width-percent:0;mso-height-percent:0;mso-width-relative:margin;mso-height-relative:margin" o:gfxdata="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" strokecolor="#4579b8 [3044]">
                 <v:stroke endarrow="block"/>
               </v:shape>
             </w:pict>
@@ -9764,7 +9520,7 @@
         <mc:AlternateContent>
           <mc:Choice Requires="wps">
             <w:drawing>
-              <wp:anchor distT="0" distB="0" distL="114300" distR="114300" simplePos="0" relativeHeight="251692544" behindDoc="0" locked="0" layoutInCell="1" allowOverlap="1" wp14:anchorId="09DC903A" wp14:editId="1A0C70AD">
+              <wp:anchor distT="0" distB="0" distL="114300" distR="114300" simplePos="0" relativeHeight="251692032" behindDoc="0" locked="0" layoutInCell="1" allowOverlap="1" wp14:anchorId="09DC903A" wp14:editId="1A0C70AD">
                 <wp:simplePos x="0" y="0"/>
                 <wp:positionH relativeFrom="column">
                   <wp:posOffset>5429250</wp:posOffset>
@@ -9906,7 +9662,7 @@
           </mc:Choice>
           <mc:Fallback>
             <w:pict>
-              <v:rect w14:anchorId="09DC903A" id="Rettangolo 58" o:spid="_x0000_s1047" style="position:absolute;margin-left:427.5pt;margin-top:102.75pt;width:89.25pt;height:279pt;z-index:251692544;visibility:visible;mso-wrap-style:square;mso-width-percent:0;mso-height-percent:0;mso-wrap-distance-left:9pt;mso-wrap-distance-top:0;mso-wrap-distance-right:9pt;mso-wrap-distance-bottom:0;mso-position-horizontal:absolute;mso-position-horizontal-relative:text;mso-position-vertical:absolute;mso-position-vertical-relative:text;mso-width-percent:0;mso-height-percent:0;mso-width-relative:margin;mso-height-relative:margin;v-text-anchor:middle" o:gfxdata="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" fillcolor="#4f81bd" strokecolor="#385d8a" strokeweight="2pt">
+              <v:rect w14:anchorId="09DC903A" id="Rettangolo 58" o:spid="_x0000_s1047" style="position:absolute;margin-left:427.5pt;margin-top:102.75pt;width:89.25pt;height:279pt;z-index:251692032;visibility:visible;mso-wrap-style:square;mso-width-percent:0;mso-height-percent:0;mso-wrap-distance-left:9pt;mso-wrap-distance-top:0;mso-wrap-distance-right:9pt;mso-wrap-distance-bottom:0;mso-position-horizontal:absolute;mso-position-horizontal-relative:text;mso-position-vertical:absolute;mso-position-vertical-relative:text;mso-width-percent:0;mso-height-percent:0;mso-width-relative:margin;mso-height-relative:margin;v-text-anchor:middle" o:gfxdata="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" fillcolor="#4f81bd" strokecolor="#385d8a" strokeweight="2pt">
                 <v:textbox>
                   <w:txbxContent>
                     <w:p>
@@ -10059,7 +9815,7 @@
         <mc:AlternateContent>
           <mc:Choice Requires="wps">
             <w:drawing>
-              <wp:anchor distT="0" distB="0" distL="114300" distR="114300" simplePos="0" relativeHeight="251663872" behindDoc="0" locked="0" layoutInCell="1" allowOverlap="1" wp14:anchorId="307C6B21" wp14:editId="65809B64">
+              <wp:anchor distT="0" distB="0" distL="114300" distR="114300" simplePos="0" relativeHeight="251659264" behindDoc="0" locked="0" layoutInCell="1" allowOverlap="1" wp14:anchorId="307C6B21" wp14:editId="65809B64">
                 <wp:simplePos x="0" y="0"/>
                 <wp:positionH relativeFrom="column">
                   <wp:posOffset>80010</wp:posOffset>
@@ -10130,39 +9886,7 @@
                                 <w:sz w:val="28"/>
                                 <w:szCs w:val="28"/>
                               </w:rPr>
-                              <w:t xml:space="preserve">Eventuali </w:t>
-                            </w:r>
-                            <w:proofErr w:type="spellStart"/>
-                            <w:r>
-                              <w:rPr>
-                                <w:sz w:val="28"/>
-                                <w:szCs w:val="28"/>
-                              </w:rPr>
-                              <w:t>Interchange</w:t>
-                            </w:r>
-                            <w:proofErr w:type="spellEnd"/>
-                            <w:r>
-                              <w:rPr>
-                                <w:sz w:val="28"/>
-                                <w:szCs w:val="28"/>
-                              </w:rPr>
-                              <w:t xml:space="preserve"> </w:t>
-                            </w:r>
-                            <w:proofErr w:type="spellStart"/>
-                            <w:r>
-                              <w:rPr>
-                                <w:sz w:val="28"/>
-                                <w:szCs w:val="28"/>
-                              </w:rPr>
-                              <w:t>Damage</w:t>
-                            </w:r>
-                            <w:proofErr w:type="spellEnd"/>
-                            <w:r>
-                              <w:rPr>
-                                <w:sz w:val="28"/>
-                                <w:szCs w:val="28"/>
-                              </w:rPr>
-                              <w:t xml:space="preserve"> Report (PDF) devono essere inseriti</w:t>
+                              <w:t>Eventuali Interchange Damage Report (PDF) devono essere inseriti</w:t>
                             </w:r>
                             <w:r>
                               <w:rPr>
@@ -10215,7 +9939,7 @@
           </mc:Choice>
           <mc:Fallback>
             <w:pict>
-              <v:rect w14:anchorId="307C6B21" id="Rettangolo 49" o:spid="_x0000_s1048" style="position:absolute;left:0;text-align:left;margin-left:6.3pt;margin-top:1.3pt;width:469.65pt;height:102.75pt;z-index:251663872;visibility:visible;mso-wrap-style:square;mso-width-percent:0;mso-height-percent:0;mso-wrap-distance-left:9pt;mso-wrap-distance-top:0;mso-wrap-distance-right:9pt;mso-wrap-distance-bottom:0;mso-position-horizontal:absolute;mso-position-horizontal-relative:text;mso-position-vertical:absolute;mso-position-vertical-relative:text;mso-width-percent:0;mso-height-percent:0;mso-width-relative:margin;mso-height-relative:margin;v-text-anchor:middle" o:gfxdata="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" fillcolor="#652523 [1637]" strokecolor="#bc4542 [3045]">
+              <v:rect w14:anchorId="307C6B21" id="Rettangolo 49" o:spid="_x0000_s1048" style="position:absolute;left:0;text-align:left;margin-left:6.3pt;margin-top:1.3pt;width:469.65pt;height:102.75pt;z-index:251659264;visibility:visible;mso-wrap-style:square;mso-width-percent:0;mso-height-percent:0;mso-wrap-distance-left:9pt;mso-wrap-distance-top:0;mso-wrap-distance-right:9pt;mso-wrap-distance-bottom:0;mso-position-horizontal:absolute;mso-position-horizontal-relative:text;mso-position-vertical:absolute;mso-position-vertical-relative:text;mso-width-percent:0;mso-height-percent:0;mso-width-relative:margin;mso-height-relative:margin;v-text-anchor:middle" o:gfxdata="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" fillcolor="#652523 [1637]" strokecolor="#bc4542 [3045]">
                 <v:fill color2="#ba4442 [3013]" rotate="t" angle="180" colors="0 #9b2d2a;52429f #cb3d3a;1 #ce3b37" focus="100%" type="gradient">
                   <o:fill v:ext="view" type="gradientUnscaled"/>
                 </v:fill>
@@ -10251,39 +9975,7 @@
                           <w:sz w:val="28"/>
                           <w:szCs w:val="28"/>
                         </w:rPr>
-                        <w:t xml:space="preserve">Eventuali </w:t>
-                      </w:r>
-                      <w:proofErr w:type="spellStart"/>
-                      <w:r>
-                        <w:rPr>
-                          <w:sz w:val="28"/>
-                          <w:szCs w:val="28"/>
-                        </w:rPr>
-                        <w:t>Interchange</w:t>
-                      </w:r>
-                      <w:proofErr w:type="spellEnd"/>
-                      <w:r>
-                        <w:rPr>
-                          <w:sz w:val="28"/>
-                          <w:szCs w:val="28"/>
-                        </w:rPr>
-                        <w:t xml:space="preserve"> </w:t>
-                      </w:r>
-                      <w:proofErr w:type="spellStart"/>
-                      <w:r>
-                        <w:rPr>
-                          <w:sz w:val="28"/>
-                          <w:szCs w:val="28"/>
-                        </w:rPr>
-                        <w:t>Damage</w:t>
-                      </w:r>
-                      <w:proofErr w:type="spellEnd"/>
-                      <w:r>
-                        <w:rPr>
-                          <w:sz w:val="28"/>
-                          <w:szCs w:val="28"/>
-                        </w:rPr>
-                        <w:t xml:space="preserve"> Report (PDF) devono essere inseriti</w:t>
+                        <w:t>Eventuali Interchange Damage Report (PDF) devono essere inseriti</w:t>
                       </w:r>
                       <w:r>
                         <w:rPr>
@@ -10388,23 +10080,7 @@
         <w:pStyle w:val="Paragrafoelenco"/>
       </w:pPr>
       <w:r>
-        <w:t xml:space="preserve">Dopo aver completato l’inserimento del dettaglio danni, delle foto e di eventuali </w:t>
-      </w:r>
-      <w:proofErr w:type="spellStart"/>
-      <w:r>
-        <w:t>Interchange</w:t>
-      </w:r>
-      <w:proofErr w:type="spellEnd"/>
-      <w:r>
-        <w:t xml:space="preserve"> </w:t>
-      </w:r>
-      <w:proofErr w:type="spellStart"/>
-      <w:r>
-        <w:t>Damage</w:t>
-      </w:r>
-      <w:proofErr w:type="spellEnd"/>
-      <w:r>
-        <w:t xml:space="preserve"> Report, occorre </w:t>
+        <w:t xml:space="preserve">Dopo aver completato l’inserimento del dettaglio danni, delle foto e di eventuali Interchange Damage Report, occorre </w:t>
       </w:r>
       <w:r>
         <w:rPr>
@@ -10442,7 +10118,7 @@
         <mc:AlternateContent>
           <mc:Choice Requires="wps">
             <w:drawing>
-              <wp:anchor distT="0" distB="0" distL="114300" distR="114300" simplePos="0" relativeHeight="251629056" behindDoc="0" locked="0" layoutInCell="1" allowOverlap="1" wp14:anchorId="22E9956B" wp14:editId="11D64923">
+              <wp:anchor distT="0" distB="0" distL="114300" distR="114300" simplePos="0" relativeHeight="251622400" behindDoc="0" locked="0" layoutInCell="1" allowOverlap="1" wp14:anchorId="22E9956B" wp14:editId="11D64923">
                 <wp:simplePos x="0" y="0"/>
                 <wp:positionH relativeFrom="column">
                   <wp:posOffset>577082</wp:posOffset>
@@ -10503,7 +10179,7 @@
           </mc:Choice>
           <mc:Fallback>
             <w:pict>
-              <v:shape w14:anchorId="00C4F982" id="Connettore 2 67" o:spid="_x0000_s1026" type="#_x0000_t32" style="position:absolute;margin-left:45.45pt;margin-top:73.4pt;width:363.25pt;height:175pt;flip:x;z-index:251629056;visibility:visible;mso-wrap-style:square;mso-width-percent:0;mso-height-percent:0;mso-wrap-distance-left:9pt;mso-wrap-distance-top:0;mso-wrap-distance-right:9pt;mso-wrap-distance-bottom:0;mso-position-horizontal:absolute;mso-position-horizontal-relative:text;mso-position-vertical:absolute;mso-position-vertical-relative:text;mso-width-percent:0;mso-height-percent:0;mso-width-relative:margin;mso-height-relative:margin" o:gfxdata="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" strokecolor="red">
+              <v:shape w14:anchorId="54D07C70" id="Connettore 2 67" o:spid="_x0000_s1026" type="#_x0000_t32" style="position:absolute;margin-left:45.45pt;margin-top:73.4pt;width:363.25pt;height:175pt;flip:x;z-index:251622400;visibility:visible;mso-wrap-style:square;mso-width-percent:0;mso-height-percent:0;mso-wrap-distance-left:9pt;mso-wrap-distance-top:0;mso-wrap-distance-right:9pt;mso-wrap-distance-bottom:0;mso-position-horizontal:absolute;mso-position-horizontal-relative:text;mso-position-vertical:absolute;mso-position-vertical-relative:text;mso-width-percent:0;mso-height-percent:0;mso-width-relative:margin;mso-height-relative:margin" o:gfxdata="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" strokecolor="red">
                 <v:stroke endarrow="block"/>
               </v:shape>
             </w:pict>
@@ -10518,7 +10194,7 @@
         <mc:AlternateContent>
           <mc:Choice Requires="wps">
             <w:drawing>
-              <wp:anchor distT="0" distB="0" distL="114300" distR="114300" simplePos="0" relativeHeight="251697664" behindDoc="0" locked="0" layoutInCell="1" allowOverlap="1" wp14:anchorId="5EED1770" wp14:editId="64C07637">
+              <wp:anchor distT="0" distB="0" distL="114300" distR="114300" simplePos="0" relativeHeight="251697152" behindDoc="0" locked="0" layoutInCell="1" allowOverlap="1" wp14:anchorId="5EED1770" wp14:editId="64C07637">
                 <wp:simplePos x="0" y="0"/>
                 <wp:positionH relativeFrom="column">
                   <wp:posOffset>1799825</wp:posOffset>
@@ -10579,7 +10255,7 @@
           </mc:Choice>
           <mc:Fallback>
             <w:pict>
-              <v:shape w14:anchorId="324EEDF8" id="Connettore 2 186" o:spid="_x0000_s1026" type="#_x0000_t32" style="position:absolute;margin-left:141.7pt;margin-top:178.9pt;width:275.35pt;height:77pt;flip:x;z-index:251697664;visibility:visible;mso-wrap-style:square;mso-width-percent:0;mso-height-percent:0;mso-wrap-distance-left:9pt;mso-wrap-distance-top:0;mso-wrap-distance-right:9pt;mso-wrap-distance-bottom:0;mso-position-horizontal:absolute;mso-position-horizontal-relative:text;mso-position-vertical:absolute;mso-position-vertical-relative:text;mso-width-percent:0;mso-height-percent:0;mso-width-relative:margin;mso-height-relative:margin" o:gfxdata="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" strokecolor="red">
+              <v:shape w14:anchorId="00C5529E" id="Connettore 2 186" o:spid="_x0000_s1026" type="#_x0000_t32" style="position:absolute;margin-left:141.7pt;margin-top:178.9pt;width:275.35pt;height:77pt;flip:x;z-index:251697152;visibility:visible;mso-wrap-style:square;mso-width-percent:0;mso-height-percent:0;mso-wrap-distance-left:9pt;mso-wrap-distance-top:0;mso-wrap-distance-right:9pt;mso-wrap-distance-bottom:0;mso-position-horizontal:absolute;mso-position-horizontal-relative:text;mso-position-vertical:absolute;mso-position-vertical-relative:text;mso-width-percent:0;mso-height-percent:0;mso-width-relative:margin;mso-height-relative:margin" o:gfxdata="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" strokecolor="red">
                 <v:stroke endarrow="block"/>
               </v:shape>
             </w:pict>
@@ -10594,7 +10270,7 @@
         <mc:AlternateContent>
           <mc:Choice Requires="wps">
             <w:drawing>
-              <wp:anchor distT="0" distB="0" distL="114300" distR="114300" simplePos="0" relativeHeight="251643392" behindDoc="0" locked="0" layoutInCell="1" allowOverlap="1" wp14:anchorId="301A1283" wp14:editId="46840627">
+              <wp:anchor distT="0" distB="0" distL="114300" distR="114300" simplePos="0" relativeHeight="251635712" behindDoc="0" locked="0" layoutInCell="1" allowOverlap="1" wp14:anchorId="301A1283" wp14:editId="46840627">
                 <wp:simplePos x="0" y="0"/>
                 <wp:positionH relativeFrom="column">
                   <wp:posOffset>5074654</wp:posOffset>
@@ -10800,7 +10476,7 @@
           </mc:Choice>
           <mc:Fallback>
             <w:pict>
-              <v:rect w14:anchorId="301A1283" id="Rettangolo 66" o:spid="_x0000_s1049" style="position:absolute;margin-left:399.6pt;margin-top:10.65pt;width:108pt;height:344.1pt;z-index:251643392;visibility:visible;mso-wrap-style:square;mso-width-percent:0;mso-height-percent:0;mso-wrap-distance-left:9pt;mso-wrap-distance-top:0;mso-wrap-distance-right:9pt;mso-wrap-distance-bottom:0;mso-position-horizontal:absolute;mso-position-horizontal-relative:text;mso-position-vertical:absolute;mso-position-vertical-relative:text;mso-width-percent:0;mso-height-percent:0;mso-width-relative:margin;mso-height-relative:margin;v-text-anchor:middle" o:gfxdata="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" fillcolor="#4f81bd" strokecolor="#385d8a" strokeweight="2pt">
+              <v:rect w14:anchorId="301A1283" id="Rettangolo 66" o:spid="_x0000_s1049" style="position:absolute;margin-left:399.6pt;margin-top:10.65pt;width:108pt;height:344.1pt;z-index:251635712;visibility:visible;mso-wrap-style:square;mso-width-percent:0;mso-height-percent:0;mso-wrap-distance-left:9pt;mso-wrap-distance-top:0;mso-wrap-distance-right:9pt;mso-wrap-distance-bottom:0;mso-position-horizontal:absolute;mso-position-horizontal-relative:text;mso-position-vertical:absolute;mso-position-vertical-relative:text;mso-width-percent:0;mso-height-percent:0;mso-width-relative:margin;mso-height-relative:margin;v-text-anchor:middle" o:gfxdata="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" fillcolor="#4f81bd" strokecolor="#385d8a" strokeweight="2pt">
                 <v:textbox>
                   <w:txbxContent>
                     <w:p>
@@ -10962,7 +10638,7 @@
         <mc:AlternateContent>
           <mc:Choice Requires="wps">
             <w:drawing>
-              <wp:anchor distT="0" distB="0" distL="114300" distR="114300" simplePos="0" relativeHeight="251630080" behindDoc="0" locked="0" layoutInCell="1" allowOverlap="1" wp14:anchorId="47565285" wp14:editId="51ECEEC4">
+              <wp:anchor distT="0" distB="0" distL="114300" distR="114300" simplePos="0" relativeHeight="251623424" behindDoc="0" locked="0" layoutInCell="1" allowOverlap="1" wp14:anchorId="47565285" wp14:editId="51ECEEC4">
                 <wp:simplePos x="0" y="0"/>
                 <wp:positionH relativeFrom="column">
                   <wp:posOffset>746760</wp:posOffset>
@@ -11023,7 +10699,7 @@
           </mc:Choice>
           <mc:Fallback>
             <w:pict>
-              <v:shape w14:anchorId="6A21B9E4" id="Connettore 2 68" o:spid="_x0000_s1026" type="#_x0000_t32" style="position:absolute;margin-left:58.8pt;margin-top:281.85pt;width:342.4pt;height:3.6pt;flip:x;z-index:251630080;visibility:visible;mso-wrap-style:square;mso-width-percent:0;mso-height-percent:0;mso-wrap-distance-left:9pt;mso-wrap-distance-top:0;mso-wrap-distance-right:9pt;mso-wrap-distance-bottom:0;mso-position-horizontal:absolute;mso-position-horizontal-relative:text;mso-position-vertical:absolute;mso-position-vertical-relative:text;mso-width-percent:0;mso-height-percent:0;mso-width-relative:margin;mso-height-relative:margin" o:gfxdata="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" strokecolor="red">
+              <v:shape w14:anchorId="6E4A8E53" id="Connettore 2 68" o:spid="_x0000_s1026" type="#_x0000_t32" style="position:absolute;margin-left:58.8pt;margin-top:281.85pt;width:342.4pt;height:3.6pt;flip:x;z-index:251623424;visibility:visible;mso-wrap-style:square;mso-width-percent:0;mso-height-percent:0;mso-wrap-distance-left:9pt;mso-wrap-distance-top:0;mso-wrap-distance-right:9pt;mso-wrap-distance-bottom:0;mso-position-horizontal:absolute;mso-position-horizontal-relative:text;mso-position-vertical:absolute;mso-position-vertical-relative:text;mso-width-percent:0;mso-height-percent:0;mso-width-relative:margin;mso-height-relative:margin" o:gfxdata="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" strokecolor="red">
                 <v:stroke endarrow="block"/>
               </v:shape>
             </w:pict>
@@ -11084,7 +10760,7 @@
         <mc:AlternateContent>
           <mc:Choice Requires="wps">
             <w:drawing>
-              <wp:anchor distT="0" distB="0" distL="114300" distR="114300" simplePos="0" relativeHeight="251631104" behindDoc="0" locked="0" layoutInCell="1" allowOverlap="1" wp14:anchorId="23E638E3" wp14:editId="11DF64E8">
+              <wp:anchor distT="0" distB="0" distL="114300" distR="114300" simplePos="0" relativeHeight="251624448" behindDoc="0" locked="0" layoutInCell="1" allowOverlap="1" wp14:anchorId="23E638E3" wp14:editId="11DF64E8">
                 <wp:simplePos x="0" y="0"/>
                 <wp:positionH relativeFrom="column">
                   <wp:posOffset>1470660</wp:posOffset>
@@ -11142,7 +10818,7 @@
           </mc:Choice>
           <mc:Fallback>
             <w:pict>
-              <v:shape w14:anchorId="6F8A0705" id="Connettore 2 69" o:spid="_x0000_s1026" type="#_x0000_t32" style="position:absolute;margin-left:115.8pt;margin-top:422.05pt;width:313.5pt;height:57.75pt;flip:x;z-index:251631104;visibility:visible;mso-wrap-style:square;mso-width-percent:0;mso-height-percent:0;mso-wrap-distance-left:9pt;mso-wrap-distance-top:0;mso-wrap-distance-right:9pt;mso-wrap-distance-bottom:0;mso-position-horizontal:absolute;mso-position-horizontal-relative:text;mso-position-vertical:absolute;mso-position-vertical-relative:text;mso-width-percent:0;mso-height-percent:0;mso-width-relative:margin;mso-height-relative:margin" o:gfxdata="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" strokecolor="#4579b8 [3044]">
+              <v:shape w14:anchorId="7BC61DB0" id="Connettore 2 69" o:spid="_x0000_s1026" type="#_x0000_t32" style="position:absolute;margin-left:115.8pt;margin-top:422.05pt;width:313.5pt;height:57.75pt;flip:x;z-index:251624448;visibility:visible;mso-wrap-style:square;mso-width-percent:0;mso-height-percent:0;mso-wrap-distance-left:9pt;mso-wrap-distance-top:0;mso-wrap-distance-right:9pt;mso-wrap-distance-bottom:0;mso-position-horizontal:absolute;mso-position-horizontal-relative:text;mso-position-vertical:absolute;mso-position-vertical-relative:text;mso-width-percent:0;mso-height-percent:0;mso-width-relative:margin;mso-height-relative:margin" o:gfxdata="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" strokecolor="#4579b8 [3044]">
                 <v:stroke endarrow="block"/>
               </v:shape>
             </w:pict>
@@ -11242,23 +10918,7 @@
         <w:t>fot</w:t>
       </w:r>
       <w:r>
-        <w:t xml:space="preserve">ografie e </w:t>
-      </w:r>
-      <w:proofErr w:type="spellStart"/>
-      <w:r>
-        <w:t>Interchange</w:t>
-      </w:r>
-      <w:proofErr w:type="spellEnd"/>
-      <w:r>
-        <w:t xml:space="preserve"> </w:t>
-      </w:r>
-      <w:proofErr w:type="spellStart"/>
-      <w:r>
-        <w:t>Damage</w:t>
-      </w:r>
-      <w:proofErr w:type="spellEnd"/>
-      <w:r>
-        <w:t xml:space="preserve"> Report</w:t>
+        <w:t>ografie e Interchange Damage Report</w:t>
       </w:r>
       <w:r>
         <w:t>.</w:t>
@@ -11974,23 +11634,7 @@
           <w:b/>
           <w:color w:val="FF0000"/>
         </w:rPr>
-        <w:t xml:space="preserve"> (Cargo </w:t>
-      </w:r>
-      <w:proofErr w:type="spellStart"/>
-      <w:r>
-        <w:rPr>
-          <w:b/>
-          <w:color w:val="FF0000"/>
-        </w:rPr>
-        <w:t>Manifest</w:t>
-      </w:r>
-      <w:proofErr w:type="spellEnd"/>
-      <w:r>
-        <w:rPr>
-          <w:b/>
-          <w:color w:val="FF0000"/>
-        </w:rPr>
-        <w:t>)</w:t>
+        <w:t xml:space="preserve"> (Cargo Manifest)</w:t>
       </w:r>
       <w:r>
         <w:rPr>
@@ -12073,7 +11717,7 @@
         <mc:AlternateContent>
           <mc:Choice Requires="wps">
             <w:drawing>
-              <wp:anchor distT="0" distB="0" distL="114300" distR="114300" simplePos="0" relativeHeight="251699712" behindDoc="0" locked="0" layoutInCell="1" allowOverlap="1" wp14:anchorId="34B35F3E" wp14:editId="59F73682">
+              <wp:anchor distT="0" distB="0" distL="114300" distR="114300" simplePos="0" relativeHeight="251699200" behindDoc="0" locked="0" layoutInCell="1" allowOverlap="1" wp14:anchorId="34B35F3E" wp14:editId="59F73682">
                 <wp:simplePos x="0" y="0"/>
                 <wp:positionH relativeFrom="column">
                   <wp:posOffset>786766</wp:posOffset>
@@ -12134,7 +11778,7 @@
           </mc:Choice>
           <mc:Fallback>
             <w:pict>
-              <v:shape w14:anchorId="56039E26" id="Connettore 2 189" o:spid="_x0000_s1026" type="#_x0000_t32" style="position:absolute;margin-left:61.95pt;margin-top:2.1pt;width:3.6pt;height:174pt;flip:x;z-index:251699712;visibility:visible;mso-wrap-style:square;mso-width-percent:0;mso-height-percent:0;mso-wrap-distance-left:9pt;mso-wrap-distance-top:0;mso-wrap-distance-right:9pt;mso-wrap-distance-bottom:0;mso-position-horizontal:absolute;mso-position-horizontal-relative:text;mso-position-vertical:absolute;mso-position-vertical-relative:text;mso-width-percent:0;mso-height-percent:0;mso-width-relative:margin;mso-height-relative:margin" o:gfxdata="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" strokecolor="red">
+              <v:shape w14:anchorId="092E5B50" id="Connettore 2 189" o:spid="_x0000_s1026" type="#_x0000_t32" style="position:absolute;margin-left:61.95pt;margin-top:2.1pt;width:3.6pt;height:174pt;flip:x;z-index:251699200;visibility:visible;mso-wrap-style:square;mso-width-percent:0;mso-height-percent:0;mso-wrap-distance-left:9pt;mso-wrap-distance-top:0;mso-wrap-distance-right:9pt;mso-wrap-distance-bottom:0;mso-position-horizontal:absolute;mso-position-horizontal-relative:text;mso-position-vertical:absolute;mso-position-vertical-relative:text;mso-width-percent:0;mso-height-percent:0;mso-width-relative:margin;mso-height-relative:margin" o:gfxdata="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" strokecolor="red">
                 <v:stroke endarrow="block"/>
               </v:shape>
             </w:pict>
@@ -12173,7 +11817,7 @@
         <mc:AlternateContent>
           <mc:Choice Requires="wps">
             <w:drawing>
-              <wp:anchor distT="0" distB="0" distL="114300" distR="114300" simplePos="0" relativeHeight="251651584" behindDoc="0" locked="0" layoutInCell="1" allowOverlap="1" wp14:anchorId="3F92693F" wp14:editId="72030945">
+              <wp:anchor distT="0" distB="0" distL="114300" distR="114300" simplePos="0" relativeHeight="251643904" behindDoc="0" locked="0" layoutInCell="1" allowOverlap="1" wp14:anchorId="3F92693F" wp14:editId="72030945">
                 <wp:simplePos x="0" y="0"/>
                 <wp:positionH relativeFrom="column">
                   <wp:posOffset>1242061</wp:posOffset>
@@ -12234,7 +11878,7 @@
           </mc:Choice>
           <mc:Fallback>
             <w:pict>
-              <v:shape w14:anchorId="0DEF5050" id="Connettore 2 109" o:spid="_x0000_s1026" type="#_x0000_t32" style="position:absolute;margin-left:97.8pt;margin-top:.45pt;width:300pt;height:147.75pt;z-index:251651584;visibility:visible;mso-wrap-style:square;mso-width-percent:0;mso-height-percent:0;mso-wrap-distance-left:9pt;mso-wrap-distance-top:0;mso-wrap-distance-right:9pt;mso-wrap-distance-bottom:0;mso-position-horizontal:absolute;mso-position-horizontal-relative:text;mso-position-vertical:absolute;mso-position-vertical-relative:text;mso-width-percent:0;mso-height-percent:0;mso-width-relative:margin;mso-height-relative:margin" o:gfxdata="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" strokecolor="red">
+              <v:shape w14:anchorId="15338A68" id="Connettore 2 109" o:spid="_x0000_s1026" type="#_x0000_t32" style="position:absolute;margin-left:97.8pt;margin-top:.45pt;width:300pt;height:147.75pt;z-index:251643904;visibility:visible;mso-wrap-style:square;mso-width-percent:0;mso-height-percent:0;mso-wrap-distance-left:9pt;mso-wrap-distance-top:0;mso-wrap-distance-right:9pt;mso-wrap-distance-bottom:0;mso-position-horizontal:absolute;mso-position-horizontal-relative:text;mso-position-vertical:absolute;mso-position-vertical-relative:text;mso-width-percent:0;mso-height-percent:0;mso-width-relative:margin;mso-height-relative:margin" o:gfxdata="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" strokecolor="red">
                 <v:stroke endarrow="block"/>
               </v:shape>
             </w:pict>
@@ -12255,7 +11899,7 @@
         <mc:AlternateContent>
           <mc:Choice Requires="wps">
             <w:drawing>
-              <wp:anchor distT="0" distB="0" distL="114300" distR="114300" simplePos="0" relativeHeight="251633152" behindDoc="0" locked="0" layoutInCell="1" allowOverlap="1" wp14:anchorId="543191BF" wp14:editId="2F342BDB">
+              <wp:anchor distT="0" distB="0" distL="114300" distR="114300" simplePos="0" relativeHeight="251626496" behindDoc="0" locked="0" layoutInCell="1" allowOverlap="1" wp14:anchorId="543191BF" wp14:editId="2F342BDB">
                 <wp:simplePos x="0" y="0"/>
                 <wp:positionH relativeFrom="column">
                   <wp:posOffset>5335653</wp:posOffset>
@@ -12316,7 +11960,7 @@
           </mc:Choice>
           <mc:Fallback>
             <w:pict>
-              <v:shape w14:anchorId="1BCCB34C" id="Connettore 2 110" o:spid="_x0000_s1026" type="#_x0000_t32" style="position:absolute;margin-left:420.15pt;margin-top:226.75pt;width:47.55pt;height:133.75pt;flip:y;z-index:251633152;visibility:visible;mso-wrap-style:square;mso-width-percent:0;mso-height-percent:0;mso-wrap-distance-left:9pt;mso-wrap-distance-top:0;mso-wrap-distance-right:9pt;mso-wrap-distance-bottom:0;mso-position-horizontal:absolute;mso-position-horizontal-relative:text;mso-position-vertical:absolute;mso-position-vertical-relative:text;mso-width-percent:0;mso-height-percent:0;mso-width-relative:margin;mso-height-relative:margin" o:gfxdata="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" strokecolor="red">
+              <v:shape w14:anchorId="68CD2CFC" id="Connettore 2 110" o:spid="_x0000_s1026" type="#_x0000_t32" style="position:absolute;margin-left:420.15pt;margin-top:226.75pt;width:47.55pt;height:133.75pt;flip:y;z-index:251626496;visibility:visible;mso-wrap-style:square;mso-width-percent:0;mso-height-percent:0;mso-wrap-distance-left:9pt;mso-wrap-distance-top:0;mso-wrap-distance-right:9pt;mso-wrap-distance-bottom:0;mso-position-horizontal:absolute;mso-position-horizontal-relative:text;mso-position-vertical:absolute;mso-position-vertical-relative:text;mso-width-percent:0;mso-height-percent:0;mso-width-relative:margin;mso-height-relative:margin" o:gfxdata="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" strokecolor="red">
                 <v:stroke endarrow="block"/>
               </v:shape>
             </w:pict>
@@ -12376,7 +12020,7 @@
         <mc:AlternateContent>
           <mc:Choice Requires="wps">
             <w:drawing>
-              <wp:anchor distT="0" distB="0" distL="114300" distR="114300" simplePos="0" relativeHeight="251698688" behindDoc="0" locked="0" layoutInCell="1" allowOverlap="1" wp14:anchorId="598B5E02" wp14:editId="69208FDD">
+              <wp:anchor distT="0" distB="0" distL="114300" distR="114300" simplePos="0" relativeHeight="251698176" behindDoc="0" locked="0" layoutInCell="1" allowOverlap="1" wp14:anchorId="598B5E02" wp14:editId="69208FDD">
                 <wp:simplePos x="0" y="0"/>
                 <wp:positionH relativeFrom="column">
                   <wp:posOffset>451485</wp:posOffset>
@@ -12511,39 +12155,7 @@
                                 <w:sz w:val="28"/>
                                 <w:szCs w:val="28"/>
                               </w:rPr>
-                              <w:t xml:space="preserve"> e NON agli </w:t>
-                            </w:r>
-                            <w:proofErr w:type="spellStart"/>
-                            <w:r>
-                              <w:rPr>
-                                <w:sz w:val="28"/>
-                                <w:szCs w:val="28"/>
-                              </w:rPr>
-                              <w:t>Interchange</w:t>
-                            </w:r>
-                            <w:proofErr w:type="spellEnd"/>
-                            <w:r>
-                              <w:rPr>
-                                <w:sz w:val="28"/>
-                                <w:szCs w:val="28"/>
-                              </w:rPr>
-                              <w:t xml:space="preserve"> </w:t>
-                            </w:r>
-                            <w:proofErr w:type="spellStart"/>
-                            <w:r>
-                              <w:rPr>
-                                <w:sz w:val="28"/>
-                                <w:szCs w:val="28"/>
-                              </w:rPr>
-                              <w:t>Damage</w:t>
-                            </w:r>
-                            <w:proofErr w:type="spellEnd"/>
-                            <w:r>
-                              <w:rPr>
-                                <w:sz w:val="28"/>
-                                <w:szCs w:val="28"/>
-                              </w:rPr>
-                              <w:t xml:space="preserve"> Report</w:t>
+                              <w:t xml:space="preserve"> e NON agli Interchange Damage Report</w:t>
                             </w:r>
                             <w:r>
                               <w:rPr>
@@ -12575,7 +12187,7 @@
           </mc:Choice>
           <mc:Fallback>
             <w:pict>
-              <v:rect w14:anchorId="598B5E02" id="Rettangolo 188" o:spid="_x0000_s1050" style="position:absolute;left:0;text-align:left;margin-left:35.55pt;margin-top:10.95pt;width:484.3pt;height:92.25pt;z-index:251698688;visibility:visible;mso-wrap-style:square;mso-width-percent:0;mso-height-percent:0;mso-wrap-distance-left:9pt;mso-wrap-distance-top:0;mso-wrap-distance-right:9pt;mso-wrap-distance-bottom:0;mso-position-horizontal:absolute;mso-position-horizontal-relative:text;mso-position-vertical:absolute;mso-position-vertical-relative:text;mso-width-percent:0;mso-height-percent:0;mso-width-relative:margin;mso-height-relative:margin;v-text-anchor:middle" o:gfxdata="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" fillcolor="#652523 [1637]" strokecolor="#bc4542 [3045]">
+              <v:rect w14:anchorId="598B5E02" id="Rettangolo 188" o:spid="_x0000_s1050" style="position:absolute;left:0;text-align:left;margin-left:35.55pt;margin-top:10.95pt;width:484.3pt;height:92.25pt;z-index:251698176;visibility:visible;mso-wrap-style:square;mso-width-percent:0;mso-height-percent:0;mso-wrap-distance-left:9pt;mso-wrap-distance-top:0;mso-wrap-distance-right:9pt;mso-wrap-distance-bottom:0;mso-position-horizontal:absolute;mso-position-horizontal-relative:text;mso-position-vertical:absolute;mso-position-vertical-relative:text;mso-width-percent:0;mso-height-percent:0;mso-width-relative:margin;mso-height-relative:margin;v-text-anchor:middle" o:gfxdata="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" fillcolor="#652523 [1637]" strokecolor="#bc4542 [3045]">
                 <v:fill color2="#ba4442 [3013]" rotate="t" angle="180" colors="0 #9b2d2a;52429f #cb3d3a;1 #ce3b37" focus="100%" type="gradient">
                   <o:fill v:ext="view" type="gradientUnscaled"/>
                 </v:fill>
@@ -12675,39 +12287,7 @@
                           <w:sz w:val="28"/>
                           <w:szCs w:val="28"/>
                         </w:rPr>
-                        <w:t xml:space="preserve"> e NON agli </w:t>
-                      </w:r>
-                      <w:proofErr w:type="spellStart"/>
-                      <w:r>
-                        <w:rPr>
-                          <w:sz w:val="28"/>
-                          <w:szCs w:val="28"/>
-                        </w:rPr>
-                        <w:t>Interchange</w:t>
-                      </w:r>
-                      <w:proofErr w:type="spellEnd"/>
-                      <w:r>
-                        <w:rPr>
-                          <w:sz w:val="28"/>
-                          <w:szCs w:val="28"/>
-                        </w:rPr>
-                        <w:t xml:space="preserve"> </w:t>
-                      </w:r>
-                      <w:proofErr w:type="spellStart"/>
-                      <w:r>
-                        <w:rPr>
-                          <w:sz w:val="28"/>
-                          <w:szCs w:val="28"/>
-                        </w:rPr>
-                        <w:t>Damage</w:t>
-                      </w:r>
-                      <w:proofErr w:type="spellEnd"/>
-                      <w:r>
-                        <w:rPr>
-                          <w:sz w:val="28"/>
-                          <w:szCs w:val="28"/>
-                        </w:rPr>
-                        <w:t xml:space="preserve"> Report</w:t>
+                        <w:t xml:space="preserve"> e NON agli Interchange Damage Report</w:t>
                       </w:r>
                       <w:r>
                         <w:rPr>
@@ -12947,7 +12527,7 @@
         <mc:AlternateContent>
           <mc:Choice Requires="wps">
             <w:drawing>
-              <wp:anchor distT="0" distB="0" distL="114300" distR="114300" simplePos="0" relativeHeight="251641344" behindDoc="0" locked="0" layoutInCell="1" allowOverlap="1" wp14:anchorId="7FD4D428" wp14:editId="213C0D4B">
+              <wp:anchor distT="0" distB="0" distL="114300" distR="114300" simplePos="0" relativeHeight="251633664" behindDoc="0" locked="0" layoutInCell="1" allowOverlap="1" wp14:anchorId="7FD4D428" wp14:editId="213C0D4B">
                 <wp:simplePos x="0" y="0"/>
                 <wp:positionH relativeFrom="column">
                   <wp:posOffset>331699</wp:posOffset>
@@ -13008,7 +12588,7 @@
           </mc:Choice>
           <mc:Fallback>
             <w:pict>
-              <v:shape w14:anchorId="08601AA6" id="Connettore 2 103" o:spid="_x0000_s1026" type="#_x0000_t32" style="position:absolute;margin-left:26.1pt;margin-top:201.3pt;width:3.6pt;height:119.55pt;flip:y;z-index:251641344;visibility:visible;mso-wrap-style:square;mso-width-percent:0;mso-height-percent:0;mso-wrap-distance-left:9pt;mso-wrap-distance-top:0;mso-wrap-distance-right:9pt;mso-wrap-distance-bottom:0;mso-position-horizontal:absolute;mso-position-horizontal-relative:text;mso-position-vertical:absolute;mso-position-vertical-relative:text;mso-width-percent:0;mso-height-percent:0;mso-width-relative:margin;mso-height-relative:margin" o:gfxdata="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" strokecolor="red">
+              <v:shape w14:anchorId="18C10C0C" id="Connettore 2 103" o:spid="_x0000_s1026" type="#_x0000_t32" style="position:absolute;margin-left:26.1pt;margin-top:201.3pt;width:3.6pt;height:119.55pt;flip:y;z-index:251633664;visibility:visible;mso-wrap-style:square;mso-width-percent:0;mso-height-percent:0;mso-wrap-distance-left:9pt;mso-wrap-distance-top:0;mso-wrap-distance-right:9pt;mso-wrap-distance-bottom:0;mso-position-horizontal:absolute;mso-position-horizontal-relative:text;mso-position-vertical:absolute;mso-position-vertical-relative:text;mso-width-percent:0;mso-height-percent:0;mso-width-relative:margin;mso-height-relative:margin" o:gfxdata="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" strokecolor="red">
                 <v:stroke endarrow="block"/>
               </v:shape>
             </w:pict>
@@ -13023,7 +12603,7 @@
         <mc:AlternateContent>
           <mc:Choice Requires="wps">
             <w:drawing>
-              <wp:anchor distT="0" distB="0" distL="114300" distR="114300" simplePos="0" relativeHeight="251660800" behindDoc="0" locked="0" layoutInCell="1" allowOverlap="1" wp14:anchorId="51F98E6D" wp14:editId="17D6C154">
+              <wp:anchor distT="0" distB="0" distL="114300" distR="114300" simplePos="0" relativeHeight="251654144" behindDoc="0" locked="0" layoutInCell="1" allowOverlap="1" wp14:anchorId="51F98E6D" wp14:editId="17D6C154">
                 <wp:simplePos x="0" y="0"/>
                 <wp:positionH relativeFrom="column">
                   <wp:posOffset>3394710</wp:posOffset>
@@ -13084,7 +12664,7 @@
           </mc:Choice>
           <mc:Fallback>
             <w:pict>
-              <v:shape w14:anchorId="0E8EAFE1" id="Connettore 2 117" o:spid="_x0000_s1026" type="#_x0000_t32" style="position:absolute;margin-left:267.3pt;margin-top:204.05pt;width:178.65pt;height:226.25pt;flip:y;z-index:251660800;visibility:visible;mso-wrap-style:square;mso-width-percent:0;mso-height-percent:0;mso-wrap-distance-left:9pt;mso-wrap-distance-top:0;mso-wrap-distance-right:9pt;mso-wrap-distance-bottom:0;mso-position-horizontal:absolute;mso-position-horizontal-relative:text;mso-position-vertical:absolute;mso-position-vertical-relative:text;mso-width-percent:0;mso-height-percent:0;mso-width-relative:margin;mso-height-relative:margin" o:gfxdata="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" strokecolor="red">
+              <v:shape w14:anchorId="7653B511" id="Connettore 2 117" o:spid="_x0000_s1026" type="#_x0000_t32" style="position:absolute;margin-left:267.3pt;margin-top:204.05pt;width:178.65pt;height:226.25pt;flip:y;z-index:251654144;visibility:visible;mso-wrap-style:square;mso-width-percent:0;mso-height-percent:0;mso-wrap-distance-left:9pt;mso-wrap-distance-top:0;mso-wrap-distance-right:9pt;mso-wrap-distance-bottom:0;mso-position-horizontal:absolute;mso-position-horizontal-relative:text;mso-position-vertical:absolute;mso-position-vertical-relative:text;mso-width-percent:0;mso-height-percent:0;mso-width-relative:margin;mso-height-relative:margin" o:gfxdata="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" strokecolor="red">
                 <v:stroke endarrow="block"/>
               </v:shape>
             </w:pict>
@@ -13099,7 +12679,7 @@
         <mc:AlternateContent>
           <mc:Choice Requires="wps">
             <w:drawing>
-              <wp:anchor distT="0" distB="0" distL="114300" distR="114300" simplePos="0" relativeHeight="251653632" behindDoc="0" locked="0" layoutInCell="1" allowOverlap="1" wp14:anchorId="7FCC2D7F" wp14:editId="24C36725">
+              <wp:anchor distT="0" distB="0" distL="114300" distR="114300" simplePos="0" relativeHeight="251645952" behindDoc="0" locked="0" layoutInCell="1" allowOverlap="1" wp14:anchorId="7FCC2D7F" wp14:editId="24C36725">
                 <wp:simplePos x="0" y="0"/>
                 <wp:positionH relativeFrom="column">
                   <wp:posOffset>2857225</wp:posOffset>
@@ -13160,7 +12740,7 @@
           </mc:Choice>
           <mc:Fallback>
             <w:pict>
-              <v:shape w14:anchorId="041BF9A5" id="Connettore 2 104" o:spid="_x0000_s1026" type="#_x0000_t32" style="position:absolute;margin-left:225pt;margin-top:175.9pt;width:158.95pt;height:225.8pt;flip:y;z-index:251653632;visibility:visible;mso-wrap-style:square;mso-width-percent:0;mso-height-percent:0;mso-wrap-distance-left:9pt;mso-wrap-distance-top:0;mso-wrap-distance-right:9pt;mso-wrap-distance-bottom:0;mso-position-horizontal:absolute;mso-position-horizontal-relative:text;mso-position-vertical:absolute;mso-position-vertical-relative:text;mso-width-percent:0;mso-height-percent:0;mso-width-relative:margin;mso-height-relative:margin" o:gfxdata="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" strokecolor="red">
+              <v:shape w14:anchorId="490C6845" id="Connettore 2 104" o:spid="_x0000_s1026" type="#_x0000_t32" style="position:absolute;margin-left:225pt;margin-top:175.9pt;width:158.95pt;height:225.8pt;flip:y;z-index:251645952;visibility:visible;mso-wrap-style:square;mso-width-percent:0;mso-height-percent:0;mso-wrap-distance-left:9pt;mso-wrap-distance-top:0;mso-wrap-distance-right:9pt;mso-wrap-distance-bottom:0;mso-position-horizontal:absolute;mso-position-horizontal-relative:text;mso-position-vertical:absolute;mso-position-vertical-relative:text;mso-width-percent:0;mso-height-percent:0;mso-width-relative:margin;mso-height-relative:margin" o:gfxdata="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" strokecolor="red">
                 <v:stroke endarrow="block"/>
               </v:shape>
             </w:pict>
@@ -13175,7 +12755,7 @@
         <mc:AlternateContent>
           <mc:Choice Requires="wps">
             <w:drawing>
-              <wp:anchor distT="0" distB="0" distL="114300" distR="114300" simplePos="0" relativeHeight="251635200" behindDoc="0" locked="0" layoutInCell="1" allowOverlap="1" wp14:anchorId="35F56571" wp14:editId="7758AFAF">
+              <wp:anchor distT="0" distB="0" distL="114300" distR="114300" simplePos="0" relativeHeight="251627520" behindDoc="0" locked="0" layoutInCell="1" allowOverlap="1" wp14:anchorId="35F56571" wp14:editId="7758AFAF">
                 <wp:simplePos x="0" y="0"/>
                 <wp:positionH relativeFrom="column">
                   <wp:posOffset>936182</wp:posOffset>
@@ -13236,7 +12816,7 @@
           </mc:Choice>
           <mc:Fallback>
             <w:pict>
-              <v:shape w14:anchorId="11EA53D6" id="Connettore 2 112" o:spid="_x0000_s1026" type="#_x0000_t32" style="position:absolute;margin-left:73.7pt;margin-top:178.25pt;width:221.45pt;height:196.25pt;flip:y;z-index:251635200;visibility:visible;mso-wrap-style:square;mso-width-percent:0;mso-height-percent:0;mso-wrap-distance-left:9pt;mso-wrap-distance-top:0;mso-wrap-distance-right:9pt;mso-wrap-distance-bottom:0;mso-position-horizontal:absolute;mso-position-horizontal-relative:text;mso-position-vertical:absolute;mso-position-vertical-relative:text;mso-width-percent:0;mso-height-percent:0;mso-width-relative:margin;mso-height-relative:margin" o:gfxdata="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" strokecolor="red">
+              <v:shape w14:anchorId="3165B28D" id="Connettore 2 112" o:spid="_x0000_s1026" type="#_x0000_t32" style="position:absolute;margin-left:73.7pt;margin-top:178.25pt;width:221.45pt;height:196.25pt;flip:y;z-index:251627520;visibility:visible;mso-wrap-style:square;mso-width-percent:0;mso-height-percent:0;mso-wrap-distance-left:9pt;mso-wrap-distance-top:0;mso-wrap-distance-right:9pt;mso-wrap-distance-bottom:0;mso-position-horizontal:absolute;mso-position-horizontal-relative:text;mso-position-vertical:absolute;mso-position-vertical-relative:text;mso-width-percent:0;mso-height-percent:0;mso-width-relative:margin;mso-height-relative:margin" o:gfxdata="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" strokecolor="red">
                 <v:stroke endarrow="block"/>
               </v:shape>
             </w:pict>
@@ -13251,7 +12831,7 @@
         <mc:AlternateContent>
           <mc:Choice Requires="wps">
             <w:drawing>
-              <wp:anchor distT="0" distB="0" distL="114300" distR="114300" simplePos="0" relativeHeight="251632128" behindDoc="0" locked="0" layoutInCell="1" allowOverlap="1" wp14:anchorId="4FA209D0" wp14:editId="2058C416">
+              <wp:anchor distT="0" distB="0" distL="114300" distR="114300" simplePos="0" relativeHeight="251625472" behindDoc="0" locked="0" layoutInCell="1" allowOverlap="1" wp14:anchorId="4FA209D0" wp14:editId="2058C416">
                 <wp:simplePos x="0" y="0"/>
                 <wp:positionH relativeFrom="column">
                   <wp:posOffset>650876</wp:posOffset>
@@ -13312,7 +12892,7 @@
           </mc:Choice>
           <mc:Fallback>
             <w:pict>
-              <v:shape w14:anchorId="0BD8DB75" id="Connettore 2 140" o:spid="_x0000_s1026" type="#_x0000_t32" style="position:absolute;margin-left:51.25pt;margin-top:106.9pt;width:3.6pt;height:240.45pt;flip:y;z-index:251632128;visibility:visible;mso-wrap-style:square;mso-width-percent:0;mso-height-percent:0;mso-wrap-distance-left:9pt;mso-wrap-distance-top:0;mso-wrap-distance-right:9pt;mso-wrap-distance-bottom:0;mso-position-horizontal:absolute;mso-position-horizontal-relative:text;mso-position-vertical:absolute;mso-position-vertical-relative:text;mso-width-percent:0;mso-height-percent:0;mso-width-relative:margin;mso-height-relative:margin" o:gfxdata="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" strokecolor="red">
+              <v:shape w14:anchorId="0D04968F" id="Connettore 2 140" o:spid="_x0000_s1026" type="#_x0000_t32" style="position:absolute;margin-left:51.25pt;margin-top:106.9pt;width:3.6pt;height:240.45pt;flip:y;z-index:251625472;visibility:visible;mso-wrap-style:square;mso-width-percent:0;mso-height-percent:0;mso-wrap-distance-left:9pt;mso-wrap-distance-top:0;mso-wrap-distance-right:9pt;mso-wrap-distance-bottom:0;mso-position-horizontal:absolute;mso-position-horizontal-relative:text;mso-position-vertical:absolute;mso-position-vertical-relative:text;mso-width-percent:0;mso-height-percent:0;mso-width-relative:margin;mso-height-relative:margin" o:gfxdata="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" strokecolor="red">
                 <v:stroke endarrow="block"/>
               </v:shape>
             </w:pict>
@@ -13380,7 +12960,7 @@
         <mc:AlternateContent>
           <mc:Choice Requires="wps">
             <w:drawing>
-              <wp:anchor distT="0" distB="0" distL="114300" distR="114300" simplePos="0" relativeHeight="251636224" behindDoc="0" locked="0" layoutInCell="1" allowOverlap="1" wp14:anchorId="5C3DB033" wp14:editId="7E5024AC">
+              <wp:anchor distT="0" distB="0" distL="114300" distR="114300" simplePos="0" relativeHeight="251628544" behindDoc="0" locked="0" layoutInCell="1" allowOverlap="1" wp14:anchorId="5C3DB033" wp14:editId="7E5024AC">
                 <wp:simplePos x="0" y="0"/>
                 <wp:positionH relativeFrom="column">
                   <wp:posOffset>25527</wp:posOffset>
@@ -13471,19 +13051,11 @@
                             </w:r>
                           </w:p>
                           <w:p>
-                            <w:proofErr w:type="spellStart"/>
                             <w:r>
                               <w:rPr>
                                 <w:b/>
                               </w:rPr>
-                              <w:t>StandBy</w:t>
-                            </w:r>
-                            <w:proofErr w:type="spellEnd"/>
-                            <w:r>
-                              <w:rPr>
-                                <w:b/>
-                              </w:rPr>
-                              <w:t xml:space="preserve"> </w:t>
+                              <w:t xml:space="preserve">StandBy </w:t>
                             </w:r>
                             <w:r>
                               <w:t>(per tenere in sospeso una perizia da completare)</w:t>
@@ -13511,7 +13083,7 @@
           </mc:Choice>
           <mc:Fallback>
             <w:pict>
-              <v:rect w14:anchorId="5C3DB033" id="Rettangolo 102" o:spid="_x0000_s1051" style="position:absolute;left:0;text-align:left;margin-left:2pt;margin-top:4.15pt;width:482.65pt;height:138.8pt;z-index:251636224;visibility:visible;mso-wrap-style:square;mso-width-percent:0;mso-height-percent:0;mso-wrap-distance-left:9pt;mso-wrap-distance-top:0;mso-wrap-distance-right:9pt;mso-wrap-distance-bottom:0;mso-position-horizontal:absolute;mso-position-horizontal-relative:text;mso-position-vertical:absolute;mso-position-vertical-relative:text;mso-width-percent:0;mso-height-percent:0;mso-width-relative:margin;mso-height-relative:margin;v-text-anchor:middle" o:gfxdata="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" fillcolor="#4f81bd [3204]" strokecolor="#243f60 [1604]" strokeweight="2pt">
+              <v:rect w14:anchorId="5C3DB033" id="Rettangolo 102" o:spid="_x0000_s1051" style="position:absolute;left:0;text-align:left;margin-left:2pt;margin-top:4.15pt;width:482.65pt;height:138.8pt;z-index:251628544;visibility:visible;mso-wrap-style:square;mso-width-percent:0;mso-height-percent:0;mso-wrap-distance-left:9pt;mso-wrap-distance-top:0;mso-wrap-distance-right:9pt;mso-wrap-distance-bottom:0;mso-position-horizontal:absolute;mso-position-horizontal-relative:text;mso-position-vertical:absolute;mso-position-vertical-relative:text;mso-width-percent:0;mso-height-percent:0;mso-width-relative:margin;mso-height-relative:margin;v-text-anchor:middle" o:gfxdata="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" fillcolor="#4f81bd [3204]" strokecolor="#243f60 [1604]" strokeweight="2pt">
                 <v:textbox>
                   <w:txbxContent>
                     <w:p>
@@ -13561,19 +13133,11 @@
                       </w:r>
                     </w:p>
                     <w:p>
-                      <w:proofErr w:type="spellStart"/>
                       <w:r>
                         <w:rPr>
                           <w:b/>
                         </w:rPr>
-                        <w:t>StandBy</w:t>
-                      </w:r>
-                      <w:proofErr w:type="spellEnd"/>
-                      <w:r>
-                        <w:rPr>
-                          <w:b/>
-                        </w:rPr>
-                        <w:t xml:space="preserve"> </w:t>
+                        <w:t xml:space="preserve">StandBy </w:t>
                       </w:r>
                       <w:r>
                         <w:t>(per tenere in sospeso una perizia da completare)</w:t>
@@ -13673,7 +13237,7 @@
         <mc:AlternateContent>
           <mc:Choice Requires="wps">
             <w:drawing>
-              <wp:anchor distT="0" distB="0" distL="114300" distR="114300" simplePos="0" relativeHeight="251662848" behindDoc="0" locked="0" layoutInCell="1" allowOverlap="1" wp14:anchorId="6F126015" wp14:editId="26AD58C0">
+              <wp:anchor distT="0" distB="0" distL="114300" distR="114300" simplePos="0" relativeHeight="251658240" behindDoc="0" locked="0" layoutInCell="1" allowOverlap="1" wp14:anchorId="6F126015" wp14:editId="26AD58C0">
                 <wp:simplePos x="0" y="0"/>
                 <wp:positionH relativeFrom="column">
                   <wp:posOffset>1527810</wp:posOffset>
@@ -13731,7 +13295,7 @@
           </mc:Choice>
           <mc:Fallback>
             <w:pict>
-              <v:shape w14:anchorId="2CDA6E5A" id="Connettore 2 17" o:spid="_x0000_s1026" type="#_x0000_t32" style="position:absolute;margin-left:120.3pt;margin-top:11.5pt;width:228pt;height:159pt;flip:x;z-index:251662848;visibility:visible;mso-wrap-style:square;mso-width-percent:0;mso-height-percent:0;mso-wrap-distance-left:9pt;mso-wrap-distance-top:0;mso-wrap-distance-right:9pt;mso-wrap-distance-bottom:0;mso-position-horizontal:absolute;mso-position-horizontal-relative:text;mso-position-vertical:absolute;mso-position-vertical-relative:text;mso-width-percent:0;mso-height-percent:0;mso-width-relative:margin;mso-height-relative:margin" o:gfxdata="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" strokecolor="#4579b8 [3044]">
+              <v:shape w14:anchorId="4A3C351D" id="Connettore 2 17" o:spid="_x0000_s1026" type="#_x0000_t32" style="position:absolute;margin-left:120.3pt;margin-top:11.5pt;width:228pt;height:159pt;flip:x;z-index:251658240;visibility:visible;mso-wrap-style:square;mso-width-percent:0;mso-height-percent:0;mso-wrap-distance-left:9pt;mso-wrap-distance-top:0;mso-wrap-distance-right:9pt;mso-wrap-distance-bottom:0;mso-position-horizontal:absolute;mso-position-horizontal-relative:text;mso-position-vertical:absolute;mso-position-vertical-relative:text;mso-width-percent:0;mso-height-percent:0;mso-width-relative:margin;mso-height-relative:margin" o:gfxdata="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" strokecolor="#4579b8 [3044]">
                 <v:stroke endarrow="block"/>
               </v:shape>
             </w:pict>
@@ -13745,7 +13309,7 @@
         <mc:AlternateContent>
           <mc:Choice Requires="wps">
             <w:drawing>
-              <wp:anchor distT="0" distB="0" distL="114300" distR="114300" simplePos="0" relativeHeight="251664896" behindDoc="0" locked="0" layoutInCell="1" allowOverlap="1" wp14:anchorId="31484E5F" wp14:editId="683BF075">
+              <wp:anchor distT="0" distB="0" distL="114300" distR="114300" simplePos="0" relativeHeight="251661312" behindDoc="0" locked="0" layoutInCell="1" allowOverlap="1" wp14:anchorId="31484E5F" wp14:editId="683BF075">
                 <wp:simplePos x="0" y="0"/>
                 <wp:positionH relativeFrom="column">
                   <wp:posOffset>1946909</wp:posOffset>
@@ -13803,7 +13367,7 @@
           </mc:Choice>
           <mc:Fallback>
             <w:pict>
-              <v:shape w14:anchorId="18EC3934" id="Connettore 2 18" o:spid="_x0000_s1026" type="#_x0000_t32" style="position:absolute;margin-left:153.3pt;margin-top:13pt;width:286.5pt;height:186.75pt;flip:x;z-index:251664896;visibility:visible;mso-wrap-style:square;mso-width-percent:0;mso-height-percent:0;mso-wrap-distance-left:9pt;mso-wrap-distance-top:0;mso-wrap-distance-right:9pt;mso-wrap-distance-bottom:0;mso-position-horizontal:absolute;mso-position-horizontal-relative:text;mso-position-vertical:absolute;mso-position-vertical-relative:text;mso-width-percent:0;mso-height-percent:0;mso-width-relative:margin;mso-height-relative:margin" o:gfxdata="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" strokecolor="#4579b8 [3044]">
+              <v:shape w14:anchorId="506068B2" id="Connettore 2 18" o:spid="_x0000_s1026" type="#_x0000_t32" style="position:absolute;margin-left:153.3pt;margin-top:13pt;width:286.5pt;height:186.75pt;flip:x;z-index:251661312;visibility:visible;mso-wrap-style:square;mso-width-percent:0;mso-height-percent:0;mso-wrap-distance-left:9pt;mso-wrap-distance-top:0;mso-wrap-distance-right:9pt;mso-wrap-distance-bottom:0;mso-position-horizontal:absolute;mso-position-horizontal-relative:text;mso-position-vertical:absolute;mso-position-vertical-relative:text;mso-width-percent:0;mso-height-percent:0;mso-width-relative:margin;mso-height-relative:margin" o:gfxdata="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" strokecolor="#4579b8 [3044]">
                 <v:stroke endarrow="block"/>
               </v:shape>
             </w:pict>
@@ -13955,16 +13519,16 @@
         <mc:AlternateContent>
           <mc:Choice Requires="wps">
             <w:drawing>
-              <wp:anchor distT="0" distB="0" distL="114300" distR="114300" simplePos="0" relativeHeight="251712000" behindDoc="0" locked="0" layoutInCell="1" allowOverlap="1" wp14:anchorId="36F56D7A" wp14:editId="5FE19CEE">
+              <wp:anchor distT="0" distB="0" distL="114300" distR="114300" simplePos="0" relativeHeight="251707392" behindDoc="0" locked="0" layoutInCell="1" allowOverlap="1" wp14:anchorId="36F56D7A" wp14:editId="27DAE124">
                 <wp:simplePos x="0" y="0"/>
                 <wp:positionH relativeFrom="column">
-                  <wp:posOffset>4175760</wp:posOffset>
+                  <wp:posOffset>3099435</wp:posOffset>
                 </wp:positionH>
                 <wp:positionV relativeFrom="paragraph">
-                  <wp:posOffset>137160</wp:posOffset>
+                  <wp:posOffset>137159</wp:posOffset>
                 </wp:positionV>
-                <wp:extent cx="266700" cy="3562350"/>
-                <wp:effectExtent l="76200" t="0" r="19050" b="57150"/>
+                <wp:extent cx="1343025" cy="3743325"/>
+                <wp:effectExtent l="38100" t="0" r="28575" b="47625"/>
                 <wp:wrapNone/>
                 <wp:docPr id="43" name="Connettore 2 43"/>
                 <wp:cNvGraphicFramePr/>
@@ -13975,7 +13539,87 @@
                       <wps:spPr>
                         <a:xfrm flipH="1">
                           <a:off x="0" y="0"/>
-                          <a:ext cx="266700" cy="3562350"/>
+                          <a:ext cx="1343025" cy="3743325"/>
+                        </a:xfrm>
+                        <a:prstGeom prst="straightConnector1">
+                          <a:avLst/>
+                        </a:prstGeom>
+                        <a:ln>
+                          <a:tailEnd type="triangle"/>
+                        </a:ln>
+                      </wps:spPr>
+                      <wps:style>
+                        <a:lnRef idx="1">
+                          <a:schemeClr val="accent1"/>
+                        </a:lnRef>
+                        <a:fillRef idx="0">
+                          <a:schemeClr val="accent1"/>
+                        </a:fillRef>
+                        <a:effectRef idx="0">
+                          <a:schemeClr val="accent1"/>
+                        </a:effectRef>
+                        <a:fontRef idx="minor">
+                          <a:schemeClr val="tx1"/>
+                        </a:fontRef>
+                      </wps:style>
+                      <wps:bodyPr/>
+                    </wps:wsp>
+                  </a:graphicData>
+                </a:graphic>
+                <wp14:sizeRelH relativeFrom="margin">
+                  <wp14:pctWidth>0</wp14:pctWidth>
+                </wp14:sizeRelH>
+                <wp14:sizeRelV relativeFrom="margin">
+                  <wp14:pctHeight>0</wp14:pctHeight>
+                </wp14:sizeRelV>
+              </wp:anchor>
+            </w:drawing>
+          </mc:Choice>
+          <mc:Fallback>
+            <w:pict>
+              <v:shape w14:anchorId="2C76C284" id="Connettore 2 43" o:spid="_x0000_s1026" type="#_x0000_t32" style="position:absolute;margin-left:244.05pt;margin-top:10.8pt;width:105.75pt;height:294.75pt;flip:x;z-index:251707392;visibility:visible;mso-wrap-style:square;mso-width-percent:0;mso-height-percent:0;mso-wrap-distance-left:9pt;mso-wrap-distance-top:0;mso-wrap-distance-right:9pt;mso-wrap-distance-bottom:0;mso-position-horizontal:absolute;mso-position-horizontal-relative:text;mso-position-vertical:absolute;mso-position-vertical-relative:text;mso-width-percent:0;mso-height-percent:0;mso-width-relative:margin;mso-height-relative:margin" o:gfxdata="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" strokecolor="#4579b8 [3044]">
+                <v:stroke endarrow="block"/>
+              </v:shape>
+            </w:pict>
+          </mc:Fallback>
+        </mc:AlternateContent>
+      </w:r>
+      <w:r>
+        <w:t>La perizia in standby è segnalata con alert anche in fase di modifica.</w:t>
+      </w:r>
+    </w:p>
+    <w:p>
+      <w:pPr>
+        <w:pStyle w:val="Paragrafoelenco"/>
+      </w:pPr>
+      <w:r>
+        <w:rPr>
+          <w:noProof/>
+        </w:rPr>
+        <mc:AlternateContent>
+          <mc:Choice Requires="wps">
+            <w:drawing>
+              <wp:anchor distT="0" distB="0" distL="114300" distR="114300" simplePos="0" relativeHeight="251708416" behindDoc="0" locked="0" layoutInCell="1" allowOverlap="1" wp14:anchorId="108758F9" wp14:editId="71EC0971">
+                <wp:simplePos x="0" y="0"/>
+                <wp:positionH relativeFrom="column">
+                  <wp:posOffset>3528060</wp:posOffset>
+                </wp:positionH>
+                <wp:positionV relativeFrom="paragraph">
+                  <wp:posOffset>113029</wp:posOffset>
+                </wp:positionV>
+                <wp:extent cx="400050" cy="3971925"/>
+                <wp:effectExtent l="0" t="0" r="76200" b="47625"/>
+                <wp:wrapNone/>
+                <wp:docPr id="28" name="Connettore 2 28"/>
+                <wp:cNvGraphicFramePr/>
+                <a:graphic xmlns:a="http://schemas.openxmlformats.org/drawingml/2006/main">
+                  <a:graphicData uri="http://schemas.microsoft.com/office/word/2010/wordprocessingShape">
+                    <wps:wsp>
+                      <wps:cNvCnPr/>
+                      <wps:spPr>
+                        <a:xfrm>
+                          <a:off x="0" y="0"/>
+                          <a:ext cx="400050" cy="3971925"/>
                         </a:xfrm>
                         <a:prstGeom prst="straightConnector1">
                           <a:avLst/>
@@ -14007,21 +13651,21 @@
           </mc:Choice>
           <mc:Fallback>
             <w:pict>
-              <v:shape w14:anchorId="3F03E8DA" id="Connettore 2 43" o:spid="_x0000_s1026" type="#_x0000_t32" style="position:absolute;margin-left:328.8pt;margin-top:10.8pt;width:21pt;height:280.5pt;flip:x;z-index:251712000;visibility:visible;mso-wrap-style:square;mso-wrap-distance-left:9pt;mso-wrap-distance-top:0;mso-wrap-distance-right:9pt;mso-wrap-distance-bottom:0;mso-position-horizontal:absolute;mso-position-horizontal-relative:text;mso-position-vertical:absolute;mso-position-vertical-relative:text" o:gfxdata="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" strokecolor="#4579b8 [3044]">
+              <v:shape w14:anchorId="53919EFE" id="Connettore 2 28" o:spid="_x0000_s1026" type="#_x0000_t32" style="position:absolute;margin-left:277.8pt;margin-top:8.9pt;width:31.5pt;height:312.75pt;z-index:251708416;visibility:visible;mso-wrap-style:square;mso-wrap-distance-left:9pt;mso-wrap-distance-top:0;mso-wrap-distance-right:9pt;mso-wrap-distance-bottom:0;mso-position-horizontal:absolute;mso-position-horizontal-relative:text;mso-position-vertical:absolute;mso-position-vertical-relative:text" o:gfxdata="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" strokecolor="#4579b8 [3044]">
                 <v:stroke endarrow="block"/>
               </v:shape>
             </w:pict>
           </mc:Fallback>
         </mc:AlternateContent>
       </w:r>
-      <w:r>
-        <w:t>La perizia in standby è segnalata con alert anche in fase di modifica.</w:t>
-      </w:r>
-    </w:p>
-    <w:p>
-      <w:pPr>
-        <w:pStyle w:val="Paragrafoelenco"/>
-      </w:pPr>
+      <w:proofErr w:type="gramStart"/>
+      <w:r>
+        <w:t>E’</w:t>
+      </w:r>
+      <w:proofErr w:type="gramEnd"/>
+      <w:r>
+        <w:t xml:space="preserve"> possibile rimuovere lo stato standby cliccando qui</w:t>
+      </w:r>
     </w:p>
     <w:p>
       <w:pPr>
@@ -14032,10 +13676,10 @@
           <w:noProof/>
         </w:rPr>
         <w:drawing>
-          <wp:inline distT="0" distB="0" distL="0" distR="0" wp14:anchorId="5BC8060B" wp14:editId="239CB4E1">
-            <wp:extent cx="4781550" cy="7200900"/>
-            <wp:effectExtent l="0" t="0" r="0" b="0"/>
-            <wp:docPr id="42" name="Immagine 42" descr="Immagine che contiene testo&#10;&#10;Descrizione generata automaticamente"/>
+          <wp:inline distT="0" distB="0" distL="0" distR="0" wp14:anchorId="10424986" wp14:editId="5A0B625C">
+            <wp:extent cx="4781550" cy="7153275"/>
+            <wp:effectExtent l="0" t="0" r="0" b="9525"/>
+            <wp:docPr id="10" name="Immagine 10"/>
             <wp:cNvGraphicFramePr>
               <a:graphicFrameLocks xmlns:a="http://schemas.openxmlformats.org/drawingml/2006/main" noChangeAspect="1"/>
             </wp:cNvGraphicFramePr>
@@ -14043,7 +13687,7 @@
               <a:graphicData uri="http://schemas.openxmlformats.org/drawingml/2006/picture">
                 <pic:pic xmlns:pic="http://schemas.openxmlformats.org/drawingml/2006/picture">
                   <pic:nvPicPr>
-                    <pic:cNvPr id="42" name="Immagine 42" descr="Immagine che contiene testo&#10;&#10;Descrizione generata automaticamente"/>
+                    <pic:cNvPr id="1" name=""/>
                     <pic:cNvPicPr/>
                   </pic:nvPicPr>
                   <pic:blipFill>
@@ -14055,7 +13699,7 @@
                   <pic:spPr>
                     <a:xfrm>
                       <a:off x="0" y="0"/>
-                      <a:ext cx="4781550" cy="7200900"/>
+                      <a:ext cx="4781550" cy="7153275"/>
                     </a:xfrm>
                     <a:prstGeom prst="rect">
                       <a:avLst/>
@@ -14127,11 +13771,6 @@
       <w:pPr>
         <w:pStyle w:val="Paragrafoelenco"/>
       </w:pPr>
-    </w:p>
-    <w:p>
-      <w:pPr>
-        <w:pStyle w:val="Paragrafoelenco"/>
-      </w:pPr>
       <w:r>
         <w:rPr>
           <w:noProof/>
@@ -14139,7 +13778,7 @@
         <mc:AlternateContent>
           <mc:Choice Requires="wps">
             <w:drawing>
-              <wp:anchor distT="0" distB="0" distL="114300" distR="114300" simplePos="0" relativeHeight="251706880" behindDoc="0" locked="0" layoutInCell="1" allowOverlap="1" wp14:anchorId="2ED4C993" wp14:editId="79D050FC">
+              <wp:anchor distT="0" distB="0" distL="114300" distR="114300" simplePos="0" relativeHeight="251704320" behindDoc="0" locked="0" layoutInCell="1" allowOverlap="1" wp14:anchorId="2ED4C993" wp14:editId="79D050FC">
                 <wp:simplePos x="0" y="0"/>
                 <wp:positionH relativeFrom="column">
                   <wp:posOffset>2613660</wp:posOffset>
@@ -14191,7 +13830,7 @@
           </mc:Choice>
           <mc:Fallback>
             <w:pict>
-              <v:shape w14:anchorId="5A4BDBE0" id="Connettore 2 21" o:spid="_x0000_s1026" type="#_x0000_t32" style="position:absolute;margin-left:205.8pt;margin-top:14.55pt;width:162pt;height:182.25pt;flip:x;z-index:251706880;visibility:visible;mso-wrap-style:square;mso-wrap-distance-left:9pt;mso-wrap-distance-top:0;mso-wrap-distance-right:9pt;mso-wrap-distance-bottom:0;mso-position-horizontal:absolute;mso-position-horizontal-relative:text;mso-position-vertical:absolute;mso-position-vertical-relative:text" o:gfxdata="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" strokecolor="#4579b8 [3044]">
+              <v:shape w14:anchorId="1EED19B7" id="Connettore 2 21" o:spid="_x0000_s1026" type="#_x0000_t32" style="position:absolute;margin-left:205.8pt;margin-top:14.55pt;width:162pt;height:182.25pt;flip:x;z-index:251704320;visibility:visible;mso-wrap-style:square;mso-wrap-distance-left:9pt;mso-wrap-distance-top:0;mso-wrap-distance-right:9pt;mso-wrap-distance-bottom:0;mso-position-horizontal:absolute;mso-position-horizontal-relative:text;mso-position-vertical:absolute;mso-position-vertical-relative:text" o:gfxdata="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" strokecolor="#4579b8 [3044]">
                 <v:stroke endarrow="block"/>
               </v:shape>
             </w:pict>
@@ -14218,7 +13857,7 @@
         <mc:AlternateContent>
           <mc:Choice Requires="wps">
             <w:drawing>
-              <wp:anchor distT="0" distB="0" distL="114300" distR="114300" simplePos="0" relativeHeight="251707904" behindDoc="0" locked="0" layoutInCell="1" allowOverlap="1" wp14:anchorId="5BC61BBC" wp14:editId="5511F7AE">
+              <wp:anchor distT="0" distB="0" distL="114300" distR="114300" simplePos="0" relativeHeight="251705344" behindDoc="0" locked="0" layoutInCell="1" allowOverlap="1" wp14:anchorId="5BC61BBC" wp14:editId="5511F7AE">
                 <wp:simplePos x="0" y="0"/>
                 <wp:positionH relativeFrom="column">
                   <wp:posOffset>1908810</wp:posOffset>
@@ -14270,7 +13909,7 @@
           </mc:Choice>
           <mc:Fallback>
             <w:pict>
-              <v:shape w14:anchorId="0835A454" id="Connettore 2 22" o:spid="_x0000_s1026" type="#_x0000_t32" style="position:absolute;margin-left:150.3pt;margin-top:139.7pt;width:108.75pt;height:231.75pt;flip:x y;z-index:251707904;visibility:visible;mso-wrap-style:square;mso-wrap-distance-left:9pt;mso-wrap-distance-top:0;mso-wrap-distance-right:9pt;mso-wrap-distance-bottom:0;mso-position-horizontal:absolute;mso-position-horizontal-relative:text;mso-position-vertical:absolute;mso-position-vertical-relative:text" o:gfxdata="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" strokecolor="#4579b8 [3044]">
+              <v:shape w14:anchorId="410EB69D" id="Connettore 2 22" o:spid="_x0000_s1026" type="#_x0000_t32" style="position:absolute;margin-left:150.3pt;margin-top:139.7pt;width:108.75pt;height:231.75pt;flip:x y;z-index:251705344;visibility:visible;mso-wrap-style:square;mso-wrap-distance-left:9pt;mso-wrap-distance-top:0;mso-wrap-distance-right:9pt;mso-wrap-distance-bottom:0;mso-position-horizontal:absolute;mso-position-horizontal-relative:text;mso-position-vertical:absolute;mso-position-vertical-relative:text" o:gfxdata="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" strokecolor="#4579b8 [3044]">
                 <v:stroke endarrow="block"/>
               </v:shape>
             </w:pict>
@@ -14414,6 +14053,16 @@
       <w:pPr>
         <w:pStyle w:val="Paragrafoelenco"/>
       </w:pPr>
+    </w:p>
+    <w:p>
+      <w:pPr>
+        <w:pStyle w:val="Paragrafoelenco"/>
+      </w:pPr>
+    </w:p>
+    <w:p>
+      <w:pPr>
+        <w:pStyle w:val="Paragrafoelenco"/>
+      </w:pPr>
       <w:r>
         <w:rPr>
           <w:noProof/>
@@ -14422,7 +14071,7 @@
         <mc:AlternateContent>
           <mc:Choice Requires="wps">
             <w:drawing>
-              <wp:anchor distT="0" distB="0" distL="114300" distR="114300" simplePos="0" relativeHeight="251708928" behindDoc="0" locked="0" layoutInCell="1" allowOverlap="1" wp14:anchorId="3C732D88" wp14:editId="7E0BE75E">
+              <wp:anchor distT="0" distB="0" distL="114300" distR="114300" simplePos="0" relativeHeight="251706368" behindDoc="0" locked="0" layoutInCell="1" allowOverlap="1" wp14:anchorId="3C732D88" wp14:editId="7E0BE75E">
                 <wp:simplePos x="0" y="0"/>
                 <wp:positionH relativeFrom="column">
                   <wp:posOffset>5466025</wp:posOffset>
@@ -14474,7 +14123,7 @@
           </mc:Choice>
           <mc:Fallback>
             <w:pict>
-              <v:shape w14:anchorId="70EE072C" id="Connettore 2 25" o:spid="_x0000_s1026" type="#_x0000_t32" style="position:absolute;margin-left:430.4pt;margin-top:25.4pt;width:66.35pt;height:135.25pt;z-index:251708928;visibility:visible;mso-wrap-style:square;mso-wrap-distance-left:9pt;mso-wrap-distance-top:0;mso-wrap-distance-right:9pt;mso-wrap-distance-bottom:0;mso-position-horizontal:absolute;mso-position-horizontal-relative:text;mso-position-vertical:absolute;mso-position-vertical-relative:text" o:gfxdata="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" strokecolor="#4579b8 [3044]">
+              <v:shape w14:anchorId="4086710B" id="Connettore 2 25" o:spid="_x0000_s1026" type="#_x0000_t32" style="position:absolute;margin-left:430.4pt;margin-top:25.4pt;width:66.35pt;height:135.25pt;z-index:251706368;visibility:visible;mso-wrap-style:square;mso-wrap-distance-left:9pt;mso-wrap-distance-top:0;mso-wrap-distance-right:9pt;mso-wrap-distance-bottom:0;mso-position-horizontal:absolute;mso-position-horizontal-relative:text;mso-position-vertical:absolute;mso-position-vertical-relative:text" o:gfxdata="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" strokecolor="#4579b8 [3044]">
                 <v:stroke endarrow="block"/>
               </v:shape>
             </w:pict>
@@ -14821,7 +14470,7 @@
         <mc:AlternateContent>
           <mc:Choice Requires="wps">
             <w:drawing>
-              <wp:anchor distT="0" distB="0" distL="114300" distR="114300" simplePos="0" relativeHeight="251612672" behindDoc="0" locked="0" layoutInCell="1" allowOverlap="1" wp14:anchorId="17713581" wp14:editId="639BC5DB">
+              <wp:anchor distT="0" distB="0" distL="114300" distR="114300" simplePos="0" relativeHeight="251609088" behindDoc="0" locked="0" layoutInCell="1" allowOverlap="1" wp14:anchorId="17713581" wp14:editId="639BC5DB">
                 <wp:simplePos x="0" y="0"/>
                 <wp:positionH relativeFrom="column">
                   <wp:posOffset>5307330</wp:posOffset>
@@ -15040,7 +14689,7 @@
           </mc:Choice>
           <mc:Fallback>
             <w:pict>
-              <v:rect w14:anchorId="17713581" id="Rettangolo 86" o:spid="_x0000_s1052" style="position:absolute;margin-left:417.9pt;margin-top:193.75pt;width:108pt;height:392.85pt;z-index:251612672;visibility:visible;mso-wrap-style:square;mso-width-percent:0;mso-height-percent:0;mso-wrap-distance-left:9pt;mso-wrap-distance-top:0;mso-wrap-distance-right:9pt;mso-wrap-distance-bottom:0;mso-position-horizontal:absolute;mso-position-horizontal-relative:text;mso-position-vertical:absolute;mso-position-vertical-relative:text;mso-width-percent:0;mso-height-percent:0;mso-width-relative:margin;mso-height-relative:margin;v-text-anchor:middle" o:gfxdata="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" fillcolor="#4f81bd" strokecolor="#385d8a" strokeweight="2pt">
+              <v:rect w14:anchorId="17713581" id="Rettangolo 86" o:spid="_x0000_s1052" style="position:absolute;margin-left:417.9pt;margin-top:193.75pt;width:108pt;height:392.85pt;z-index:251609088;visibility:visible;mso-wrap-style:square;mso-width-percent:0;mso-height-percent:0;mso-wrap-distance-left:9pt;mso-wrap-distance-top:0;mso-wrap-distance-right:9pt;mso-wrap-distance-bottom:0;mso-position-horizontal:absolute;mso-position-horizontal-relative:text;mso-position-vertical:absolute;mso-position-vertical-relative:text;mso-width-percent:0;mso-height-percent:0;mso-width-relative:margin;mso-height-relative:margin;v-text-anchor:middle" o:gfxdata="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" fillcolor="#4f81bd" strokecolor="#385d8a" strokeweight="2pt">
                 <v:textbox>
                   <w:txbxContent>
                     <w:p>
@@ -15215,7 +14864,7 @@
         <mc:AlternateContent>
           <mc:Choice Requires="wps">
             <w:drawing>
-              <wp:anchor distT="0" distB="0" distL="114300" distR="114300" simplePos="0" relativeHeight="251611648" behindDoc="0" locked="0" layoutInCell="1" allowOverlap="1" wp14:anchorId="445C4CB9" wp14:editId="6A0247A2">
+              <wp:anchor distT="0" distB="0" distL="114300" distR="114300" simplePos="0" relativeHeight="251608064" behindDoc="0" locked="0" layoutInCell="1" allowOverlap="1" wp14:anchorId="445C4CB9" wp14:editId="6A0247A2">
                 <wp:simplePos x="0" y="0"/>
                 <wp:positionH relativeFrom="column">
                   <wp:posOffset>718184</wp:posOffset>
@@ -15276,7 +14925,7 @@
           </mc:Choice>
           <mc:Fallback>
             <w:pict>
-              <v:shape w14:anchorId="1A9DE6FA" id="Connettore 2 82" o:spid="_x0000_s1026" type="#_x0000_t32" style="position:absolute;margin-left:56.55pt;margin-top:55.25pt;width:375.75pt;height:3.6pt;flip:x;z-index:251611648;visibility:visible;mso-wrap-style:square;mso-width-percent:0;mso-height-percent:0;mso-wrap-distance-left:9pt;mso-wrap-distance-top:0;mso-wrap-distance-right:9pt;mso-wrap-distance-bottom:0;mso-position-horizontal:absolute;mso-position-horizontal-relative:text;mso-position-vertical:absolute;mso-position-vertical-relative:text;mso-width-percent:0;mso-height-percent:0;mso-width-relative:margin;mso-height-relative:margin" o:gfxdata="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" strokecolor="red">
+              <v:shape w14:anchorId="492CCF33" id="Connettore 2 82" o:spid="_x0000_s1026" type="#_x0000_t32" style="position:absolute;margin-left:56.55pt;margin-top:55.25pt;width:375.75pt;height:3.6pt;flip:x;z-index:251608064;visibility:visible;mso-wrap-style:square;mso-width-percent:0;mso-height-percent:0;mso-wrap-distance-left:9pt;mso-wrap-distance-top:0;mso-wrap-distance-right:9pt;mso-wrap-distance-bottom:0;mso-position-horizontal:absolute;mso-position-horizontal-relative:text;mso-position-vertical:absolute;mso-position-vertical-relative:text;mso-width-percent:0;mso-height-percent:0;mso-width-relative:margin;mso-height-relative:margin" o:gfxdata="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" strokecolor="red">
                 <v:stroke endarrow="block"/>
               </v:shape>
             </w:pict>
@@ -15291,7 +14940,7 @@
         <mc:AlternateContent>
           <mc:Choice Requires="wps">
             <w:drawing>
-              <wp:anchor distT="0" distB="0" distL="114300" distR="114300" simplePos="0" relativeHeight="251665920" behindDoc="0" locked="0" layoutInCell="1" allowOverlap="1" wp14:anchorId="369DE890" wp14:editId="74831353">
+              <wp:anchor distT="0" distB="0" distL="114300" distR="114300" simplePos="0" relativeHeight="251662336" behindDoc="0" locked="0" layoutInCell="1" allowOverlap="1" wp14:anchorId="369DE890" wp14:editId="74831353">
                 <wp:simplePos x="0" y="0"/>
                 <wp:positionH relativeFrom="column">
                   <wp:posOffset>1632585</wp:posOffset>
@@ -15352,7 +15001,7 @@
           </mc:Choice>
           <mc:Fallback>
             <w:pict>
-              <v:shape w14:anchorId="6399F6DE" id="Connettore 2 83" o:spid="_x0000_s1026" type="#_x0000_t32" style="position:absolute;margin-left:128.55pt;margin-top:96.5pt;width:307.2pt;height:17.25pt;flip:x y;z-index:251665920;visibility:visible;mso-wrap-style:square;mso-width-percent:0;mso-height-percent:0;mso-wrap-distance-left:9pt;mso-wrap-distance-top:0;mso-wrap-distance-right:9pt;mso-wrap-distance-bottom:0;mso-position-horizontal:absolute;mso-position-horizontal-relative:text;mso-position-vertical:absolute;mso-position-vertical-relative:text;mso-width-percent:0;mso-height-percent:0;mso-width-relative:margin;mso-height-relative:margin" o:gfxdata="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" strokecolor="red">
+              <v:shape w14:anchorId="076F6B8C" id="Connettore 2 83" o:spid="_x0000_s1026" type="#_x0000_t32" style="position:absolute;margin-left:128.55pt;margin-top:96.5pt;width:307.2pt;height:17.25pt;flip:x y;z-index:251662336;visibility:visible;mso-wrap-style:square;mso-width-percent:0;mso-height-percent:0;mso-wrap-distance-left:9pt;mso-wrap-distance-top:0;mso-wrap-distance-right:9pt;mso-wrap-distance-bottom:0;mso-position-horizontal:absolute;mso-position-horizontal-relative:text;mso-position-vertical:absolute;mso-position-vertical-relative:text;mso-width-percent:0;mso-height-percent:0;mso-width-relative:margin;mso-height-relative:margin" o:gfxdata="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" strokecolor="red">
                 <v:stroke endarrow="block"/>
               </v:shape>
             </w:pict>
@@ -15367,7 +15016,7 @@
         <mc:AlternateContent>
           <mc:Choice Requires="wps">
             <w:drawing>
-              <wp:anchor distT="0" distB="0" distL="114300" distR="114300" simplePos="0" relativeHeight="251627008" behindDoc="0" locked="0" layoutInCell="1" allowOverlap="1" wp14:anchorId="42E9532F" wp14:editId="6389528F">
+              <wp:anchor distT="0" distB="0" distL="114300" distR="114300" simplePos="0" relativeHeight="251620352" behindDoc="0" locked="0" layoutInCell="1" allowOverlap="1" wp14:anchorId="42E9532F" wp14:editId="6389528F">
                 <wp:simplePos x="0" y="0"/>
                 <wp:positionH relativeFrom="column">
                   <wp:posOffset>5471160</wp:posOffset>
@@ -15479,7 +15128,7 @@
           </mc:Choice>
           <mc:Fallback>
             <w:pict>
-              <v:rect w14:anchorId="42E9532F" id="Rettangolo 81" o:spid="_x0000_s1053" style="position:absolute;margin-left:430.8pt;margin-top:13.25pt;width:90.95pt;height:138pt;z-index:251627008;visibility:visible;mso-wrap-style:square;mso-width-percent:0;mso-height-percent:0;mso-wrap-distance-left:9pt;mso-wrap-distance-top:0;mso-wrap-distance-right:9pt;mso-wrap-distance-bottom:0;mso-position-horizontal:absolute;mso-position-horizontal-relative:text;mso-position-vertical:absolute;mso-position-vertical-relative:text;mso-width-percent:0;mso-height-percent:0;mso-width-relative:margin;mso-height-relative:margin;v-text-anchor:middle" o:gfxdata="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" fillcolor="#4f81bd" strokecolor="#385d8a" strokeweight="2pt">
+              <v:rect w14:anchorId="42E9532F" id="Rettangolo 81" o:spid="_x0000_s1053" style="position:absolute;margin-left:430.8pt;margin-top:13.25pt;width:90.95pt;height:138pt;z-index:251620352;visibility:visible;mso-wrap-style:square;mso-width-percent:0;mso-height-percent:0;mso-wrap-distance-left:9pt;mso-wrap-distance-top:0;mso-wrap-distance-right:9pt;mso-wrap-distance-bottom:0;mso-position-horizontal:absolute;mso-position-horizontal-relative:text;mso-position-vertical:absolute;mso-position-vertical-relative:text;mso-width-percent:0;mso-height-percent:0;mso-width-relative:margin;mso-height-relative:margin;v-text-anchor:middle" o:gfxdata="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" fillcolor="#4f81bd" strokecolor="#385d8a" strokeweight="2pt">
                 <v:textbox>
                   <w:txbxContent>
                     <w:p>
@@ -15594,7 +15243,7 @@
         <mc:AlternateContent>
           <mc:Choice Requires="wps">
             <w:drawing>
-              <wp:anchor distT="0" distB="0" distL="114300" distR="114300" simplePos="0" relativeHeight="251702784" behindDoc="0" locked="0" layoutInCell="1" allowOverlap="1" wp14:anchorId="3489F0AB" wp14:editId="4475B931">
+              <wp:anchor distT="0" distB="0" distL="114300" distR="114300" simplePos="0" relativeHeight="251702272" behindDoc="0" locked="0" layoutInCell="1" allowOverlap="1" wp14:anchorId="3489F0AB" wp14:editId="4475B931">
                 <wp:simplePos x="0" y="0"/>
                 <wp:positionH relativeFrom="column">
                   <wp:posOffset>746760</wp:posOffset>
@@ -15655,7 +15304,7 @@
           </mc:Choice>
           <mc:Fallback>
             <w:pict>
-              <v:shape w14:anchorId="46EAAEC4" id="Connettore 2 88" o:spid="_x0000_s1026" type="#_x0000_t32" style="position:absolute;margin-left:58.8pt;margin-top:189.75pt;width:357pt;height:3.6pt;flip:x y;z-index:251702784;visibility:visible;mso-wrap-style:square;mso-width-percent:0;mso-height-percent:0;mso-wrap-distance-left:9pt;mso-wrap-distance-top:0;mso-wrap-distance-right:9pt;mso-wrap-distance-bottom:0;mso-position-horizontal:absolute;mso-position-horizontal-relative:text;mso-position-vertical:absolute;mso-position-vertical-relative:text;mso-width-percent:0;mso-height-percent:0;mso-width-relative:margin;mso-height-relative:margin" o:gfxdata="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" strokecolor="red">
+              <v:shape w14:anchorId="176C3ED1" id="Connettore 2 88" o:spid="_x0000_s1026" type="#_x0000_t32" style="position:absolute;margin-left:58.8pt;margin-top:189.75pt;width:357pt;height:3.6pt;flip:x y;z-index:251702272;visibility:visible;mso-wrap-style:square;mso-width-percent:0;mso-height-percent:0;mso-wrap-distance-left:9pt;mso-wrap-distance-top:0;mso-wrap-distance-right:9pt;mso-wrap-distance-bottom:0;mso-position-horizontal:absolute;mso-position-horizontal-relative:text;mso-position-vertical:absolute;mso-position-vertical-relative:text;mso-width-percent:0;mso-height-percent:0;mso-width-relative:margin;mso-height-relative:margin" o:gfxdata="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" strokecolor="red">
                 <v:stroke endarrow="block"/>
               </v:shape>
             </w:pict>
@@ -15670,7 +15319,7 @@
         <mc:AlternateContent>
           <mc:Choice Requires="wps">
             <w:drawing>
-              <wp:anchor distT="0" distB="0" distL="114300" distR="114300" simplePos="0" relativeHeight="251703808" behindDoc="0" locked="0" layoutInCell="1" allowOverlap="1" wp14:anchorId="4EC9E7DE" wp14:editId="734E654A">
+              <wp:anchor distT="0" distB="0" distL="114300" distR="114300" simplePos="0" relativeHeight="251703296" behindDoc="0" locked="0" layoutInCell="1" allowOverlap="1" wp14:anchorId="4EC9E7DE" wp14:editId="734E654A">
                 <wp:simplePos x="0" y="0"/>
                 <wp:positionH relativeFrom="column">
                   <wp:posOffset>775335</wp:posOffset>
@@ -15731,7 +15380,7 @@
           </mc:Choice>
           <mc:Fallback>
             <w:pict>
-              <v:shape w14:anchorId="23B640A8" id="Connettore 2 93" o:spid="_x0000_s1026" type="#_x0000_t32" style="position:absolute;margin-left:61.05pt;margin-top:214.5pt;width:348pt;height:40.5pt;flip:x y;z-index:251703808;visibility:visible;mso-wrap-style:square;mso-width-percent:0;mso-height-percent:0;mso-wrap-distance-left:9pt;mso-wrap-distance-top:0;mso-wrap-distance-right:9pt;mso-wrap-distance-bottom:0;mso-position-horizontal:absolute;mso-position-horizontal-relative:text;mso-position-vertical:absolute;mso-position-vertical-relative:text;mso-width-percent:0;mso-height-percent:0;mso-width-relative:margin;mso-height-relative:margin" o:gfxdata="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" strokecolor="red">
+              <v:shape w14:anchorId="0F7663A0" id="Connettore 2 93" o:spid="_x0000_s1026" type="#_x0000_t32" style="position:absolute;margin-left:61.05pt;margin-top:214.5pt;width:348pt;height:40.5pt;flip:x y;z-index:251703296;visibility:visible;mso-wrap-style:square;mso-width-percent:0;mso-height-percent:0;mso-wrap-distance-left:9pt;mso-wrap-distance-top:0;mso-wrap-distance-right:9pt;mso-wrap-distance-bottom:0;mso-position-horizontal:absolute;mso-position-horizontal-relative:text;mso-position-vertical:absolute;mso-position-vertical-relative:text;mso-width-percent:0;mso-height-percent:0;mso-width-relative:margin;mso-height-relative:margin" o:gfxdata="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" strokecolor="red">
                 <v:stroke endarrow="block"/>
               </v:shape>
             </w:pict>
@@ -15746,7 +15395,7 @@
         <mc:AlternateContent>
           <mc:Choice Requires="wps">
             <w:drawing>
-              <wp:anchor distT="0" distB="0" distL="114300" distR="114300" simplePos="0" relativeHeight="251639296" behindDoc="0" locked="0" layoutInCell="1" allowOverlap="1" wp14:anchorId="7265A869" wp14:editId="2190B594">
+              <wp:anchor distT="0" distB="0" distL="114300" distR="114300" simplePos="0" relativeHeight="251631616" behindDoc="0" locked="0" layoutInCell="1" allowOverlap="1" wp14:anchorId="7265A869" wp14:editId="2190B594">
                 <wp:simplePos x="0" y="0"/>
                 <wp:positionH relativeFrom="column">
                   <wp:posOffset>1880235</wp:posOffset>
@@ -15807,7 +15456,7 @@
           </mc:Choice>
           <mc:Fallback>
             <w:pict>
-              <v:shape w14:anchorId="54A4AC15" id="Connettore 2 111" o:spid="_x0000_s1026" type="#_x0000_t32" style="position:absolute;margin-left:148.05pt;margin-top:108.75pt;width:273pt;height:51pt;flip:x;z-index:251639296;visibility:visible;mso-wrap-style:square;mso-width-percent:0;mso-height-percent:0;mso-wrap-distance-left:9pt;mso-wrap-distance-top:0;mso-wrap-distance-right:9pt;mso-wrap-distance-bottom:0;mso-position-horizontal:absolute;mso-position-horizontal-relative:text;mso-position-vertical:absolute;mso-position-vertical-relative:text;mso-width-percent:0;mso-height-percent:0;mso-width-relative:margin;mso-height-relative:margin" o:gfxdata="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" strokecolor="red">
+              <v:shape w14:anchorId="2C8B692C" id="Connettore 2 111" o:spid="_x0000_s1026" type="#_x0000_t32" style="position:absolute;margin-left:148.05pt;margin-top:108.75pt;width:273pt;height:51pt;flip:x;z-index:251631616;visibility:visible;mso-wrap-style:square;mso-width-percent:0;mso-height-percent:0;mso-wrap-distance-left:9pt;mso-wrap-distance-top:0;mso-wrap-distance-right:9pt;mso-wrap-distance-bottom:0;mso-position-horizontal:absolute;mso-position-horizontal-relative:text;mso-position-vertical:absolute;mso-position-vertical-relative:text;mso-width-percent:0;mso-height-percent:0;mso-width-relative:margin;mso-height-relative:margin" o:gfxdata="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" strokecolor="red">
                 <v:stroke endarrow="block"/>
               </v:shape>
             </w:pict>
@@ -15822,7 +15471,7 @@
         <mc:AlternateContent>
           <mc:Choice Requires="wps">
             <w:drawing>
-              <wp:anchor distT="0" distB="0" distL="114300" distR="114300" simplePos="0" relativeHeight="251673088" behindDoc="0" locked="0" layoutInCell="1" allowOverlap="1" wp14:anchorId="5775518F" wp14:editId="4792C59B">
+              <wp:anchor distT="0" distB="0" distL="114300" distR="114300" simplePos="0" relativeHeight="251670528" behindDoc="0" locked="0" layoutInCell="1" allowOverlap="1" wp14:anchorId="5775518F" wp14:editId="4792C59B">
                 <wp:simplePos x="0" y="0"/>
                 <wp:positionH relativeFrom="column">
                   <wp:posOffset>1899284</wp:posOffset>
@@ -15883,7 +15532,7 @@
           </mc:Choice>
           <mc:Fallback>
             <w:pict>
-              <v:shape w14:anchorId="1E149484" id="Connettore 2 87" o:spid="_x0000_s1026" type="#_x0000_t32" style="position:absolute;margin-left:149.55pt;margin-top:49.5pt;width:291.75pt;height:81pt;flip:x;z-index:251673088;visibility:visible;mso-wrap-style:square;mso-width-percent:0;mso-height-percent:0;mso-wrap-distance-left:9pt;mso-wrap-distance-top:0;mso-wrap-distance-right:9pt;mso-wrap-distance-bottom:0;mso-position-horizontal:absolute;mso-position-horizontal-relative:text;mso-position-vertical:absolute;mso-position-vertical-relative:text;mso-width-percent:0;mso-height-percent:0;mso-width-relative:margin;mso-height-relative:margin" o:gfxdata="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" strokecolor="red">
+              <v:shape w14:anchorId="605E77FE" id="Connettore 2 87" o:spid="_x0000_s1026" type="#_x0000_t32" style="position:absolute;margin-left:149.55pt;margin-top:49.5pt;width:291.75pt;height:81pt;flip:x;z-index:251670528;visibility:visible;mso-wrap-style:square;mso-width-percent:0;mso-height-percent:0;mso-wrap-distance-left:9pt;mso-wrap-distance-top:0;mso-wrap-distance-right:9pt;mso-wrap-distance-bottom:0;mso-position-horizontal:absolute;mso-position-horizontal-relative:text;mso-position-vertical:absolute;mso-position-vertical-relative:text;mso-width-percent:0;mso-height-percent:0;mso-width-relative:margin;mso-height-relative:margin" o:gfxdata="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" strokecolor="red">
                 <v:stroke endarrow="block"/>
               </v:shape>
             </w:pict>
@@ -16040,12 +15689,9 @@
       <w:r>
         <w:t xml:space="preserve"> già ispezionato ed assegnato ad un viaggio differente.</w:t>
       </w:r>
-    </w:p>
-    <w:p>
-      <w:pPr>
-        <w:ind w:left="360"/>
-        <w:jc w:val="both"/>
-      </w:pPr>
+      <w:r>
+        <w:t xml:space="preserve"> </w:t>
+      </w:r>
       <w:r>
         <w:t>In questo caso, il sistema avvisa l’operatore con un messaggio ed una serie di opzioni sul comportamento da tenere.</w:t>
       </w:r>
@@ -16063,18 +15709,18 @@
         <mc:AlternateContent>
           <mc:Choice Requires="wps">
             <w:drawing>
-              <wp:anchor distT="0" distB="0" distL="114300" distR="114300" simplePos="0" relativeHeight="251713024" behindDoc="0" locked="0" layoutInCell="1" allowOverlap="1" wp14:anchorId="502834D6" wp14:editId="76D61F43">
+              <wp:anchor distT="0" distB="0" distL="114300" distR="114300" simplePos="0" relativeHeight="251673600" behindDoc="0" locked="0" layoutInCell="1" allowOverlap="1" wp14:anchorId="5B7F74F8" wp14:editId="2E154974">
                 <wp:simplePos x="0" y="0"/>
                 <wp:positionH relativeFrom="column">
-                  <wp:posOffset>1632585</wp:posOffset>
+                  <wp:posOffset>3918584</wp:posOffset>
                 </wp:positionH>
                 <wp:positionV relativeFrom="paragraph">
-                  <wp:posOffset>2258695</wp:posOffset>
+                  <wp:posOffset>3143249</wp:posOffset>
                 </wp:positionV>
-                <wp:extent cx="3648075" cy="133350"/>
-                <wp:effectExtent l="38100" t="0" r="28575" b="95250"/>
+                <wp:extent cx="1398905" cy="57150"/>
+                <wp:effectExtent l="38100" t="19050" r="10795" b="95250"/>
                 <wp:wrapNone/>
-                <wp:docPr id="44" name="Connettore 2 44"/>
+                <wp:docPr id="97" name="Connettore 2 97"/>
                 <wp:cNvGraphicFramePr/>
                 <a:graphic xmlns:a="http://schemas.openxmlformats.org/drawingml/2006/main">
                   <a:graphicData uri="http://schemas.microsoft.com/office/word/2010/wordprocessingShape">
@@ -16083,12 +15729,15 @@
                       <wps:spPr>
                         <a:xfrm flipH="1">
                           <a:off x="0" y="0"/>
-                          <a:ext cx="3648075" cy="133350"/>
+                          <a:ext cx="1398905" cy="57150"/>
                         </a:xfrm>
                         <a:prstGeom prst="straightConnector1">
                           <a:avLst/>
                         </a:prstGeom>
                         <a:ln>
+                          <a:solidFill>
+                            <a:srgbClr val="FF0000"/>
+                          </a:solidFill>
                           <a:tailEnd type="triangle"/>
                         </a:ln>
                       </wps:spPr>
@@ -16121,7 +15770,7 @@
           </mc:Choice>
           <mc:Fallback>
             <w:pict>
-              <v:shape w14:anchorId="068DBCE7" id="Connettore 2 44" o:spid="_x0000_s1026" type="#_x0000_t32" style="position:absolute;margin-left:128.55pt;margin-top:177.85pt;width:287.25pt;height:10.5pt;flip:x;z-index:251713024;visibility:visible;mso-wrap-style:square;mso-width-percent:0;mso-height-percent:0;mso-wrap-distance-left:9pt;mso-wrap-distance-top:0;mso-wrap-distance-right:9pt;mso-wrap-distance-bottom:0;mso-position-horizontal:absolute;mso-position-horizontal-relative:text;mso-position-vertical:absolute;mso-position-vertical-relative:text;mso-width-percent:0;mso-height-percent:0;mso-width-relative:margin;mso-height-relative:margin" o:gfxdata="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" strokecolor="#4579b8 [3044]">
+              <v:shape w14:anchorId="6341EB8F" id="Connettore 2 97" o:spid="_x0000_s1026" type="#_x0000_t32" style="position:absolute;margin-left:308.55pt;margin-top:247.5pt;width:110.15pt;height:4.5pt;flip:x;z-index:251673600;visibility:visible;mso-wrap-style:square;mso-width-percent:0;mso-height-percent:0;mso-wrap-distance-left:9pt;mso-wrap-distance-top:0;mso-wrap-distance-right:9pt;mso-wrap-distance-bottom:0;mso-position-horizontal:absolute;mso-position-horizontal-relative:text;mso-position-vertical:absolute;mso-position-vertical-relative:text;mso-width-percent:0;mso-height-percent:0;mso-width-relative:margin;mso-height-relative:margin" o:gfxdata="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" strokecolor="red">
                 <v:stroke endarrow="block"/>
               </v:shape>
             </w:pict>
@@ -16136,7 +15785,308 @@
         <mc:AlternateContent>
           <mc:Choice Requires="wps">
             <w:drawing>
-              <wp:anchor distT="0" distB="0" distL="114300" distR="114300" simplePos="0" relativeHeight="251654656" behindDoc="0" locked="0" layoutInCell="1" allowOverlap="1" wp14:anchorId="5A40AD7D" wp14:editId="3E58386A">
+              <wp:anchor distT="0" distB="0" distL="114300" distR="114300" simplePos="0" relativeHeight="251640832" behindDoc="0" locked="0" layoutInCell="1" allowOverlap="1" wp14:anchorId="49AA72A2" wp14:editId="56B3984F">
+                <wp:simplePos x="0" y="0"/>
+                <wp:positionH relativeFrom="column">
+                  <wp:posOffset>2842259</wp:posOffset>
+                </wp:positionH>
+                <wp:positionV relativeFrom="paragraph">
+                  <wp:posOffset>4667249</wp:posOffset>
+                </wp:positionV>
+                <wp:extent cx="2447925" cy="276225"/>
+                <wp:effectExtent l="38100" t="0" r="28575" b="85725"/>
+                <wp:wrapNone/>
+                <wp:docPr id="98" name="Connettore 2 98"/>
+                <wp:cNvGraphicFramePr/>
+                <a:graphic xmlns:a="http://schemas.openxmlformats.org/drawingml/2006/main">
+                  <a:graphicData uri="http://schemas.microsoft.com/office/word/2010/wordprocessingShape">
+                    <wps:wsp>
+                      <wps:cNvCnPr/>
+                      <wps:spPr>
+                        <a:xfrm flipH="1">
+                          <a:off x="0" y="0"/>
+                          <a:ext cx="2447925" cy="276225"/>
+                        </a:xfrm>
+                        <a:prstGeom prst="straightConnector1">
+                          <a:avLst/>
+                        </a:prstGeom>
+                        <a:ln>
+                          <a:solidFill>
+                            <a:srgbClr val="FF0000"/>
+                          </a:solidFill>
+                          <a:tailEnd type="triangle"/>
+                        </a:ln>
+                      </wps:spPr>
+                      <wps:style>
+                        <a:lnRef idx="1">
+                          <a:schemeClr val="accent1"/>
+                        </a:lnRef>
+                        <a:fillRef idx="0">
+                          <a:schemeClr val="accent1"/>
+                        </a:fillRef>
+                        <a:effectRef idx="0">
+                          <a:schemeClr val="accent1"/>
+                        </a:effectRef>
+                        <a:fontRef idx="minor">
+                          <a:schemeClr val="tx1"/>
+                        </a:fontRef>
+                      </wps:style>
+                      <wps:bodyPr/>
+                    </wps:wsp>
+                  </a:graphicData>
+                </a:graphic>
+                <wp14:sizeRelH relativeFrom="margin">
+                  <wp14:pctWidth>0</wp14:pctWidth>
+                </wp14:sizeRelH>
+                <wp14:sizeRelV relativeFrom="margin">
+                  <wp14:pctHeight>0</wp14:pctHeight>
+                </wp14:sizeRelV>
+              </wp:anchor>
+            </w:drawing>
+          </mc:Choice>
+          <mc:Fallback>
+            <w:pict>
+              <v:shape w14:anchorId="46285380" id="Connettore 2 98" o:spid="_x0000_s1026" type="#_x0000_t32" style="position:absolute;margin-left:223.8pt;margin-top:367.5pt;width:192.75pt;height:21.75pt;flip:x;z-index:251640832;visibility:visible;mso-wrap-style:square;mso-width-percent:0;mso-height-percent:0;mso-wrap-distance-left:9pt;mso-wrap-distance-top:0;mso-wrap-distance-right:9pt;mso-wrap-distance-bottom:0;mso-position-horizontal:absolute;mso-position-horizontal-relative:text;mso-position-vertical:absolute;mso-position-vertical-relative:text;mso-width-percent:0;mso-height-percent:0;mso-width-relative:margin;mso-height-relative:margin" o:gfxdata="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" strokecolor="red">
+                <v:stroke endarrow="block"/>
+              </v:shape>
+            </w:pict>
+          </mc:Fallback>
+        </mc:AlternateContent>
+      </w:r>
+      <w:r>
+        <w:rPr>
+          <w:noProof/>
+          <w:lang w:eastAsia="it-IT"/>
+        </w:rPr>
+        <mc:AlternateContent>
+          <mc:Choice Requires="wps">
+            <w:drawing>
+              <wp:anchor distT="0" distB="0" distL="114300" distR="114300" simplePos="0" relativeHeight="251664384" behindDoc="0" locked="0" layoutInCell="1" allowOverlap="1" wp14:anchorId="49E47406" wp14:editId="58F48795">
+                <wp:simplePos x="0" y="0"/>
+                <wp:positionH relativeFrom="column">
+                  <wp:posOffset>3470910</wp:posOffset>
+                </wp:positionH>
+                <wp:positionV relativeFrom="paragraph">
+                  <wp:posOffset>4712334</wp:posOffset>
+                </wp:positionV>
+                <wp:extent cx="1752600" cy="745490"/>
+                <wp:effectExtent l="38100" t="0" r="19050" b="54610"/>
+                <wp:wrapNone/>
+                <wp:docPr id="100" name="Connettore 2 100"/>
+                <wp:cNvGraphicFramePr/>
+                <a:graphic xmlns:a="http://schemas.openxmlformats.org/drawingml/2006/main">
+                  <a:graphicData uri="http://schemas.microsoft.com/office/word/2010/wordprocessingShape">
+                    <wps:wsp>
+                      <wps:cNvCnPr/>
+                      <wps:spPr>
+                        <a:xfrm flipH="1">
+                          <a:off x="0" y="0"/>
+                          <a:ext cx="1752600" cy="745490"/>
+                        </a:xfrm>
+                        <a:prstGeom prst="straightConnector1">
+                          <a:avLst/>
+                        </a:prstGeom>
+                        <a:ln>
+                          <a:solidFill>
+                            <a:srgbClr val="FF0000"/>
+                          </a:solidFill>
+                          <a:tailEnd type="triangle"/>
+                        </a:ln>
+                      </wps:spPr>
+                      <wps:style>
+                        <a:lnRef idx="1">
+                          <a:schemeClr val="accent1"/>
+                        </a:lnRef>
+                        <a:fillRef idx="0">
+                          <a:schemeClr val="accent1"/>
+                        </a:fillRef>
+                        <a:effectRef idx="0">
+                          <a:schemeClr val="accent1"/>
+                        </a:effectRef>
+                        <a:fontRef idx="minor">
+                          <a:schemeClr val="tx1"/>
+                        </a:fontRef>
+                      </wps:style>
+                      <wps:bodyPr/>
+                    </wps:wsp>
+                  </a:graphicData>
+                </a:graphic>
+                <wp14:sizeRelH relativeFrom="margin">
+                  <wp14:pctWidth>0</wp14:pctWidth>
+                </wp14:sizeRelH>
+                <wp14:sizeRelV relativeFrom="margin">
+                  <wp14:pctHeight>0</wp14:pctHeight>
+                </wp14:sizeRelV>
+              </wp:anchor>
+            </w:drawing>
+          </mc:Choice>
+          <mc:Fallback>
+            <w:pict>
+              <v:shape w14:anchorId="654A5E9F" id="Connettore 2 100" o:spid="_x0000_s1026" type="#_x0000_t32" style="position:absolute;margin-left:273.3pt;margin-top:371.05pt;width:138pt;height:58.7pt;flip:x;z-index:251664384;visibility:visible;mso-wrap-style:square;mso-width-percent:0;mso-height-percent:0;mso-wrap-distance-left:9pt;mso-wrap-distance-top:0;mso-wrap-distance-right:9pt;mso-wrap-distance-bottom:0;mso-position-horizontal:absolute;mso-position-horizontal-relative:text;mso-position-vertical:absolute;mso-position-vertical-relative:text;mso-width-percent:0;mso-height-percent:0;mso-width-relative:margin;mso-height-relative:margin" o:gfxdata="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" strokecolor="red">
+                <v:stroke endarrow="block"/>
+              </v:shape>
+            </w:pict>
+          </mc:Fallback>
+        </mc:AlternateContent>
+      </w:r>
+      <w:r>
+        <w:rPr>
+          <w:noProof/>
+          <w:lang w:eastAsia="it-IT"/>
+        </w:rPr>
+        <mc:AlternateContent>
+          <mc:Choice Requires="wps">
+            <w:drawing>
+              <wp:anchor distT="0" distB="0" distL="114300" distR="114300" simplePos="0" relativeHeight="251648000" behindDoc="0" locked="0" layoutInCell="1" allowOverlap="1" wp14:anchorId="60960627" wp14:editId="50AEB2D4">
+                <wp:simplePos x="0" y="0"/>
+                <wp:positionH relativeFrom="column">
+                  <wp:posOffset>2461260</wp:posOffset>
+                </wp:positionH>
+                <wp:positionV relativeFrom="paragraph">
+                  <wp:posOffset>5210175</wp:posOffset>
+                </wp:positionV>
+                <wp:extent cx="2790825" cy="1028700"/>
+                <wp:effectExtent l="38100" t="0" r="28575" b="57150"/>
+                <wp:wrapNone/>
+                <wp:docPr id="99" name="Connettore 2 99"/>
+                <wp:cNvGraphicFramePr/>
+                <a:graphic xmlns:a="http://schemas.openxmlformats.org/drawingml/2006/main">
+                  <a:graphicData uri="http://schemas.microsoft.com/office/word/2010/wordprocessingShape">
+                    <wps:wsp>
+                      <wps:cNvCnPr/>
+                      <wps:spPr>
+                        <a:xfrm flipH="1">
+                          <a:off x="0" y="0"/>
+                          <a:ext cx="2790825" cy="1028700"/>
+                        </a:xfrm>
+                        <a:prstGeom prst="straightConnector1">
+                          <a:avLst/>
+                        </a:prstGeom>
+                        <a:ln>
+                          <a:solidFill>
+                            <a:srgbClr val="FF0000"/>
+                          </a:solidFill>
+                          <a:tailEnd type="triangle"/>
+                        </a:ln>
+                      </wps:spPr>
+                      <wps:style>
+                        <a:lnRef idx="1">
+                          <a:schemeClr val="accent1"/>
+                        </a:lnRef>
+                        <a:fillRef idx="0">
+                          <a:schemeClr val="accent1"/>
+                        </a:fillRef>
+                        <a:effectRef idx="0">
+                          <a:schemeClr val="accent1"/>
+                        </a:effectRef>
+                        <a:fontRef idx="minor">
+                          <a:schemeClr val="tx1"/>
+                        </a:fontRef>
+                      </wps:style>
+                      <wps:bodyPr/>
+                    </wps:wsp>
+                  </a:graphicData>
+                </a:graphic>
+                <wp14:sizeRelH relativeFrom="margin">
+                  <wp14:pctWidth>0</wp14:pctWidth>
+                </wp14:sizeRelH>
+                <wp14:sizeRelV relativeFrom="margin">
+                  <wp14:pctHeight>0</wp14:pctHeight>
+                </wp14:sizeRelV>
+              </wp:anchor>
+            </w:drawing>
+          </mc:Choice>
+          <mc:Fallback>
+            <w:pict>
+              <v:shape w14:anchorId="65B60DF2" id="Connettore 2 99" o:spid="_x0000_s1026" type="#_x0000_t32" style="position:absolute;margin-left:193.8pt;margin-top:410.25pt;width:219.75pt;height:81pt;flip:x;z-index:251648000;visibility:visible;mso-wrap-style:square;mso-width-percent:0;mso-height-percent:0;mso-wrap-distance-left:9pt;mso-wrap-distance-top:0;mso-wrap-distance-right:9pt;mso-wrap-distance-bottom:0;mso-position-horizontal:absolute;mso-position-horizontal-relative:text;mso-position-vertical:absolute;mso-position-vertical-relative:text;mso-width-percent:0;mso-height-percent:0;mso-width-relative:margin;mso-height-relative:margin" o:gfxdata="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" strokecolor="red">
+                <v:stroke endarrow="block"/>
+              </v:shape>
+            </w:pict>
+          </mc:Fallback>
+        </mc:AlternateContent>
+      </w:r>
+      <w:r>
+        <w:rPr>
+          <w:noProof/>
+          <w:lang w:eastAsia="it-IT"/>
+        </w:rPr>
+        <mc:AlternateContent>
+          <mc:Choice Requires="wps">
+            <w:drawing>
+              <wp:anchor distT="0" distB="0" distL="114300" distR="114300" simplePos="0" relativeHeight="251682816" behindDoc="0" locked="0" layoutInCell="1" allowOverlap="1" wp14:anchorId="502834D6" wp14:editId="6739A562">
+                <wp:simplePos x="0" y="0"/>
+                <wp:positionH relativeFrom="column">
+                  <wp:posOffset>3461384</wp:posOffset>
+                </wp:positionH>
+                <wp:positionV relativeFrom="paragraph">
+                  <wp:posOffset>2257425</wp:posOffset>
+                </wp:positionV>
+                <wp:extent cx="1819275" cy="123825"/>
+                <wp:effectExtent l="38100" t="0" r="28575" b="85725"/>
+                <wp:wrapNone/>
+                <wp:docPr id="44" name="Connettore 2 44"/>
+                <wp:cNvGraphicFramePr/>
+                <a:graphic xmlns:a="http://schemas.openxmlformats.org/drawingml/2006/main">
+                  <a:graphicData uri="http://schemas.microsoft.com/office/word/2010/wordprocessingShape">
+                    <wps:wsp>
+                      <wps:cNvCnPr/>
+                      <wps:spPr>
+                        <a:xfrm flipH="1">
+                          <a:off x="0" y="0"/>
+                          <a:ext cx="1819275" cy="123825"/>
+                        </a:xfrm>
+                        <a:prstGeom prst="straightConnector1">
+                          <a:avLst/>
+                        </a:prstGeom>
+                        <a:ln>
+                          <a:tailEnd type="triangle"/>
+                        </a:ln>
+                      </wps:spPr>
+                      <wps:style>
+                        <a:lnRef idx="1">
+                          <a:schemeClr val="accent1"/>
+                        </a:lnRef>
+                        <a:fillRef idx="0">
+                          <a:schemeClr val="accent1"/>
+                        </a:fillRef>
+                        <a:effectRef idx="0">
+                          <a:schemeClr val="accent1"/>
+                        </a:effectRef>
+                        <a:fontRef idx="minor">
+                          <a:schemeClr val="tx1"/>
+                        </a:fontRef>
+                      </wps:style>
+                      <wps:bodyPr/>
+                    </wps:wsp>
+                  </a:graphicData>
+                </a:graphic>
+                <wp14:sizeRelH relativeFrom="margin">
+                  <wp14:pctWidth>0</wp14:pctWidth>
+                </wp14:sizeRelH>
+                <wp14:sizeRelV relativeFrom="margin">
+                  <wp14:pctHeight>0</wp14:pctHeight>
+                </wp14:sizeRelV>
+              </wp:anchor>
+            </w:drawing>
+          </mc:Choice>
+          <mc:Fallback>
+            <w:pict>
+              <v:shape w14:anchorId="703ED98D" id="Connettore 2 44" o:spid="_x0000_s1026" type="#_x0000_t32" style="position:absolute;margin-left:272.55pt;margin-top:177.75pt;width:143.25pt;height:9.75pt;flip:x;z-index:251682816;visibility:visible;mso-wrap-style:square;mso-width-percent:0;mso-height-percent:0;mso-wrap-distance-left:9pt;mso-wrap-distance-top:0;mso-wrap-distance-right:9pt;mso-wrap-distance-bottom:0;mso-position-horizontal:absolute;mso-position-horizontal-relative:text;mso-position-vertical:absolute;mso-position-vertical-relative:text;mso-width-percent:0;mso-height-percent:0;mso-width-relative:margin;mso-height-relative:margin" o:gfxdata="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" strokecolor="#4579b8 [3044]">
+                <v:stroke endarrow="block"/>
+              </v:shape>
+            </w:pict>
+          </mc:Fallback>
+        </mc:AlternateContent>
+      </w:r>
+      <w:r>
+        <w:rPr>
+          <w:noProof/>
+          <w:lang w:eastAsia="it-IT"/>
+        </w:rPr>
+        <mc:AlternateContent>
+          <mc:Choice Requires="wps">
+            <w:drawing>
+              <wp:anchor distT="0" distB="0" distL="114300" distR="114300" simplePos="0" relativeHeight="251655168" behindDoc="0" locked="0" layoutInCell="1" allowOverlap="1" wp14:anchorId="5A40AD7D" wp14:editId="69C87F77">
                 <wp:simplePos x="0" y="0"/>
                 <wp:positionH relativeFrom="column">
                   <wp:posOffset>3929767</wp:posOffset>
@@ -16197,7 +16147,7 @@
           </mc:Choice>
           <mc:Fallback>
             <w:pict>
-              <v:shape w14:anchorId="7EF59190" id="Connettore 2 96" o:spid="_x0000_s1026" type="#_x0000_t32" style="position:absolute;margin-left:309.45pt;margin-top:133.45pt;width:114pt;height:24.55pt;flip:x y;z-index:251654656;visibility:visible;mso-wrap-style:square;mso-width-percent:0;mso-height-percent:0;mso-wrap-distance-left:9pt;mso-wrap-distance-top:0;mso-wrap-distance-right:9pt;mso-wrap-distance-bottom:0;mso-position-horizontal:absolute;mso-position-horizontal-relative:text;mso-position-vertical:absolute;mso-position-vertical-relative:text;mso-width-percent:0;mso-height-percent:0;mso-width-relative:margin;mso-height-relative:margin" o:gfxdata="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" strokecolor="red">
+              <v:shape w14:anchorId="28B8E5D3" id="Connettore 2 96" o:spid="_x0000_s1026" type="#_x0000_t32" style="position:absolute;margin-left:309.45pt;margin-top:133.45pt;width:114pt;height:24.55pt;flip:x y;z-index:251655168;visibility:visible;mso-wrap-style:square;mso-width-percent:0;mso-height-percent:0;mso-wrap-distance-left:9pt;mso-wrap-distance-top:0;mso-wrap-distance-right:9pt;mso-wrap-distance-bottom:0;mso-position-horizontal:absolute;mso-position-horizontal-relative:text;mso-position-vertical:absolute;mso-position-vertical-relative:text;mso-width-percent:0;mso-height-percent:0;mso-width-relative:margin;mso-height-relative:margin" o:gfxdata="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" strokecolor="red">
                 <v:stroke endarrow="block"/>
               </v:shape>
             </w:pict>
@@ -16212,311 +16162,7 @@
         <mc:AlternateContent>
           <mc:Choice Requires="wps">
             <w:drawing>
-              <wp:anchor distT="0" distB="0" distL="114300" distR="114300" simplePos="0" relativeHeight="251660800" behindDoc="0" locked="0" layoutInCell="1" allowOverlap="1" wp14:anchorId="5B7F74F8" wp14:editId="01BDB096">
-                <wp:simplePos x="0" y="0"/>
-                <wp:positionH relativeFrom="column">
-                  <wp:posOffset>3039220</wp:posOffset>
-                </wp:positionH>
-                <wp:positionV relativeFrom="paragraph">
-                  <wp:posOffset>2962247</wp:posOffset>
-                </wp:positionV>
-                <wp:extent cx="2275730" cy="181472"/>
-                <wp:effectExtent l="0" t="57150" r="10795" b="28575"/>
-                <wp:wrapNone/>
-                <wp:docPr id="97" name="Connettore 2 97"/>
-                <wp:cNvGraphicFramePr/>
-                <a:graphic xmlns:a="http://schemas.openxmlformats.org/drawingml/2006/main">
-                  <a:graphicData uri="http://schemas.microsoft.com/office/word/2010/wordprocessingShape">
-                    <wps:wsp>
-                      <wps:cNvCnPr/>
-                      <wps:spPr>
-                        <a:xfrm flipH="1" flipV="1">
-                          <a:off x="0" y="0"/>
-                          <a:ext cx="2275730" cy="181472"/>
-                        </a:xfrm>
-                        <a:prstGeom prst="straightConnector1">
-                          <a:avLst/>
-                        </a:prstGeom>
-                        <a:ln>
-                          <a:solidFill>
-                            <a:srgbClr val="FF0000"/>
-                          </a:solidFill>
-                          <a:tailEnd type="triangle"/>
-                        </a:ln>
-                      </wps:spPr>
-                      <wps:style>
-                        <a:lnRef idx="1">
-                          <a:schemeClr val="accent1"/>
-                        </a:lnRef>
-                        <a:fillRef idx="0">
-                          <a:schemeClr val="accent1"/>
-                        </a:fillRef>
-                        <a:effectRef idx="0">
-                          <a:schemeClr val="accent1"/>
-                        </a:effectRef>
-                        <a:fontRef idx="minor">
-                          <a:schemeClr val="tx1"/>
-                        </a:fontRef>
-                      </wps:style>
-                      <wps:bodyPr/>
-                    </wps:wsp>
-                  </a:graphicData>
-                </a:graphic>
-                <wp14:sizeRelH relativeFrom="margin">
-                  <wp14:pctWidth>0</wp14:pctWidth>
-                </wp14:sizeRelH>
-                <wp14:sizeRelV relativeFrom="margin">
-                  <wp14:pctHeight>0</wp14:pctHeight>
-                </wp14:sizeRelV>
-              </wp:anchor>
-            </w:drawing>
-          </mc:Choice>
-          <mc:Fallback>
-            <w:pict>
-              <v:shape w14:anchorId="2555CB0D" id="Connettore 2 97" o:spid="_x0000_s1026" type="#_x0000_t32" style="position:absolute;margin-left:239.3pt;margin-top:233.25pt;width:179.2pt;height:14.3pt;flip:x y;z-index:251660800;visibility:visible;mso-wrap-style:square;mso-width-percent:0;mso-height-percent:0;mso-wrap-distance-left:9pt;mso-wrap-distance-top:0;mso-wrap-distance-right:9pt;mso-wrap-distance-bottom:0;mso-position-horizontal:absolute;mso-position-horizontal-relative:text;mso-position-vertical:absolute;mso-position-vertical-relative:text;mso-width-percent:0;mso-height-percent:0;mso-width-relative:margin;mso-height-relative:margin" o:gfxdata="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" strokecolor="red">
-                <v:stroke endarrow="block"/>
-              </v:shape>
-            </w:pict>
-          </mc:Fallback>
-        </mc:AlternateContent>
-      </w:r>
-      <w:r>
-        <w:rPr>
-          <w:noProof/>
-          <w:lang w:eastAsia="it-IT"/>
-        </w:rPr>
-        <mc:AlternateContent>
-          <mc:Choice Requires="wps">
-            <w:drawing>
-              <wp:anchor distT="0" distB="0" distL="114300" distR="114300" simplePos="0" relativeHeight="251647488" behindDoc="0" locked="0" layoutInCell="1" allowOverlap="1" wp14:anchorId="49AA72A2" wp14:editId="0098B685">
-                <wp:simplePos x="0" y="0"/>
-                <wp:positionH relativeFrom="column">
-                  <wp:posOffset>3166109</wp:posOffset>
-                </wp:positionH>
-                <wp:positionV relativeFrom="paragraph">
-                  <wp:posOffset>4197349</wp:posOffset>
-                </wp:positionV>
-                <wp:extent cx="2124075" cy="466725"/>
-                <wp:effectExtent l="19050" t="57150" r="28575" b="28575"/>
-                <wp:wrapNone/>
-                <wp:docPr id="98" name="Connettore 2 98"/>
-                <wp:cNvGraphicFramePr/>
-                <a:graphic xmlns:a="http://schemas.openxmlformats.org/drawingml/2006/main">
-                  <a:graphicData uri="http://schemas.microsoft.com/office/word/2010/wordprocessingShape">
-                    <wps:wsp>
-                      <wps:cNvCnPr/>
-                      <wps:spPr>
-                        <a:xfrm flipH="1" flipV="1">
-                          <a:off x="0" y="0"/>
-                          <a:ext cx="2124075" cy="466725"/>
-                        </a:xfrm>
-                        <a:prstGeom prst="straightConnector1">
-                          <a:avLst/>
-                        </a:prstGeom>
-                        <a:ln>
-                          <a:solidFill>
-                            <a:srgbClr val="FF0000"/>
-                          </a:solidFill>
-                          <a:tailEnd type="triangle"/>
-                        </a:ln>
-                      </wps:spPr>
-                      <wps:style>
-                        <a:lnRef idx="1">
-                          <a:schemeClr val="accent1"/>
-                        </a:lnRef>
-                        <a:fillRef idx="0">
-                          <a:schemeClr val="accent1"/>
-                        </a:fillRef>
-                        <a:effectRef idx="0">
-                          <a:schemeClr val="accent1"/>
-                        </a:effectRef>
-                        <a:fontRef idx="minor">
-                          <a:schemeClr val="tx1"/>
-                        </a:fontRef>
-                      </wps:style>
-                      <wps:bodyPr/>
-                    </wps:wsp>
-                  </a:graphicData>
-                </a:graphic>
-                <wp14:sizeRelH relativeFrom="margin">
-                  <wp14:pctWidth>0</wp14:pctWidth>
-                </wp14:sizeRelH>
-                <wp14:sizeRelV relativeFrom="margin">
-                  <wp14:pctHeight>0</wp14:pctHeight>
-                </wp14:sizeRelV>
-              </wp:anchor>
-            </w:drawing>
-          </mc:Choice>
-          <mc:Fallback>
-            <w:pict>
-              <v:shape w14:anchorId="58472251" id="Connettore 2 98" o:spid="_x0000_s1026" type="#_x0000_t32" style="position:absolute;margin-left:249.3pt;margin-top:330.5pt;width:167.25pt;height:36.75pt;flip:x y;z-index:251647488;visibility:visible;mso-wrap-style:square;mso-width-percent:0;mso-height-percent:0;mso-wrap-distance-left:9pt;mso-wrap-distance-top:0;mso-wrap-distance-right:9pt;mso-wrap-distance-bottom:0;mso-position-horizontal:absolute;mso-position-horizontal-relative:text;mso-position-vertical:absolute;mso-position-vertical-relative:text;mso-width-percent:0;mso-height-percent:0;mso-width-relative:margin;mso-height-relative:margin" o:gfxdata="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" strokecolor="red">
-                <v:stroke endarrow="block"/>
-              </v:shape>
-            </w:pict>
-          </mc:Fallback>
-        </mc:AlternateContent>
-      </w:r>
-      <w:r>
-        <w:rPr>
-          <w:noProof/>
-          <w:lang w:eastAsia="it-IT"/>
-        </w:rPr>
-        <mc:AlternateContent>
-          <mc:Choice Requires="wps">
-            <w:drawing>
-              <wp:anchor distT="0" distB="0" distL="114300" distR="114300" simplePos="0" relativeHeight="251656704" behindDoc="0" locked="0" layoutInCell="1" allowOverlap="1" wp14:anchorId="49E47406" wp14:editId="7D9ECB7A">
-                <wp:simplePos x="0" y="0"/>
-                <wp:positionH relativeFrom="column">
-                  <wp:posOffset>4261485</wp:posOffset>
-                </wp:positionH>
-                <wp:positionV relativeFrom="paragraph">
-                  <wp:posOffset>4663440</wp:posOffset>
-                </wp:positionV>
-                <wp:extent cx="962025" cy="45719"/>
-                <wp:effectExtent l="19050" t="76200" r="28575" b="50165"/>
-                <wp:wrapNone/>
-                <wp:docPr id="100" name="Connettore 2 100"/>
-                <wp:cNvGraphicFramePr/>
-                <a:graphic xmlns:a="http://schemas.openxmlformats.org/drawingml/2006/main">
-                  <a:graphicData uri="http://schemas.microsoft.com/office/word/2010/wordprocessingShape">
-                    <wps:wsp>
-                      <wps:cNvCnPr/>
-                      <wps:spPr>
-                        <a:xfrm flipH="1" flipV="1">
-                          <a:off x="0" y="0"/>
-                          <a:ext cx="962025" cy="45719"/>
-                        </a:xfrm>
-                        <a:prstGeom prst="straightConnector1">
-                          <a:avLst/>
-                        </a:prstGeom>
-                        <a:ln>
-                          <a:solidFill>
-                            <a:srgbClr val="FF0000"/>
-                          </a:solidFill>
-                          <a:tailEnd type="triangle"/>
-                        </a:ln>
-                      </wps:spPr>
-                      <wps:style>
-                        <a:lnRef idx="1">
-                          <a:schemeClr val="accent1"/>
-                        </a:lnRef>
-                        <a:fillRef idx="0">
-                          <a:schemeClr val="accent1"/>
-                        </a:fillRef>
-                        <a:effectRef idx="0">
-                          <a:schemeClr val="accent1"/>
-                        </a:effectRef>
-                        <a:fontRef idx="minor">
-                          <a:schemeClr val="tx1"/>
-                        </a:fontRef>
-                      </wps:style>
-                      <wps:bodyPr/>
-                    </wps:wsp>
-                  </a:graphicData>
-                </a:graphic>
-                <wp14:sizeRelH relativeFrom="margin">
-                  <wp14:pctWidth>0</wp14:pctWidth>
-                </wp14:sizeRelH>
-                <wp14:sizeRelV relativeFrom="margin">
-                  <wp14:pctHeight>0</wp14:pctHeight>
-                </wp14:sizeRelV>
-              </wp:anchor>
-            </w:drawing>
-          </mc:Choice>
-          <mc:Fallback>
-            <w:pict>
-              <v:shape w14:anchorId="586ACC00" id="Connettore 2 100" o:spid="_x0000_s1026" type="#_x0000_t32" style="position:absolute;margin-left:335.55pt;margin-top:367.2pt;width:75.75pt;height:3.6pt;flip:x y;z-index:251656704;visibility:visible;mso-wrap-style:square;mso-width-percent:0;mso-height-percent:0;mso-wrap-distance-left:9pt;mso-wrap-distance-top:0;mso-wrap-distance-right:9pt;mso-wrap-distance-bottom:0;mso-position-horizontal:absolute;mso-position-horizontal-relative:text;mso-position-vertical:absolute;mso-position-vertical-relative:text;mso-width-percent:0;mso-height-percent:0;mso-width-relative:margin;mso-height-relative:margin" o:gfxdata="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" strokecolor="red">
-                <v:stroke endarrow="block"/>
-              </v:shape>
-            </w:pict>
-          </mc:Fallback>
-        </mc:AlternateContent>
-      </w:r>
-      <w:r>
-        <w:rPr>
-          <w:noProof/>
-          <w:lang w:eastAsia="it-IT"/>
-        </w:rPr>
-        <mc:AlternateContent>
-          <mc:Choice Requires="wps">
-            <w:drawing>
-              <wp:anchor distT="0" distB="0" distL="114300" distR="114300" simplePos="0" relativeHeight="251649536" behindDoc="0" locked="0" layoutInCell="1" allowOverlap="1" wp14:anchorId="60960627" wp14:editId="1543B74A">
-                <wp:simplePos x="0" y="0"/>
-                <wp:positionH relativeFrom="column">
-                  <wp:posOffset>2747010</wp:posOffset>
-                </wp:positionH>
-                <wp:positionV relativeFrom="paragraph">
-                  <wp:posOffset>4778375</wp:posOffset>
-                </wp:positionV>
-                <wp:extent cx="2457450" cy="457200"/>
-                <wp:effectExtent l="38100" t="0" r="19050" b="76200"/>
-                <wp:wrapNone/>
-                <wp:docPr id="99" name="Connettore 2 99"/>
-                <wp:cNvGraphicFramePr/>
-                <a:graphic xmlns:a="http://schemas.openxmlformats.org/drawingml/2006/main">
-                  <a:graphicData uri="http://schemas.microsoft.com/office/word/2010/wordprocessingShape">
-                    <wps:wsp>
-                      <wps:cNvCnPr/>
-                      <wps:spPr>
-                        <a:xfrm flipH="1">
-                          <a:off x="0" y="0"/>
-                          <a:ext cx="2457450" cy="457200"/>
-                        </a:xfrm>
-                        <a:prstGeom prst="straightConnector1">
-                          <a:avLst/>
-                        </a:prstGeom>
-                        <a:ln>
-                          <a:solidFill>
-                            <a:srgbClr val="FF0000"/>
-                          </a:solidFill>
-                          <a:tailEnd type="triangle"/>
-                        </a:ln>
-                      </wps:spPr>
-                      <wps:style>
-                        <a:lnRef idx="1">
-                          <a:schemeClr val="accent1"/>
-                        </a:lnRef>
-                        <a:fillRef idx="0">
-                          <a:schemeClr val="accent1"/>
-                        </a:fillRef>
-                        <a:effectRef idx="0">
-                          <a:schemeClr val="accent1"/>
-                        </a:effectRef>
-                        <a:fontRef idx="minor">
-                          <a:schemeClr val="tx1"/>
-                        </a:fontRef>
-                      </wps:style>
-                      <wps:bodyPr/>
-                    </wps:wsp>
-                  </a:graphicData>
-                </a:graphic>
-                <wp14:sizeRelH relativeFrom="margin">
-                  <wp14:pctWidth>0</wp14:pctWidth>
-                </wp14:sizeRelH>
-                <wp14:sizeRelV relativeFrom="margin">
-                  <wp14:pctHeight>0</wp14:pctHeight>
-                </wp14:sizeRelV>
-              </wp:anchor>
-            </w:drawing>
-          </mc:Choice>
-          <mc:Fallback>
-            <w:pict>
-              <v:shape w14:anchorId="67F62BE5" id="Connettore 2 99" o:spid="_x0000_s1026" type="#_x0000_t32" style="position:absolute;margin-left:216.3pt;margin-top:376.25pt;width:193.5pt;height:36pt;flip:x;z-index:251649536;visibility:visible;mso-wrap-style:square;mso-width-percent:0;mso-height-percent:0;mso-wrap-distance-left:9pt;mso-wrap-distance-top:0;mso-wrap-distance-right:9pt;mso-wrap-distance-bottom:0;mso-position-horizontal:absolute;mso-position-horizontal-relative:text;mso-position-vertical:absolute;mso-position-vertical-relative:text;mso-width-percent:0;mso-height-percent:0;mso-width-relative:margin;mso-height-relative:margin" o:gfxdata="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" strokecolor="red">
-                <v:stroke endarrow="block"/>
-              </v:shape>
-            </w:pict>
-          </mc:Fallback>
-        </mc:AlternateContent>
-      </w:r>
-      <w:r>
-        <w:rPr>
-          <w:noProof/>
-          <w:lang w:eastAsia="it-IT"/>
-        </w:rPr>
-        <mc:AlternateContent>
-          <mc:Choice Requires="wps">
-            <w:drawing>
-              <wp:anchor distT="0" distB="0" distL="114300" distR="114300" simplePos="0" relativeHeight="251642368" behindDoc="0" locked="0" layoutInCell="1" allowOverlap="1" wp14:anchorId="5254DD18" wp14:editId="6CAA1E47">
+              <wp:anchor distT="0" distB="0" distL="114300" distR="114300" simplePos="0" relativeHeight="251634688" behindDoc="0" locked="0" layoutInCell="1" allowOverlap="1" wp14:anchorId="5254DD18" wp14:editId="6CAA1E47">
                 <wp:simplePos x="0" y="0"/>
                 <wp:positionH relativeFrom="column">
                   <wp:posOffset>5257800</wp:posOffset>
@@ -16670,7 +16316,7 @@
           </mc:Choice>
           <mc:Fallback>
             <w:pict>
-              <v:rect w14:anchorId="5254DD18" id="Rettangolo 95" o:spid="_x0000_s1054" style="position:absolute;left:0;text-align:left;margin-left:414pt;margin-top:105.75pt;width:108pt;height:332.25pt;z-index:251642368;visibility:visible;mso-wrap-style:square;mso-width-percent:0;mso-height-percent:0;mso-wrap-distance-left:9pt;mso-wrap-distance-top:0;mso-wrap-distance-right:9pt;mso-wrap-distance-bottom:0;mso-position-horizontal:absolute;mso-position-horizontal-relative:text;mso-position-vertical:absolute;mso-position-vertical-relative:text;mso-width-percent:0;mso-height-percent:0;mso-width-relative:margin;mso-height-relative:margin;v-text-anchor:middle" o:gfxdata="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" fillcolor="#4f81bd" strokecolor="#385d8a" strokeweight="2pt">
+              <v:rect w14:anchorId="5254DD18" id="Rettangolo 95" o:spid="_x0000_s1054" style="position:absolute;left:0;text-align:left;margin-left:414pt;margin-top:105.75pt;width:108pt;height:332.25pt;z-index:251634688;visibility:visible;mso-wrap-style:square;mso-width-percent:0;mso-height-percent:0;mso-wrap-distance-left:9pt;mso-wrap-distance-top:0;mso-wrap-distance-right:9pt;mso-wrap-distance-bottom:0;mso-position-horizontal:absolute;mso-position-horizontal-relative:text;mso-position-vertical:absolute;mso-position-vertical-relative:text;mso-width-percent:0;mso-height-percent:0;mso-width-relative:margin;mso-height-relative:margin;v-text-anchor:middle" o:gfxdata="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" fillcolor="#4f81bd" strokecolor="#385d8a" strokeweight="2pt">
                 <v:textbox>
                   <w:txbxContent>
                     <w:p>
@@ -16777,10 +16423,10 @@
           <w:noProof/>
         </w:rPr>
         <w:drawing>
-          <wp:inline distT="0" distB="0" distL="0" distR="0" wp14:anchorId="4A00C417" wp14:editId="31E67274">
-            <wp:extent cx="4457700" cy="6713190"/>
-            <wp:effectExtent l="0" t="0" r="0" b="0"/>
-            <wp:docPr id="29" name="Immagine 29" descr="Immagine che contiene testo&#10;&#10;Descrizione generata automaticamente"/>
+          <wp:inline distT="0" distB="0" distL="0" distR="0" wp14:anchorId="671FBEB5" wp14:editId="47E40104">
+            <wp:extent cx="4781550" cy="7153275"/>
+            <wp:effectExtent l="0" t="0" r="0" b="9525"/>
+            <wp:docPr id="9" name="Immagine 9" descr="Immagine che contiene testo&#10;&#10;Descrizione generata automaticamente"/>
             <wp:cNvGraphicFramePr>
               <a:graphicFrameLocks xmlns:a="http://schemas.openxmlformats.org/drawingml/2006/main" noChangeAspect="1"/>
             </wp:cNvGraphicFramePr>
@@ -16788,7 +16434,7 @@
               <a:graphicData uri="http://schemas.openxmlformats.org/drawingml/2006/picture">
                 <pic:pic xmlns:pic="http://schemas.openxmlformats.org/drawingml/2006/picture">
                   <pic:nvPicPr>
-                    <pic:cNvPr id="29" name="Immagine 29" descr="Immagine che contiene testo&#10;&#10;Descrizione generata automaticamente"/>
+                    <pic:cNvPr id="13" name="Immagine 13" descr="Immagine che contiene testo&#10;&#10;Descrizione generata automaticamente"/>
                     <pic:cNvPicPr/>
                   </pic:nvPicPr>
                   <pic:blipFill>
@@ -16800,7 +16446,7 @@
                   <pic:spPr>
                     <a:xfrm>
                       <a:off x="0" y="0"/>
-                      <a:ext cx="4461860" cy="6719455"/>
+                      <a:ext cx="4781550" cy="7153275"/>
                     </a:xfrm>
                     <a:prstGeom prst="rect">
                       <a:avLst/>
@@ -16814,11 +16460,6 @@
       </w:r>
     </w:p>
     <w:p>
-      <w:r>
-        <w:br w:type="page"/>
-      </w:r>
-    </w:p>
-    <w:p>
       <w:pPr>
         <w:pStyle w:val="Paragrafoelenco"/>
         <w:numPr>
@@ -16833,6 +16474,9 @@
           <w:szCs w:val="28"/>
         </w:rPr>
       </w:pPr>
+      <w:r>
+        <w:br w:type="page"/>
+      </w:r>
       <w:r>
         <w:rPr>
           <w:b/>
@@ -17106,7 +16750,7 @@
         <mc:AlternateContent>
           <mc:Choice Requires="wps">
             <w:drawing>
-              <wp:anchor distT="0" distB="0" distL="114300" distR="114300" simplePos="0" relativeHeight="251650560" behindDoc="0" locked="0" layoutInCell="1" allowOverlap="1" wp14:anchorId="195742A2" wp14:editId="7C87BDDB">
+              <wp:anchor distT="0" distB="0" distL="114300" distR="114300" simplePos="0" relativeHeight="251642880" behindDoc="0" locked="0" layoutInCell="1" allowOverlap="1" wp14:anchorId="195742A2" wp14:editId="7C87BDDB">
                 <wp:simplePos x="0" y="0"/>
                 <wp:positionH relativeFrom="column">
                   <wp:posOffset>1556384</wp:posOffset>
@@ -17167,7 +16811,7 @@
           </mc:Choice>
           <mc:Fallback>
             <w:pict>
-              <v:shape w14:anchorId="258DFD9B" id="Connettore 2 74" o:spid="_x0000_s1026" type="#_x0000_t32" style="position:absolute;margin-left:122.55pt;margin-top:14pt;width:86.25pt;height:63pt;z-index:251650560;visibility:visible;mso-wrap-style:square;mso-width-percent:0;mso-height-percent:0;mso-wrap-distance-left:9pt;mso-wrap-distance-top:0;mso-wrap-distance-right:9pt;mso-wrap-distance-bottom:0;mso-position-horizontal:absolute;mso-position-horizontal-relative:text;mso-position-vertical:absolute;mso-position-vertical-relative:text;mso-width-percent:0;mso-height-percent:0;mso-width-relative:margin;mso-height-relative:margin" o:gfxdata="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" strokecolor="red">
+              <v:shape w14:anchorId="098D503C" id="Connettore 2 74" o:spid="_x0000_s1026" type="#_x0000_t32" style="position:absolute;margin-left:122.55pt;margin-top:14pt;width:86.25pt;height:63pt;z-index:251642880;visibility:visible;mso-wrap-style:square;mso-width-percent:0;mso-height-percent:0;mso-wrap-distance-left:9pt;mso-wrap-distance-top:0;mso-wrap-distance-right:9pt;mso-wrap-distance-bottom:0;mso-position-horizontal:absolute;mso-position-horizontal-relative:text;mso-position-vertical:absolute;mso-position-vertical-relative:text;mso-width-percent:0;mso-height-percent:0;mso-width-relative:margin;mso-height-relative:margin" o:gfxdata="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" strokecolor="red">
                 <v:stroke endarrow="block"/>
               </v:shape>
             </w:pict>
@@ -17232,39 +16876,7 @@
           <w:b/>
           <w:color w:val="FF0000"/>
         </w:rPr>
-        <w:t>NON DEVE ESSERE UTILIZZATA PER INSERIMENTO DI IDR (</w:t>
-      </w:r>
-      <w:proofErr w:type="spellStart"/>
-      <w:r>
-        <w:rPr>
-          <w:b/>
-          <w:color w:val="FF0000"/>
-        </w:rPr>
-        <w:t>Interchange</w:t>
-      </w:r>
-      <w:proofErr w:type="spellEnd"/>
-      <w:r>
-        <w:rPr>
-          <w:b/>
-          <w:color w:val="FF0000"/>
-        </w:rPr>
-        <w:t xml:space="preserve"> </w:t>
-      </w:r>
-      <w:proofErr w:type="spellStart"/>
-      <w:r>
-        <w:rPr>
-          <w:b/>
-          <w:color w:val="FF0000"/>
-        </w:rPr>
-        <w:t>damage</w:t>
-      </w:r>
-      <w:proofErr w:type="spellEnd"/>
-      <w:r>
-        <w:rPr>
-          <w:b/>
-          <w:color w:val="FF0000"/>
-        </w:rPr>
-        <w:t xml:space="preserve"> report GNV)</w:t>
+        <w:t>NON DEVE ESSERE UTILIZZATA PER INSERIMENTO DI IDR (Interchange damage report GNV)</w:t>
       </w:r>
       <w:r>
         <w:rPr>
@@ -17763,51 +17375,7 @@
                 <w:sz w:val="24"/>
                 <w:szCs w:val="24"/>
               </w:rPr>
-              <w:t>Inserimento dati perizia, fotografie, documenti in formato PDF (</w:t>
-            </w:r>
-            <w:proofErr w:type="spellStart"/>
-            <w:r>
-              <w:rPr>
-                <w:b/>
-                <w:bCs/>
-                <w:color w:val="FD5C41"/>
-                <w:sz w:val="24"/>
-                <w:szCs w:val="24"/>
-              </w:rPr>
-              <w:t>Interchange</w:t>
-            </w:r>
-            <w:proofErr w:type="spellEnd"/>
-            <w:r>
-              <w:rPr>
-                <w:b/>
-                <w:bCs/>
-                <w:color w:val="FD5C41"/>
-                <w:sz w:val="24"/>
-                <w:szCs w:val="24"/>
-              </w:rPr>
-              <w:t xml:space="preserve"> </w:t>
-            </w:r>
-            <w:proofErr w:type="spellStart"/>
-            <w:r>
-              <w:rPr>
-                <w:b/>
-                <w:bCs/>
-                <w:color w:val="FD5C41"/>
-                <w:sz w:val="24"/>
-                <w:szCs w:val="24"/>
-              </w:rPr>
-              <w:t>Damage</w:t>
-            </w:r>
-            <w:proofErr w:type="spellEnd"/>
-            <w:r>
-              <w:rPr>
-                <w:b/>
-                <w:bCs/>
-                <w:color w:val="FD5C41"/>
-                <w:sz w:val="24"/>
-                <w:szCs w:val="24"/>
-              </w:rPr>
-              <w:t xml:space="preserve"> Report)</w:t>
+              <w:t>Inserimento dati perizia, fotografie, documenti in formato PDF (Interchange Damage Report)</w:t>
             </w:r>
           </w:p>
         </w:tc>

</xml_diff>